<commit_message>
added a interface and test template
</commit_message>
<xml_diff>
--- a/docs/ENGIENEERING METHOD PROYECT REPORT.docx
+++ b/docs/ENGIENEERING METHOD PROYECT REPORT.docx
@@ -10,6 +10,7 @@
           <w:b/>
           <w:sz w:val="24"/>
           <w:szCs w:val="24"/>
+          <w:lang w:val="en-US"/>
         </w:rPr>
       </w:pPr>
       <w:r>
@@ -18,6 +19,7 @@
           <w:b/>
           <w:sz w:val="24"/>
           <w:szCs w:val="24"/>
+          <w:lang w:val="en-US"/>
         </w:rPr>
         <w:t>ENGIENEERING METHOD PROYECT REPORT</w:t>
       </w:r>
@@ -30,6 +32,7 @@
           <w:b/>
           <w:sz w:val="24"/>
           <w:szCs w:val="24"/>
+          <w:lang w:val="en-US"/>
         </w:rPr>
       </w:pPr>
     </w:p>
@@ -40,28 +43,273 @@
           <w:rFonts w:ascii="Times New Roman" w:eastAsia="Times New Roman" w:hAnsi="Times New Roman" w:cs="Times New Roman"/>
           <w:sz w:val="24"/>
           <w:szCs w:val="24"/>
-        </w:rPr>
-      </w:pPr>
-    </w:p>
-    <w:p>
-      <w:proofErr w:type="spellStart"/>
-      <w:r>
-        <w:t>Problem</w:t>
-      </w:r>
-      <w:proofErr w:type="spellEnd"/>
-      <w:r>
+          <w:lang w:val="en-US"/>
+        </w:rPr>
+      </w:pPr>
+    </w:p>
+    <w:p>
+      <w:pPr>
+        <w:rPr>
+          <w:b/>
+          <w:bCs/>
+          <w:lang w:val="en-US"/>
+        </w:rPr>
+      </w:pPr>
+      <w:r>
+        <w:rPr>
+          <w:b/>
+          <w:bCs/>
+          <w:lang w:val="en-US"/>
+        </w:rPr>
+        <w:t>Problem identification</w:t>
+      </w:r>
+    </w:p>
+    <w:p>
+      <w:pPr>
+        <w:rPr>
+          <w:lang w:val="en-US"/>
+        </w:rPr>
+      </w:pPr>
+    </w:p>
+    <w:p>
+      <w:pPr>
+        <w:ind w:left="22"/>
+        <w:jc w:val="both"/>
+        <w:rPr>
+          <w:sz w:val="20"/>
+          <w:szCs w:val="20"/>
+        </w:rPr>
+      </w:pPr>
+      <w:r>
+        <w:rPr>
+          <w:sz w:val="20"/>
+          <w:szCs w:val="20"/>
+        </w:rPr>
+        <w:t xml:space="preserve">Ahora bien, la pequeña empresa para la que usted trabaja ha decidido tomarse en serio la seguridad de sus sistemas y realizar sus propias implementaciones de algunos algoritmos de encriptación. Para esto, una de las tareas más básicas que deben realizar (que por esto se la confiaron a su equipo de desarrolladores junior), es poder contar con un programa que permita la </w:t>
+      </w:r>
+      <w:r>
+        <w:rPr>
+          <w:b/>
+          <w:sz w:val="20"/>
+          <w:szCs w:val="20"/>
+          <w:highlight w:val="yellow"/>
+        </w:rPr>
+        <w:t>generación de números primos</w:t>
+      </w:r>
+      <w:r>
+        <w:rPr>
+          <w:sz w:val="20"/>
+          <w:szCs w:val="20"/>
+        </w:rPr>
+        <w:t xml:space="preserve"> que posteriormente podrán ser utilizados por los algoritmos. Como es bien sabido, el proceso puede ser riguroso y dispendioso en tiempo, por tal su jefe le ha pedido implementar tres (3) algoritmos que cumplan con este propósito, para posteriormente seleccionar el mejor. </w:t>
+      </w:r>
+    </w:p>
+    <w:p/>
+    <w:p>
+      <w:pPr>
+        <w:rPr>
+          <w:lang w:val="en-US"/>
+        </w:rPr>
+      </w:pPr>
+      <w:r>
+        <w:rPr>
+          <w:lang w:val="en-US"/>
+        </w:rPr>
+        <w:t>Since the company will i</w:t>
+      </w:r>
+      <w:r>
+        <w:rPr>
+          <w:lang w:val="en-US"/>
+        </w:rPr>
+        <w:t>mproved its security system</w:t>
+      </w:r>
+      <w:r>
+        <w:rPr>
+          <w:lang w:val="en-US"/>
+        </w:rPr>
+        <w:t>,</w:t>
+      </w:r>
+      <w:r>
+        <w:rPr>
+          <w:lang w:val="en-US"/>
+        </w:rPr>
+        <w:t xml:space="preserve"> cryptography will have a fundamental role in the process</w:t>
+      </w:r>
+      <w:r>
+        <w:rPr>
+          <w:lang w:val="en-US"/>
+        </w:rPr>
+        <w:t>, s</w:t>
+      </w:r>
+      <w:r>
+        <w:rPr>
+          <w:lang w:val="en-US"/>
+        </w:rPr>
+        <w:t xml:space="preserve">ince it is a very secure way to protect data. </w:t>
+      </w:r>
+    </w:p>
+    <w:p>
+      <w:pPr>
+        <w:rPr>
+          <w:lang w:val="en-US"/>
+        </w:rPr>
+      </w:pPr>
+      <w:r>
+        <w:rPr>
+          <w:lang w:val="en-US"/>
+        </w:rPr>
+        <w:t xml:space="preserve">In order to implement the </w:t>
+      </w:r>
+      <w:r>
+        <w:rPr>
+          <w:lang w:val="en-US"/>
+        </w:rPr>
+        <w:t>cryptography-based</w:t>
+      </w:r>
+      <w:bookmarkStart w:id="0" w:name="_GoBack"/>
+      <w:bookmarkEnd w:id="0"/>
+      <w:r>
+        <w:rPr>
+          <w:lang w:val="en-US"/>
+        </w:rPr>
+        <w:t xml:space="preserve"> security system, we need a </w:t>
+      </w:r>
+      <w:r>
+        <w:rPr>
+          <w:lang w:val="en-US"/>
+        </w:rPr>
+        <w:t>program</w:t>
+      </w:r>
+      <w:r>
+        <w:rPr>
+          <w:lang w:val="en-US"/>
+        </w:rPr>
+        <w:t xml:space="preserve"> (implemented using different approaches) that generates</w:t>
+      </w:r>
+      <w:r>
+        <w:rPr>
+          <w:lang w:val="en-US"/>
+        </w:rPr>
+        <w:t xml:space="preserve"> (n) </w:t>
+      </w:r>
+      <w:r>
+        <w:rPr>
+          <w:lang w:val="en-US"/>
+        </w:rPr>
+        <w:t>prime numbers</w:t>
+      </w:r>
+      <w:r>
+        <w:rPr>
+          <w:lang w:val="en-US"/>
+        </w:rPr>
+        <w:t xml:space="preserve"> (being ‘n’ the desired amount)</w:t>
+      </w:r>
+      <w:r>
+        <w:rPr>
+          <w:lang w:val="en-US"/>
+        </w:rPr>
+        <w:t xml:space="preserve"> and display them on the screen, arranged in a matrix</w:t>
+      </w:r>
+      <w:r>
+        <w:rPr>
+          <w:lang w:val="en-US"/>
+        </w:rPr>
+        <w:t>.</w:t>
+      </w:r>
+    </w:p>
+    <w:p>
+      <w:pPr>
+        <w:rPr>
+          <w:lang w:val="en-US"/>
+        </w:rPr>
+      </w:pPr>
+      <w:r>
+        <w:rPr>
+          <w:lang w:val="en-US"/>
+        </w:rPr>
+        <w:t xml:space="preserve"> Prime numbers are needed in order to implement </w:t>
+      </w:r>
+      <w:r>
+        <w:rPr>
+          <w:lang w:val="en-US"/>
+        </w:rPr>
+        <w:t>effective</w:t>
+      </w:r>
+      <w:r>
+        <w:rPr>
+          <w:lang w:val="en-US"/>
+        </w:rPr>
+        <w:t xml:space="preserve"> encryption algorithms</w:t>
+      </w:r>
+      <w:r>
+        <w:rPr>
+          <w:lang w:val="en-US"/>
+        </w:rPr>
+        <w:t>.</w:t>
+      </w:r>
+    </w:p>
+    <w:p>
+      <w:pPr>
+        <w:rPr>
+          <w:u w:val="single"/>
+          <w:lang w:val="en-US"/>
+        </w:rPr>
+      </w:pPr>
+      <w:r>
+        <w:rPr>
+          <w:lang w:val="en-US"/>
+        </w:rPr>
         <w:t xml:space="preserve"> </w:t>
       </w:r>
-      <w:proofErr w:type="spellStart"/>
-      <w:r>
-        <w:t>identification</w:t>
-      </w:r>
-      <w:proofErr w:type="spellEnd"/>
-    </w:p>
-    <w:p/>
-    <w:p/>
-    <w:p/>
-    <w:p/>
+    </w:p>
+    <w:p>
+      <w:pPr>
+        <w:rPr>
+          <w:color w:val="242729"/>
+          <w:sz w:val="23"/>
+          <w:szCs w:val="23"/>
+          <w:shd w:val="clear" w:color="auto" w:fill="FFFFFF"/>
+          <w:lang w:val="en-US"/>
+        </w:rPr>
+      </w:pPr>
+      <w:r>
+        <w:rPr>
+          <w:color w:val="242729"/>
+          <w:sz w:val="23"/>
+          <w:szCs w:val="23"/>
+          <w:shd w:val="clear" w:color="auto" w:fill="FFFFFF"/>
+          <w:lang w:val="en-US"/>
+        </w:rPr>
+        <w:t xml:space="preserve">Primes are important because the security of many encryption algorithms are based on the fact that it is very fast to multiply two large prime numbers and get the result, while it is extremely computer-intensive to do the </w:t>
+      </w:r>
+      <w:r>
+        <w:rPr>
+          <w:color w:val="242729"/>
+          <w:sz w:val="23"/>
+          <w:szCs w:val="23"/>
+          <w:shd w:val="clear" w:color="auto" w:fill="FFFFFF"/>
+          <w:lang w:val="en-US"/>
+        </w:rPr>
+        <w:t>opposite</w:t>
+      </w:r>
+      <w:r>
+        <w:rPr>
+          <w:color w:val="242729"/>
+          <w:sz w:val="23"/>
+          <w:szCs w:val="23"/>
+          <w:shd w:val="clear" w:color="auto" w:fill="FFFFFF"/>
+          <w:lang w:val="en-US"/>
+        </w:rPr>
+        <w:t>. When you have a number which you know is the product of two primes, finding these two prime numbers is very hard. This problem is called prime factorization and finding an algorithm which does it fast is one of the unsolved problems of computer science.</w:t>
+      </w:r>
+    </w:p>
+    <w:p>
+      <w:pPr>
+        <w:rPr>
+          <w:lang w:val="en-US"/>
+        </w:rPr>
+      </w:pPr>
+    </w:p>
     <w:tbl>
       <w:tblPr>
         <w:tblW w:w="9000" w:type="dxa"/>
@@ -107,20 +355,12 @@
                 <w:rFonts w:ascii="Times New Roman" w:eastAsia="Times New Roman" w:hAnsi="Times New Roman" w:cs="Times New Roman"/>
               </w:rPr>
             </w:pPr>
-            <w:proofErr w:type="spellStart"/>
-            <w:r>
-              <w:rPr>
-                <w:rFonts w:ascii="Times New Roman" w:eastAsia="Times New Roman" w:hAnsi="Times New Roman" w:cs="Times New Roman"/>
-              </w:rPr>
-              <w:t>N</w:t>
-            </w:r>
-            <w:r>
-              <w:rPr>
-                <w:rFonts w:ascii="Times New Roman" w:eastAsia="Times New Roman" w:hAnsi="Times New Roman" w:cs="Times New Roman"/>
-              </w:rPr>
-              <w:t>ame</w:t>
-            </w:r>
-            <w:proofErr w:type="spellEnd"/>
+            <w:r>
+              <w:rPr>
+                <w:rFonts w:ascii="Times New Roman" w:eastAsia="Times New Roman" w:hAnsi="Times New Roman" w:cs="Times New Roman"/>
+              </w:rPr>
+              <w:t>Name</w:t>
+            </w:r>
           </w:p>
         </w:tc>
         <w:tc>
@@ -153,35 +393,7 @@
               <w:rPr>
                 <w:rFonts w:ascii="Times New Roman" w:eastAsia="Times New Roman" w:hAnsi="Times New Roman" w:cs="Times New Roman"/>
               </w:rPr>
-              <w:t xml:space="preserve">S1. </w:t>
-            </w:r>
-            <w:proofErr w:type="spellStart"/>
-            <w:r>
-              <w:rPr>
-                <w:rFonts w:ascii="Times New Roman" w:eastAsia="Times New Roman" w:hAnsi="Times New Roman" w:cs="Times New Roman"/>
-              </w:rPr>
-              <w:t>Generate</w:t>
-            </w:r>
-            <w:proofErr w:type="spellEnd"/>
-            <w:r>
-              <w:rPr>
-                <w:rFonts w:ascii="Times New Roman" w:eastAsia="Times New Roman" w:hAnsi="Times New Roman" w:cs="Times New Roman"/>
-              </w:rPr>
-              <w:t xml:space="preserve"> prime </w:t>
-            </w:r>
-            <w:proofErr w:type="spellStart"/>
-            <w:r>
-              <w:rPr>
-                <w:rFonts w:ascii="Times New Roman" w:eastAsia="Times New Roman" w:hAnsi="Times New Roman" w:cs="Times New Roman"/>
-              </w:rPr>
-              <w:t>numbers</w:t>
-            </w:r>
-            <w:proofErr w:type="spellEnd"/>
-            <w:r>
-              <w:rPr>
-                <w:rFonts w:ascii="Times New Roman" w:eastAsia="Times New Roman" w:hAnsi="Times New Roman" w:cs="Times New Roman"/>
-              </w:rPr>
-              <w:t>.</w:t>
+              <w:t>S1. Generate prime numbers.</w:t>
             </w:r>
           </w:p>
         </w:tc>
@@ -213,20 +425,12 @@
                 <w:rFonts w:ascii="Times New Roman" w:eastAsia="Times New Roman" w:hAnsi="Times New Roman" w:cs="Times New Roman"/>
               </w:rPr>
             </w:pPr>
-            <w:proofErr w:type="spellStart"/>
-            <w:r>
-              <w:rPr>
-                <w:rFonts w:ascii="Times New Roman" w:eastAsia="Times New Roman" w:hAnsi="Times New Roman" w:cs="Times New Roman"/>
-              </w:rPr>
-              <w:t>Desc</w:t>
-            </w:r>
-            <w:r>
-              <w:rPr>
-                <w:rFonts w:ascii="Times New Roman" w:eastAsia="Times New Roman" w:hAnsi="Times New Roman" w:cs="Times New Roman"/>
-              </w:rPr>
-              <w:t>ription</w:t>
-            </w:r>
-            <w:proofErr w:type="spellEnd"/>
+            <w:r>
+              <w:rPr>
+                <w:rFonts w:ascii="Times New Roman" w:eastAsia="Times New Roman" w:hAnsi="Times New Roman" w:cs="Times New Roman"/>
+              </w:rPr>
+              <w:t>Description</w:t>
+            </w:r>
           </w:p>
         </w:tc>
         <w:tc>
@@ -253,8 +457,61 @@
               <w:spacing w:line="360" w:lineRule="auto"/>
               <w:rPr>
                 <w:rFonts w:ascii="Times New Roman" w:eastAsia="Times New Roman" w:hAnsi="Times New Roman" w:cs="Times New Roman"/>
-              </w:rPr>
-            </w:pPr>
+                <w:lang w:val="en-US"/>
+              </w:rPr>
+            </w:pPr>
+            <w:r>
+              <w:rPr>
+                <w:rFonts w:ascii="Times New Roman" w:eastAsia="Times New Roman" w:hAnsi="Times New Roman" w:cs="Times New Roman"/>
+                <w:lang w:val="en-US"/>
+              </w:rPr>
+              <w:t xml:space="preserve">The program must </w:t>
+            </w:r>
+            <w:r>
+              <w:rPr>
+                <w:rFonts w:ascii="Times New Roman" w:eastAsia="Times New Roman" w:hAnsi="Times New Roman" w:cs="Times New Roman"/>
+                <w:lang w:val="en-US"/>
+              </w:rPr>
+              <w:t>be able to generate (n) prime numbers.</w:t>
+            </w:r>
+          </w:p>
+          <w:p>
+            <w:pPr>
+              <w:widowControl w:val="0"/>
+              <w:pBdr>
+                <w:top w:val="nil"/>
+                <w:left w:val="nil"/>
+                <w:bottom w:val="nil"/>
+                <w:right w:val="nil"/>
+                <w:between w:val="nil"/>
+              </w:pBdr>
+              <w:spacing w:line="360" w:lineRule="auto"/>
+              <w:rPr>
+                <w:rFonts w:ascii="Times New Roman" w:eastAsia="Times New Roman" w:hAnsi="Times New Roman" w:cs="Times New Roman"/>
+                <w:lang w:val="en-US"/>
+              </w:rPr>
+            </w:pPr>
+            <w:r>
+              <w:rPr>
+                <w:rFonts w:ascii="Times New Roman" w:eastAsia="Times New Roman" w:hAnsi="Times New Roman" w:cs="Times New Roman"/>
+                <w:lang w:val="en-US"/>
+              </w:rPr>
+              <w:t xml:space="preserve">It must </w:t>
+            </w:r>
+            <w:r>
+              <w:rPr>
+                <w:rFonts w:ascii="Times New Roman" w:eastAsia="Times New Roman" w:hAnsi="Times New Roman" w:cs="Times New Roman"/>
+                <w:lang w:val="en-US"/>
+              </w:rPr>
+              <w:t>have t</w:t>
+            </w:r>
+            <w:r>
+              <w:rPr>
+                <w:rFonts w:ascii="Times New Roman" w:eastAsia="Times New Roman" w:hAnsi="Times New Roman" w:cs="Times New Roman"/>
+                <w:lang w:val="en-US"/>
+              </w:rPr>
+              <w:t>hree algorithms that can perform this task.</w:t>
+            </w:r>
           </w:p>
         </w:tc>
       </w:tr>
@@ -317,8 +574,23 @@
               <w:spacing w:line="360" w:lineRule="auto"/>
               <w:rPr>
                 <w:rFonts w:ascii="Times New Roman" w:eastAsia="Times New Roman" w:hAnsi="Times New Roman" w:cs="Times New Roman"/>
-              </w:rPr>
-            </w:pPr>
+                <w:lang w:val="en-US"/>
+              </w:rPr>
+            </w:pPr>
+            <w:r>
+              <w:rPr>
+                <w:rFonts w:ascii="Times New Roman" w:eastAsia="Times New Roman" w:hAnsi="Times New Roman" w:cs="Times New Roman"/>
+                <w:lang w:val="en-US"/>
+              </w:rPr>
+              <w:t>Integer (n) that represents t</w:t>
+            </w:r>
+            <w:r>
+              <w:rPr>
+                <w:rFonts w:ascii="Times New Roman" w:eastAsia="Times New Roman" w:hAnsi="Times New Roman" w:cs="Times New Roman"/>
+                <w:lang w:val="en-US"/>
+              </w:rPr>
+              <w:t>he maximum amount of prime numbers.</w:t>
+            </w:r>
           </w:p>
         </w:tc>
       </w:tr>
@@ -381,12 +653,406 @@
               <w:spacing w:line="360" w:lineRule="auto"/>
               <w:rPr>
                 <w:rFonts w:ascii="Times New Roman" w:eastAsia="Times New Roman" w:hAnsi="Times New Roman" w:cs="Times New Roman"/>
-              </w:rPr>
-            </w:pPr>
+                <w:lang w:val="en-US"/>
+              </w:rPr>
+            </w:pPr>
+            <w:r>
+              <w:rPr>
+                <w:rFonts w:ascii="Times New Roman" w:eastAsia="Times New Roman" w:hAnsi="Times New Roman" w:cs="Times New Roman"/>
+                <w:lang w:val="en-US"/>
+              </w:rPr>
+              <w:t>A list of integers c</w:t>
+            </w:r>
+            <w:r>
+              <w:rPr>
+                <w:rFonts w:ascii="Times New Roman" w:eastAsia="Times New Roman" w:hAnsi="Times New Roman" w:cs="Times New Roman"/>
+                <w:lang w:val="en-US"/>
+              </w:rPr>
+              <w:t>ontaining the first (n) prime numbers</w:t>
+            </w:r>
           </w:p>
         </w:tc>
       </w:tr>
     </w:tbl>
+    <w:p>
+      <w:pPr>
+        <w:rPr>
+          <w:lang w:val="en-US"/>
+        </w:rPr>
+      </w:pPr>
+    </w:p>
+    <w:p>
+      <w:pPr>
+        <w:rPr>
+          <w:lang w:val="en-US"/>
+        </w:rPr>
+      </w:pPr>
+    </w:p>
+    <w:p>
+      <w:pPr>
+        <w:rPr>
+          <w:lang w:val="en-US"/>
+        </w:rPr>
+      </w:pPr>
+    </w:p>
+    <w:p>
+      <w:pPr>
+        <w:rPr>
+          <w:lang w:val="en-US"/>
+        </w:rPr>
+      </w:pPr>
+    </w:p>
+    <w:p>
+      <w:pPr>
+        <w:rPr>
+          <w:lang w:val="en-US"/>
+        </w:rPr>
+      </w:pPr>
+    </w:p>
+    <w:tbl>
+      <w:tblPr>
+        <w:tblW w:w="9000" w:type="dxa"/>
+        <w:tblBorders>
+          <w:top w:val="single" w:sz="8" w:space="0" w:color="000000"/>
+          <w:left w:val="single" w:sz="8" w:space="0" w:color="000000"/>
+          <w:bottom w:val="single" w:sz="8" w:space="0" w:color="000000"/>
+          <w:right w:val="single" w:sz="8" w:space="0" w:color="000000"/>
+          <w:insideH w:val="single" w:sz="8" w:space="0" w:color="000000"/>
+          <w:insideV w:val="single" w:sz="8" w:space="0" w:color="000000"/>
+        </w:tblBorders>
+        <w:tblLayout w:type="fixed"/>
+        <w:tblLook w:val="0600" w:firstRow="0" w:lastRow="0" w:firstColumn="0" w:lastColumn="0" w:noHBand="1" w:noVBand="1"/>
+      </w:tblPr>
+      <w:tblGrid>
+        <w:gridCol w:w="1755"/>
+        <w:gridCol w:w="7245"/>
+      </w:tblGrid>
+      <w:tr>
+        <w:tc>
+          <w:tcPr>
+            <w:tcW w:w="1755" w:type="dxa"/>
+            <w:shd w:val="clear" w:color="auto" w:fill="E7E6E6" w:themeFill="background2"/>
+            <w:tcMar>
+              <w:top w:w="100" w:type="dxa"/>
+              <w:left w:w="100" w:type="dxa"/>
+              <w:bottom w:w="100" w:type="dxa"/>
+              <w:right w:w="100" w:type="dxa"/>
+            </w:tcMar>
+          </w:tcPr>
+          <w:p>
+            <w:pPr>
+              <w:widowControl w:val="0"/>
+              <w:pBdr>
+                <w:top w:val="nil"/>
+                <w:left w:val="nil"/>
+                <w:bottom w:val="nil"/>
+                <w:right w:val="nil"/>
+                <w:between w:val="nil"/>
+              </w:pBdr>
+              <w:spacing w:line="360" w:lineRule="auto"/>
+              <w:rPr>
+                <w:rFonts w:ascii="Times New Roman" w:eastAsia="Times New Roman" w:hAnsi="Times New Roman" w:cs="Times New Roman"/>
+              </w:rPr>
+            </w:pPr>
+            <w:r>
+              <w:rPr>
+                <w:rFonts w:ascii="Times New Roman" w:eastAsia="Times New Roman" w:hAnsi="Times New Roman" w:cs="Times New Roman"/>
+              </w:rPr>
+              <w:lastRenderedPageBreak/>
+              <w:t>Name</w:t>
+            </w:r>
+          </w:p>
+        </w:tc>
+        <w:tc>
+          <w:tcPr>
+            <w:tcW w:w="7245" w:type="dxa"/>
+            <w:shd w:val="clear" w:color="auto" w:fill="E7E6E6" w:themeFill="background2"/>
+            <w:tcMar>
+              <w:top w:w="100" w:type="dxa"/>
+              <w:left w:w="100" w:type="dxa"/>
+              <w:bottom w:w="100" w:type="dxa"/>
+              <w:right w:w="100" w:type="dxa"/>
+            </w:tcMar>
+          </w:tcPr>
+          <w:p>
+            <w:pPr>
+              <w:widowControl w:val="0"/>
+              <w:pBdr>
+                <w:top w:val="nil"/>
+                <w:left w:val="nil"/>
+                <w:bottom w:val="nil"/>
+                <w:right w:val="nil"/>
+                <w:between w:val="nil"/>
+              </w:pBdr>
+              <w:spacing w:line="360" w:lineRule="auto"/>
+              <w:rPr>
+                <w:rFonts w:ascii="Times New Roman" w:eastAsia="Times New Roman" w:hAnsi="Times New Roman" w:cs="Times New Roman"/>
+              </w:rPr>
+            </w:pPr>
+            <w:r>
+              <w:rPr>
+                <w:rFonts w:ascii="Times New Roman" w:eastAsia="Times New Roman" w:hAnsi="Times New Roman" w:cs="Times New Roman"/>
+              </w:rPr>
+              <w:t xml:space="preserve">S2. Get input </w:t>
+            </w:r>
+          </w:p>
+        </w:tc>
+      </w:tr>
+      <w:tr>
+        <w:tc>
+          <w:tcPr>
+            <w:tcW w:w="1755" w:type="dxa"/>
+            <w:shd w:val="clear" w:color="auto" w:fill="auto"/>
+            <w:tcMar>
+              <w:top w:w="100" w:type="dxa"/>
+              <w:left w:w="100" w:type="dxa"/>
+              <w:bottom w:w="100" w:type="dxa"/>
+              <w:right w:w="100" w:type="dxa"/>
+            </w:tcMar>
+          </w:tcPr>
+          <w:p>
+            <w:pPr>
+              <w:widowControl w:val="0"/>
+              <w:pBdr>
+                <w:top w:val="nil"/>
+                <w:left w:val="nil"/>
+                <w:bottom w:val="nil"/>
+                <w:right w:val="nil"/>
+                <w:between w:val="nil"/>
+              </w:pBdr>
+              <w:spacing w:line="360" w:lineRule="auto"/>
+              <w:rPr>
+                <w:rFonts w:ascii="Times New Roman" w:eastAsia="Times New Roman" w:hAnsi="Times New Roman" w:cs="Times New Roman"/>
+              </w:rPr>
+            </w:pPr>
+            <w:r>
+              <w:rPr>
+                <w:rFonts w:ascii="Times New Roman" w:eastAsia="Times New Roman" w:hAnsi="Times New Roman" w:cs="Times New Roman"/>
+              </w:rPr>
+              <w:t>Description</w:t>
+            </w:r>
+          </w:p>
+        </w:tc>
+        <w:tc>
+          <w:tcPr>
+            <w:tcW w:w="7245" w:type="dxa"/>
+            <w:shd w:val="clear" w:color="auto" w:fill="auto"/>
+            <w:tcMar>
+              <w:top w:w="100" w:type="dxa"/>
+              <w:left w:w="100" w:type="dxa"/>
+              <w:bottom w:w="100" w:type="dxa"/>
+              <w:right w:w="100" w:type="dxa"/>
+            </w:tcMar>
+          </w:tcPr>
+          <w:p>
+            <w:pPr>
+              <w:widowControl w:val="0"/>
+              <w:pBdr>
+                <w:top w:val="nil"/>
+                <w:left w:val="nil"/>
+                <w:bottom w:val="nil"/>
+                <w:right w:val="nil"/>
+                <w:between w:val="nil"/>
+              </w:pBdr>
+              <w:spacing w:line="360" w:lineRule="auto"/>
+              <w:rPr>
+                <w:rFonts w:ascii="Times New Roman" w:eastAsia="Times New Roman" w:hAnsi="Times New Roman" w:cs="Times New Roman"/>
+                <w:lang w:val="en-US"/>
+              </w:rPr>
+            </w:pPr>
+            <w:r>
+              <w:rPr>
+                <w:rFonts w:ascii="Times New Roman" w:eastAsia="Times New Roman" w:hAnsi="Times New Roman" w:cs="Times New Roman"/>
+                <w:lang w:val="en-US"/>
+              </w:rPr>
+              <w:t>The program must be a</w:t>
+            </w:r>
+            <w:r>
+              <w:rPr>
+                <w:rFonts w:ascii="Times New Roman" w:eastAsia="Times New Roman" w:hAnsi="Times New Roman" w:cs="Times New Roman"/>
+                <w:lang w:val="en-US"/>
+              </w:rPr>
+              <w:t>ble to receive the input from the user via a GUI.</w:t>
+            </w:r>
+          </w:p>
+          <w:p>
+            <w:pPr>
+              <w:widowControl w:val="0"/>
+              <w:pBdr>
+                <w:top w:val="nil"/>
+                <w:left w:val="nil"/>
+                <w:bottom w:val="nil"/>
+                <w:right w:val="nil"/>
+                <w:between w:val="nil"/>
+              </w:pBdr>
+              <w:spacing w:line="360" w:lineRule="auto"/>
+              <w:rPr>
+                <w:rFonts w:ascii="Times New Roman" w:eastAsia="Times New Roman" w:hAnsi="Times New Roman" w:cs="Times New Roman"/>
+                <w:lang w:val="en-US"/>
+              </w:rPr>
+            </w:pPr>
+            <w:r>
+              <w:rPr>
+                <w:rFonts w:ascii="Times New Roman" w:eastAsia="Times New Roman" w:hAnsi="Times New Roman" w:cs="Times New Roman"/>
+                <w:lang w:val="en-US"/>
+              </w:rPr>
+              <w:t>This input has to be an  integer (n) &gt;0  and will be used to generate the prime numbers and create a matrix containing them in order to display them on the screen.</w:t>
+            </w:r>
+          </w:p>
+        </w:tc>
+      </w:tr>
+      <w:tr>
+        <w:tc>
+          <w:tcPr>
+            <w:tcW w:w="1755" w:type="dxa"/>
+            <w:shd w:val="clear" w:color="auto" w:fill="E7E6E6" w:themeFill="background2"/>
+            <w:tcMar>
+              <w:top w:w="100" w:type="dxa"/>
+              <w:left w:w="100" w:type="dxa"/>
+              <w:bottom w:w="100" w:type="dxa"/>
+              <w:right w:w="100" w:type="dxa"/>
+            </w:tcMar>
+          </w:tcPr>
+          <w:p>
+            <w:pPr>
+              <w:widowControl w:val="0"/>
+              <w:pBdr>
+                <w:top w:val="nil"/>
+                <w:left w:val="nil"/>
+                <w:bottom w:val="nil"/>
+                <w:right w:val="nil"/>
+                <w:between w:val="nil"/>
+              </w:pBdr>
+              <w:spacing w:line="360" w:lineRule="auto"/>
+              <w:rPr>
+                <w:rFonts w:ascii="Times New Roman" w:eastAsia="Times New Roman" w:hAnsi="Times New Roman" w:cs="Times New Roman"/>
+              </w:rPr>
+            </w:pPr>
+            <w:r>
+              <w:rPr>
+                <w:rFonts w:ascii="Times New Roman" w:eastAsia="Times New Roman" w:hAnsi="Times New Roman" w:cs="Times New Roman"/>
+              </w:rPr>
+              <w:t>Inputs</w:t>
+            </w:r>
+          </w:p>
+        </w:tc>
+        <w:tc>
+          <w:tcPr>
+            <w:tcW w:w="7245" w:type="dxa"/>
+            <w:shd w:val="clear" w:color="auto" w:fill="E7E6E6" w:themeFill="background2"/>
+            <w:tcMar>
+              <w:top w:w="100" w:type="dxa"/>
+              <w:left w:w="100" w:type="dxa"/>
+              <w:bottom w:w="100" w:type="dxa"/>
+              <w:right w:w="100" w:type="dxa"/>
+            </w:tcMar>
+          </w:tcPr>
+          <w:p>
+            <w:pPr>
+              <w:widowControl w:val="0"/>
+              <w:pBdr>
+                <w:top w:val="nil"/>
+                <w:left w:val="nil"/>
+                <w:bottom w:val="nil"/>
+                <w:right w:val="nil"/>
+                <w:between w:val="nil"/>
+              </w:pBdr>
+              <w:spacing w:line="360" w:lineRule="auto"/>
+              <w:rPr>
+                <w:rFonts w:ascii="Times New Roman" w:eastAsia="Times New Roman" w:hAnsi="Times New Roman" w:cs="Times New Roman"/>
+                <w:lang w:val="en-US"/>
+              </w:rPr>
+            </w:pPr>
+            <w:r>
+              <w:rPr>
+                <w:rFonts w:ascii="Times New Roman" w:eastAsia="Times New Roman" w:hAnsi="Times New Roman" w:cs="Times New Roman"/>
+                <w:lang w:val="en-US"/>
+              </w:rPr>
+              <w:t>An input (n) that r</w:t>
+            </w:r>
+            <w:r>
+              <w:rPr>
+                <w:rFonts w:ascii="Times New Roman" w:eastAsia="Times New Roman" w:hAnsi="Times New Roman" w:cs="Times New Roman"/>
+                <w:lang w:val="en-US"/>
+              </w:rPr>
+              <w:t>epresents the maximum amount of prime numbers that must be generated.</w:t>
+            </w:r>
+          </w:p>
+        </w:tc>
+      </w:tr>
+      <w:tr>
+        <w:tc>
+          <w:tcPr>
+            <w:tcW w:w="1755" w:type="dxa"/>
+            <w:shd w:val="clear" w:color="auto" w:fill="auto"/>
+            <w:tcMar>
+              <w:top w:w="100" w:type="dxa"/>
+              <w:left w:w="100" w:type="dxa"/>
+              <w:bottom w:w="100" w:type="dxa"/>
+              <w:right w:w="100" w:type="dxa"/>
+            </w:tcMar>
+          </w:tcPr>
+          <w:p>
+            <w:pPr>
+              <w:widowControl w:val="0"/>
+              <w:pBdr>
+                <w:top w:val="nil"/>
+                <w:left w:val="nil"/>
+                <w:bottom w:val="nil"/>
+                <w:right w:val="nil"/>
+                <w:between w:val="nil"/>
+              </w:pBdr>
+              <w:spacing w:line="360" w:lineRule="auto"/>
+              <w:rPr>
+                <w:rFonts w:ascii="Times New Roman" w:eastAsia="Times New Roman" w:hAnsi="Times New Roman" w:cs="Times New Roman"/>
+              </w:rPr>
+            </w:pPr>
+            <w:r>
+              <w:rPr>
+                <w:rFonts w:ascii="Times New Roman" w:eastAsia="Times New Roman" w:hAnsi="Times New Roman" w:cs="Times New Roman"/>
+              </w:rPr>
+              <w:t>Outputs</w:t>
+            </w:r>
+          </w:p>
+        </w:tc>
+        <w:tc>
+          <w:tcPr>
+            <w:tcW w:w="7245" w:type="dxa"/>
+            <w:shd w:val="clear" w:color="auto" w:fill="auto"/>
+            <w:tcMar>
+              <w:top w:w="100" w:type="dxa"/>
+              <w:left w:w="100" w:type="dxa"/>
+              <w:bottom w:w="100" w:type="dxa"/>
+              <w:right w:w="100" w:type="dxa"/>
+            </w:tcMar>
+          </w:tcPr>
+          <w:p>
+            <w:pPr>
+              <w:widowControl w:val="0"/>
+              <w:pBdr>
+                <w:top w:val="nil"/>
+                <w:left w:val="nil"/>
+                <w:bottom w:val="nil"/>
+                <w:right w:val="nil"/>
+                <w:between w:val="nil"/>
+              </w:pBdr>
+              <w:spacing w:line="360" w:lineRule="auto"/>
+              <w:rPr>
+                <w:rFonts w:ascii="Times New Roman" w:eastAsia="Times New Roman" w:hAnsi="Times New Roman" w:cs="Times New Roman"/>
+              </w:rPr>
+            </w:pPr>
+            <w:r>
+              <w:rPr>
+                <w:rFonts w:ascii="Times New Roman" w:eastAsia="Times New Roman" w:hAnsi="Times New Roman" w:cs="Times New Roman"/>
+              </w:rPr>
+              <w:t>&lt;None&gt;</w:t>
+            </w:r>
+          </w:p>
+        </w:tc>
+      </w:tr>
+    </w:tbl>
+    <w:p/>
+    <w:p/>
     <w:p/>
     <w:p/>
     <w:p/>
@@ -437,14 +1103,12 @@
                 <w:rFonts w:ascii="Times New Roman" w:eastAsia="Times New Roman" w:hAnsi="Times New Roman" w:cs="Times New Roman"/>
               </w:rPr>
             </w:pPr>
-            <w:proofErr w:type="spellStart"/>
             <w:r>
               <w:rPr>
                 <w:rFonts w:ascii="Times New Roman" w:eastAsia="Times New Roman" w:hAnsi="Times New Roman" w:cs="Times New Roman"/>
               </w:rPr>
               <w:t>Name</w:t>
             </w:r>
-            <w:proofErr w:type="spellEnd"/>
           </w:p>
         </w:tc>
         <w:tc>
@@ -477,39 +1141,7 @@
               <w:rPr>
                 <w:rFonts w:ascii="Times New Roman" w:eastAsia="Times New Roman" w:hAnsi="Times New Roman" w:cs="Times New Roman"/>
               </w:rPr>
-              <w:t>S</w:t>
-            </w:r>
-            <w:r>
-              <w:rPr>
-                <w:rFonts w:ascii="Times New Roman" w:eastAsia="Times New Roman" w:hAnsi="Times New Roman" w:cs="Times New Roman"/>
-              </w:rPr>
-              <w:t>2</w:t>
-            </w:r>
-            <w:r>
-              <w:rPr>
-                <w:rFonts w:ascii="Times New Roman" w:eastAsia="Times New Roman" w:hAnsi="Times New Roman" w:cs="Times New Roman"/>
-              </w:rPr>
-              <w:t xml:space="preserve">. </w:t>
-            </w:r>
-            <w:proofErr w:type="spellStart"/>
-            <w:r>
-              <w:rPr>
-                <w:rFonts w:ascii="Times New Roman" w:eastAsia="Times New Roman" w:hAnsi="Times New Roman" w:cs="Times New Roman"/>
-              </w:rPr>
-              <w:t>Generate</w:t>
-            </w:r>
-            <w:proofErr w:type="spellEnd"/>
-            <w:r>
-              <w:rPr>
-                <w:rFonts w:ascii="Times New Roman" w:eastAsia="Times New Roman" w:hAnsi="Times New Roman" w:cs="Times New Roman"/>
-              </w:rPr>
-              <w:t xml:space="preserve"> Matrix</w:t>
-            </w:r>
-            <w:r>
-              <w:rPr>
-                <w:rFonts w:ascii="Times New Roman" w:eastAsia="Times New Roman" w:hAnsi="Times New Roman" w:cs="Times New Roman"/>
-              </w:rPr>
-              <w:t>.</w:t>
+              <w:t>S3. Generate Matrix.</w:t>
             </w:r>
           </w:p>
         </w:tc>
@@ -541,14 +1173,12 @@
                 <w:rFonts w:ascii="Times New Roman" w:eastAsia="Times New Roman" w:hAnsi="Times New Roman" w:cs="Times New Roman"/>
               </w:rPr>
             </w:pPr>
-            <w:proofErr w:type="spellStart"/>
             <w:r>
               <w:rPr>
                 <w:rFonts w:ascii="Times New Roman" w:eastAsia="Times New Roman" w:hAnsi="Times New Roman" w:cs="Times New Roman"/>
               </w:rPr>
               <w:t>Description</w:t>
             </w:r>
-            <w:proofErr w:type="spellEnd"/>
           </w:p>
         </w:tc>
         <w:tc>
@@ -575,8 +1205,23 @@
               <w:spacing w:line="360" w:lineRule="auto"/>
               <w:rPr>
                 <w:rFonts w:ascii="Times New Roman" w:eastAsia="Times New Roman" w:hAnsi="Times New Roman" w:cs="Times New Roman"/>
-              </w:rPr>
-            </w:pPr>
+                <w:lang w:val="en-US"/>
+              </w:rPr>
+            </w:pPr>
+            <w:r>
+              <w:rPr>
+                <w:rFonts w:ascii="Times New Roman" w:eastAsia="Times New Roman" w:hAnsi="Times New Roman" w:cs="Times New Roman"/>
+                <w:lang w:val="en-US"/>
+              </w:rPr>
+              <w:t>The program must generate a</w:t>
+            </w:r>
+            <w:r>
+              <w:rPr>
+                <w:rFonts w:ascii="Times New Roman" w:eastAsia="Times New Roman" w:hAnsi="Times New Roman" w:cs="Times New Roman"/>
+                <w:lang w:val="en-US"/>
+              </w:rPr>
+              <w:t xml:space="preserve"> matrix containing all the integers from 0 to (n) where (n) is an input given by the user.</w:t>
+            </w:r>
           </w:p>
         </w:tc>
       </w:tr>
@@ -641,6 +1286,12 @@
                 <w:rFonts w:ascii="Times New Roman" w:eastAsia="Times New Roman" w:hAnsi="Times New Roman" w:cs="Times New Roman"/>
               </w:rPr>
             </w:pPr>
+            <w:r>
+              <w:rPr>
+                <w:rFonts w:ascii="Times New Roman" w:eastAsia="Times New Roman" w:hAnsi="Times New Roman" w:cs="Times New Roman"/>
+              </w:rPr>
+              <w:t>Input (n)</w:t>
+            </w:r>
           </w:p>
         </w:tc>
       </w:tr>
@@ -703,16 +1354,55 @@
               <w:spacing w:line="360" w:lineRule="auto"/>
               <w:rPr>
                 <w:rFonts w:ascii="Times New Roman" w:eastAsia="Times New Roman" w:hAnsi="Times New Roman" w:cs="Times New Roman"/>
-              </w:rPr>
-            </w:pPr>
+                <w:lang w:val="en-US"/>
+              </w:rPr>
+            </w:pPr>
+            <w:r>
+              <w:rPr>
+                <w:rFonts w:ascii="Times New Roman" w:eastAsia="Times New Roman" w:hAnsi="Times New Roman" w:cs="Times New Roman"/>
+                <w:lang w:val="en-US"/>
+              </w:rPr>
+              <w:t>A matrix containing all t</w:t>
+            </w:r>
+            <w:r>
+              <w:rPr>
+                <w:rFonts w:ascii="Times New Roman" w:eastAsia="Times New Roman" w:hAnsi="Times New Roman" w:cs="Times New Roman"/>
+                <w:lang w:val="en-US"/>
+              </w:rPr>
+              <w:t>he numbers from 0 to (n)</w:t>
+            </w:r>
           </w:p>
         </w:tc>
       </w:tr>
     </w:tbl>
-    <w:p/>
-    <w:p/>
-    <w:p/>
-    <w:p/>
+    <w:p>
+      <w:pPr>
+        <w:rPr>
+          <w:lang w:val="en-US"/>
+        </w:rPr>
+      </w:pPr>
+    </w:p>
+    <w:p>
+      <w:pPr>
+        <w:rPr>
+          <w:lang w:val="en-US"/>
+        </w:rPr>
+      </w:pPr>
+    </w:p>
+    <w:p>
+      <w:pPr>
+        <w:rPr>
+          <w:lang w:val="en-US"/>
+        </w:rPr>
+      </w:pPr>
+    </w:p>
+    <w:p>
+      <w:pPr>
+        <w:rPr>
+          <w:lang w:val="en-US"/>
+        </w:rPr>
+      </w:pPr>
+    </w:p>
     <w:tbl>
       <w:tblPr>
         <w:tblW w:w="9000" w:type="dxa"/>
@@ -758,14 +1448,12 @@
                 <w:rFonts w:ascii="Times New Roman" w:eastAsia="Times New Roman" w:hAnsi="Times New Roman" w:cs="Times New Roman"/>
               </w:rPr>
             </w:pPr>
-            <w:proofErr w:type="spellStart"/>
             <w:r>
               <w:rPr>
                 <w:rFonts w:ascii="Times New Roman" w:eastAsia="Times New Roman" w:hAnsi="Times New Roman" w:cs="Times New Roman"/>
               </w:rPr>
               <w:t>Name</w:t>
             </w:r>
-            <w:proofErr w:type="spellEnd"/>
           </w:p>
         </w:tc>
         <w:tc>
@@ -798,45 +1486,7 @@
               <w:rPr>
                 <w:rFonts w:ascii="Times New Roman" w:eastAsia="Times New Roman" w:hAnsi="Times New Roman" w:cs="Times New Roman"/>
               </w:rPr>
-              <w:t>S</w:t>
-            </w:r>
-            <w:r>
-              <w:rPr>
-                <w:rFonts w:ascii="Times New Roman" w:eastAsia="Times New Roman" w:hAnsi="Times New Roman" w:cs="Times New Roman"/>
-              </w:rPr>
-              <w:t>3</w:t>
-            </w:r>
-            <w:r>
-              <w:rPr>
-                <w:rFonts w:ascii="Times New Roman" w:eastAsia="Times New Roman" w:hAnsi="Times New Roman" w:cs="Times New Roman"/>
-              </w:rPr>
-              <w:t xml:space="preserve">. </w:t>
-            </w:r>
-            <w:r>
-              <w:rPr>
-                <w:rFonts w:ascii="Times New Roman" w:eastAsia="Times New Roman" w:hAnsi="Times New Roman" w:cs="Times New Roman"/>
-              </w:rPr>
-              <w:t>Use</w:t>
-            </w:r>
-            <w:r>
-              <w:rPr>
-                <w:rFonts w:ascii="Times New Roman" w:eastAsia="Times New Roman" w:hAnsi="Times New Roman" w:cs="Times New Roman"/>
-              </w:rPr>
-              <w:t xml:space="preserve"> </w:t>
-            </w:r>
-            <w:proofErr w:type="gramStart"/>
-            <w:r>
-              <w:rPr>
-                <w:rFonts w:ascii="Times New Roman" w:eastAsia="Times New Roman" w:hAnsi="Times New Roman" w:cs="Times New Roman"/>
-              </w:rPr>
-              <w:t>Interface</w:t>
-            </w:r>
-            <w:proofErr w:type="gramEnd"/>
-            <w:r>
-              <w:rPr>
-                <w:rFonts w:ascii="Times New Roman" w:eastAsia="Times New Roman" w:hAnsi="Times New Roman" w:cs="Times New Roman"/>
-              </w:rPr>
-              <w:t>.</w:t>
+              <w:t>S4. Diferentiate primes.</w:t>
             </w:r>
           </w:p>
         </w:tc>
@@ -868,14 +1518,12 @@
                 <w:rFonts w:ascii="Times New Roman" w:eastAsia="Times New Roman" w:hAnsi="Times New Roman" w:cs="Times New Roman"/>
               </w:rPr>
             </w:pPr>
-            <w:proofErr w:type="spellStart"/>
             <w:r>
               <w:rPr>
                 <w:rFonts w:ascii="Times New Roman" w:eastAsia="Times New Roman" w:hAnsi="Times New Roman" w:cs="Times New Roman"/>
               </w:rPr>
               <w:t>Description</w:t>
             </w:r>
-            <w:proofErr w:type="spellEnd"/>
           </w:p>
         </w:tc>
         <w:tc>
@@ -902,12 +1550,18 @@
               <w:spacing w:line="360" w:lineRule="auto"/>
               <w:rPr>
                 <w:rFonts w:ascii="Times New Roman" w:eastAsia="Times New Roman" w:hAnsi="Times New Roman" w:cs="Times New Roman"/>
-              </w:rPr>
-            </w:pPr>
-          </w:p>
-        </w:tc>
-        <w:bookmarkStart w:id="0" w:name="_GoBack"/>
-        <w:bookmarkEnd w:id="0"/>
+                <w:lang w:val="en-US"/>
+              </w:rPr>
+            </w:pPr>
+            <w:r>
+              <w:rPr>
+                <w:rFonts w:ascii="Times New Roman" w:eastAsia="Times New Roman" w:hAnsi="Times New Roman" w:cs="Times New Roman"/>
+                <w:lang w:val="en-US"/>
+              </w:rPr>
+              <w:t xml:space="preserve">The program must </w:t>
+            </w:r>
+          </w:p>
+        </w:tc>
       </w:tr>
       <w:tr>
         <w:tc>
@@ -970,6 +1624,12 @@
                 <w:rFonts w:ascii="Times New Roman" w:eastAsia="Times New Roman" w:hAnsi="Times New Roman" w:cs="Times New Roman"/>
               </w:rPr>
             </w:pPr>
+            <w:r>
+              <w:rPr>
+                <w:rFonts w:ascii="Times New Roman" w:eastAsia="Times New Roman" w:hAnsi="Times New Roman" w:cs="Times New Roman"/>
+              </w:rPr>
+              <w:t>Input (n)</w:t>
+            </w:r>
           </w:p>
         </w:tc>
       </w:tr>
@@ -1004,6 +1664,7 @@
               <w:rPr>
                 <w:rFonts w:ascii="Times New Roman" w:eastAsia="Times New Roman" w:hAnsi="Times New Roman" w:cs="Times New Roman"/>
               </w:rPr>
+              <w:lastRenderedPageBreak/>
               <w:t>Outputs</w:t>
             </w:r>
           </w:p>
@@ -1032,64 +1693,142 @@
               <w:spacing w:line="360" w:lineRule="auto"/>
               <w:rPr>
                 <w:rFonts w:ascii="Times New Roman" w:eastAsia="Times New Roman" w:hAnsi="Times New Roman" w:cs="Times New Roman"/>
-              </w:rPr>
-            </w:pPr>
+                <w:lang w:val="en-US"/>
+              </w:rPr>
+            </w:pPr>
+            <w:r>
+              <w:rPr>
+                <w:rFonts w:ascii="Times New Roman" w:eastAsia="Times New Roman" w:hAnsi="Times New Roman" w:cs="Times New Roman"/>
+                <w:lang w:val="en-US"/>
+              </w:rPr>
+              <w:t>A matrix containing all t</w:t>
+            </w:r>
+            <w:r>
+              <w:rPr>
+                <w:rFonts w:ascii="Times New Roman" w:eastAsia="Times New Roman" w:hAnsi="Times New Roman" w:cs="Times New Roman"/>
+                <w:lang w:val="en-US"/>
+              </w:rPr>
+              <w:t>he numbers from 0 to (n)</w:t>
+            </w:r>
           </w:p>
         </w:tc>
       </w:tr>
     </w:tbl>
-    <w:p/>
-    <w:p/>
-    <w:p/>
-    <w:p/>
-    <w:p>
-      <w:proofErr w:type="spellStart"/>
-      <w:r>
-        <w:t>Relevant</w:t>
-      </w:r>
-      <w:proofErr w:type="spellEnd"/>
-      <w:r>
-        <w:t xml:space="preserve"> </w:t>
-      </w:r>
-      <w:proofErr w:type="spellStart"/>
-      <w:r>
-        <w:t>information</w:t>
-      </w:r>
-      <w:proofErr w:type="spellEnd"/>
-      <w:r>
-        <w:t xml:space="preserve"> </w:t>
-      </w:r>
-      <w:proofErr w:type="spellStart"/>
-      <w:r>
-        <w:t>compilation</w:t>
-      </w:r>
-      <w:proofErr w:type="spellEnd"/>
-    </w:p>
-    <w:p/>
-    <w:p/>
-    <w:p/>
-    <w:p>
-      <w:proofErr w:type="spellStart"/>
-      <w:r>
-        <w:t>Creative</w:t>
-      </w:r>
-      <w:proofErr w:type="spellEnd"/>
-      <w:r>
-        <w:t xml:space="preserve"> </w:t>
-      </w:r>
-      <w:proofErr w:type="spellStart"/>
-      <w:r>
-        <w:t>Solutions</w:t>
-      </w:r>
-      <w:proofErr w:type="spellEnd"/>
-      <w:r>
-        <w:t xml:space="preserve"> </w:t>
-      </w:r>
-      <w:proofErr w:type="spellStart"/>
-      <w:r>
-        <w:t>search</w:t>
-      </w:r>
-      <w:proofErr w:type="spellEnd"/>
+    <w:p>
+      <w:pPr>
+        <w:rPr>
+          <w:lang w:val="en-US"/>
+        </w:rPr>
+      </w:pPr>
+    </w:p>
+    <w:p>
+      <w:pPr>
+        <w:rPr>
+          <w:lang w:val="en-US"/>
+        </w:rPr>
+      </w:pPr>
+    </w:p>
+    <w:p>
+      <w:pPr>
+        <w:rPr>
+          <w:lang w:val="en-US"/>
+        </w:rPr>
+      </w:pPr>
+    </w:p>
+    <w:p>
+      <w:pPr>
+        <w:rPr>
+          <w:lang w:val="en-US"/>
+        </w:rPr>
+      </w:pPr>
+    </w:p>
+    <w:p>
+      <w:pPr>
+        <w:rPr>
+          <w:b/>
+          <w:bCs/>
+          <w:lang w:val="en-US"/>
+        </w:rPr>
+      </w:pPr>
+      <w:r>
+        <w:rPr>
+          <w:b/>
+          <w:bCs/>
+          <w:lang w:val="en-US"/>
+        </w:rPr>
+        <w:t>Relevant information compilation</w:t>
+      </w:r>
+    </w:p>
+    <w:p>
+      <w:pPr>
+        <w:rPr>
+          <w:b/>
+          <w:bCs/>
+          <w:lang w:val="en-US"/>
+        </w:rPr>
+      </w:pPr>
+      <w:r>
+        <w:rPr>
+          <w:b/>
+          <w:bCs/>
+          <w:lang w:val="en-US"/>
+        </w:rPr>
+        <w:t>Cryptography</w:t>
+      </w:r>
+    </w:p>
+    <w:p>
+      <w:pPr>
+        <w:rPr>
+          <w:b/>
+          <w:bCs/>
+          <w:lang w:val="en-US"/>
+        </w:rPr>
+      </w:pPr>
+    </w:p>
+    <w:p>
+      <w:pPr>
+        <w:rPr>
+          <w:lang w:val="en-US"/>
+        </w:rPr>
+      </w:pPr>
+    </w:p>
+    <w:p>
+      <w:pPr>
+        <w:rPr>
+          <w:lang w:val="en-US"/>
+        </w:rPr>
+      </w:pPr>
+    </w:p>
+    <w:p>
+      <w:pPr>
+        <w:rPr>
+          <w:lang w:val="en-US"/>
+        </w:rPr>
+      </w:pPr>
+    </w:p>
+    <w:p>
+      <w:pPr>
+        <w:rPr>
+          <w:b/>
+          <w:bCs/>
+          <w:lang w:val="en-US"/>
+        </w:rPr>
+      </w:pPr>
+      <w:r>
+        <w:rPr>
+          <w:b/>
+          <w:bCs/>
+          <w:lang w:val="en-US"/>
+        </w:rPr>
+        <w:t>Creative Solutions search</w:t>
+      </w:r>
+    </w:p>
+    <w:p>
+      <w:pPr>
+        <w:rPr>
+          <w:lang w:val="en-US"/>
+        </w:rPr>
+      </w:pPr>
     </w:p>
     <w:sectPr>
       <w:headerReference w:type="default" r:id="rId6"/>
@@ -1166,67 +1905,38 @@
     <w:pPr>
       <w:pStyle w:val="Encabezado"/>
     </w:pPr>
+  </w:p>
+  <w:p>
+    <w:pPr>
+      <w:pStyle w:val="Encabezado"/>
+    </w:pPr>
     <w:r>
-      <w:t xml:space="preserve">Antonio </w:t>
-    </w:r>
-    <w:proofErr w:type="spellStart"/>
-    <w:r>
-      <w:t>Jose</w:t>
-    </w:r>
-    <w:proofErr w:type="spellEnd"/>
-    <w:r>
-      <w:t xml:space="preserve"> Cadavid </w:t>
-    </w:r>
-    <w:proofErr w:type="spellStart"/>
-    <w:r>
-      <w:t>Marin</w:t>
-    </w:r>
-    <w:proofErr w:type="spellEnd"/>
-    <w:r>
-      <w:t xml:space="preserve"> – A00354484</w:t>
+      <w:t>Antonio Jose Cadavid– A00354484</w:t>
     </w:r>
   </w:p>
   <w:p>
     <w:pPr>
       <w:pStyle w:val="Encabezado"/>
     </w:pPr>
-    <w:proofErr w:type="spellStart"/>
     <w:r>
-      <w:t>Juand</w:t>
-    </w:r>
-    <w:proofErr w:type="spellEnd"/>
-    <w:r>
-      <w:t xml:space="preserve"> David </w:t>
-    </w:r>
-    <w:proofErr w:type="spellStart"/>
-    <w:r>
-      <w:t>Hernandez</w:t>
-    </w:r>
-    <w:proofErr w:type="spellEnd"/>
-    <w:r>
-      <w:t xml:space="preserve"> Valderrama</w:t>
+      <w:t xml:space="preserve">Juand David Hernandez -  </w:t>
     </w:r>
     <w:r>
-      <w:t xml:space="preserve"> </w:t>
-    </w:r>
-    <w:proofErr w:type="gramStart"/>
-    <w:r>
-      <w:t>-  A</w:t>
-    </w:r>
-    <w:proofErr w:type="gramEnd"/>
-    <w:r>
-      <w:t>00</w:t>
+      <w:t>A00356210</w:t>
     </w:r>
   </w:p>
   <w:p>
     <w:pPr>
       <w:pStyle w:val="Encabezado"/>
+      <w:tabs>
+        <w:tab w:val="clear" w:pos="4419"/>
+        <w:tab w:val="clear" w:pos="8838"/>
+        <w:tab w:val="left" w:pos="1108"/>
+      </w:tabs>
     </w:pPr>
-    <w:proofErr w:type="spellStart"/>
     <w:r>
-      <w:t>Chispi</w:t>
+      <w:t>Alejandro Suarez – A00359653</w:t>
     </w:r>
-    <w:proofErr w:type="spellEnd"/>
   </w:p>
   <w:p>
     <w:pPr>
@@ -1359,6 +2069,7 @@
     <w:lsdException w:name="HTML Sample" w:semiHidden="1" w:unhideWhenUsed="1"/>
     <w:lsdException w:name="HTML Typewriter" w:semiHidden="1" w:unhideWhenUsed="1"/>
     <w:lsdException w:name="HTML Variable" w:semiHidden="1" w:unhideWhenUsed="1"/>
+    <w:lsdException w:name="Normal Table" w:semiHidden="1" w:unhideWhenUsed="1"/>
     <w:lsdException w:name="annotation subject" w:semiHidden="1" w:unhideWhenUsed="1"/>
     <w:lsdException w:name="No List" w:semiHidden="1" w:unhideWhenUsed="1"/>
     <w:lsdException w:name="Outline List 1" w:semiHidden="1" w:unhideWhenUsed="1"/>
@@ -1404,9 +2115,11 @@
     <w:lsdException w:name="Table Subtle 1" w:semiHidden="1" w:unhideWhenUsed="1"/>
     <w:lsdException w:name="Table Subtle 2" w:semiHidden="1" w:unhideWhenUsed="1"/>
     <w:lsdException w:name="Table Web 1" w:semiHidden="1" w:unhideWhenUsed="1"/>
+    <w:lsdException w:name="Table Web 2" w:semiHidden="1" w:unhideWhenUsed="1"/>
     <w:lsdException w:name="Table Web 3" w:semiHidden="1" w:unhideWhenUsed="1"/>
     <w:lsdException w:name="Balloon Text" w:semiHidden="1" w:unhideWhenUsed="1"/>
     <w:lsdException w:name="Table Grid" w:uiPriority="39"/>
+    <w:lsdException w:name="Table Theme" w:semiHidden="1" w:unhideWhenUsed="1"/>
     <w:lsdException w:name="Placeholder Text" w:semiHidden="1"/>
     <w:lsdException w:name="No Spacing" w:uiPriority="1" w:qFormat="1"/>
     <w:lsdException w:name="Light Shading" w:uiPriority="60"/>

</xml_diff>

<commit_message>
problem identification, relevant information
</commit_message>
<xml_diff>
--- a/docs/ENGIENEERING METHOD PROYECT REPORT.docx
+++ b/docs/ENGIENEERING METHOD PROYECT REPORT.docx
@@ -164,10 +164,22 @@
         <w:rPr>
           <w:lang w:val="en-US"/>
         </w:rPr>
-        <w:t>cryptography-based</w:t>
-      </w:r>
-      <w:bookmarkStart w:id="0" w:name="_GoBack"/>
-      <w:bookmarkEnd w:id="0"/>
+        <w:t>cryptography-</w:t>
+      </w:r>
+      <w:proofErr w:type="spellStart"/>
+      <w:r>
+        <w:rPr>
+          <w:lang w:val="en-US"/>
+        </w:rPr>
+        <w:t>based</w:t>
+      </w:r>
+      <w:r>
+        <w:rPr>
+          <w:lang w:val="en-US"/>
+        </w:rPr>
+        <w:t>c</w:t>
+      </w:r>
+      <w:proofErr w:type="spellEnd"/>
       <w:r>
         <w:rPr>
           <w:lang w:val="en-US"/>
@@ -251,6 +263,13 @@
     <w:p>
       <w:pPr>
         <w:rPr>
+          <w:lang w:val="en-US"/>
+        </w:rPr>
+      </w:pPr>
+    </w:p>
+    <w:p>
+      <w:pPr>
+        <w:rPr>
           <w:u w:val="single"/>
           <w:lang w:val="en-US"/>
         </w:rPr>
@@ -265,42 +284,14 @@
     <w:p>
       <w:pPr>
         <w:rPr>
-          <w:color w:val="242729"/>
-          <w:sz w:val="23"/>
-          <w:szCs w:val="23"/>
-          <w:shd w:val="clear" w:color="auto" w:fill="FFFFFF"/>
-          <w:lang w:val="en-US"/>
-        </w:rPr>
-      </w:pPr>
-      <w:r>
-        <w:rPr>
-          <w:color w:val="242729"/>
-          <w:sz w:val="23"/>
-          <w:szCs w:val="23"/>
-          <w:shd w:val="clear" w:color="auto" w:fill="FFFFFF"/>
-          <w:lang w:val="en-US"/>
-        </w:rPr>
-        <w:t xml:space="preserve">Primes are important because the security of many encryption algorithms are based on the fact that it is very fast to multiply two large prime numbers and get the result, while it is extremely computer-intensive to do the </w:t>
-      </w:r>
-      <w:r>
-        <w:rPr>
-          <w:color w:val="242729"/>
-          <w:sz w:val="23"/>
-          <w:szCs w:val="23"/>
-          <w:shd w:val="clear" w:color="auto" w:fill="FFFFFF"/>
-          <w:lang w:val="en-US"/>
-        </w:rPr>
-        <w:t>opposite</w:t>
-      </w:r>
-      <w:r>
-        <w:rPr>
-          <w:color w:val="242729"/>
-          <w:sz w:val="23"/>
-          <w:szCs w:val="23"/>
-          <w:shd w:val="clear" w:color="auto" w:fill="FFFFFF"/>
-          <w:lang w:val="en-US"/>
-        </w:rPr>
-        <w:t>. When you have a number which you know is the product of two primes, finding these two prime numbers is very hard. This problem is called prime factorization and finding an algorithm which does it fast is one of the unsolved problems of computer science.</w:t>
+          <w:lang w:val="en-US"/>
+        </w:rPr>
+      </w:pPr>
+      <w:r>
+        <w:rPr>
+          <w:lang w:val="en-US"/>
+        </w:rPr>
+        <w:t>Specifications</w:t>
       </w:r>
     </w:p>
     <w:p>
@@ -355,12 +346,14 @@
                 <w:rFonts w:ascii="Times New Roman" w:eastAsia="Times New Roman" w:hAnsi="Times New Roman" w:cs="Times New Roman"/>
               </w:rPr>
             </w:pPr>
+            <w:proofErr w:type="spellStart"/>
             <w:r>
               <w:rPr>
                 <w:rFonts w:ascii="Times New Roman" w:eastAsia="Times New Roman" w:hAnsi="Times New Roman" w:cs="Times New Roman"/>
               </w:rPr>
               <w:t>Name</w:t>
             </w:r>
+            <w:proofErr w:type="spellEnd"/>
           </w:p>
         </w:tc>
         <w:tc>
@@ -393,7 +386,35 @@
               <w:rPr>
                 <w:rFonts w:ascii="Times New Roman" w:eastAsia="Times New Roman" w:hAnsi="Times New Roman" w:cs="Times New Roman"/>
               </w:rPr>
-              <w:t>S1. Generate prime numbers.</w:t>
+              <w:t xml:space="preserve">S1. </w:t>
+            </w:r>
+            <w:proofErr w:type="spellStart"/>
+            <w:r>
+              <w:rPr>
+                <w:rFonts w:ascii="Times New Roman" w:eastAsia="Times New Roman" w:hAnsi="Times New Roman" w:cs="Times New Roman"/>
+              </w:rPr>
+              <w:t>Generate</w:t>
+            </w:r>
+            <w:proofErr w:type="spellEnd"/>
+            <w:r>
+              <w:rPr>
+                <w:rFonts w:ascii="Times New Roman" w:eastAsia="Times New Roman" w:hAnsi="Times New Roman" w:cs="Times New Roman"/>
+              </w:rPr>
+              <w:t xml:space="preserve"> prime </w:t>
+            </w:r>
+            <w:proofErr w:type="spellStart"/>
+            <w:r>
+              <w:rPr>
+                <w:rFonts w:ascii="Times New Roman" w:eastAsia="Times New Roman" w:hAnsi="Times New Roman" w:cs="Times New Roman"/>
+              </w:rPr>
+              <w:t>numbers</w:t>
+            </w:r>
+            <w:proofErr w:type="spellEnd"/>
+            <w:r>
+              <w:rPr>
+                <w:rFonts w:ascii="Times New Roman" w:eastAsia="Times New Roman" w:hAnsi="Times New Roman" w:cs="Times New Roman"/>
+              </w:rPr>
+              <w:t>.</w:t>
             </w:r>
           </w:p>
         </w:tc>
@@ -425,12 +446,14 @@
                 <w:rFonts w:ascii="Times New Roman" w:eastAsia="Times New Roman" w:hAnsi="Times New Roman" w:cs="Times New Roman"/>
               </w:rPr>
             </w:pPr>
+            <w:proofErr w:type="spellStart"/>
             <w:r>
               <w:rPr>
                 <w:rFonts w:ascii="Times New Roman" w:eastAsia="Times New Roman" w:hAnsi="Times New Roman" w:cs="Times New Roman"/>
               </w:rPr>
               <w:t>Description</w:t>
             </w:r>
+            <w:proofErr w:type="spellEnd"/>
           </w:p>
         </w:tc>
         <w:tc>
@@ -754,13 +777,14 @@
                 <w:rFonts w:ascii="Times New Roman" w:eastAsia="Times New Roman" w:hAnsi="Times New Roman" w:cs="Times New Roman"/>
               </w:rPr>
             </w:pPr>
-            <w:r>
-              <w:rPr>
-                <w:rFonts w:ascii="Times New Roman" w:eastAsia="Times New Roman" w:hAnsi="Times New Roman" w:cs="Times New Roman"/>
-              </w:rPr>
-              <w:lastRenderedPageBreak/>
+            <w:proofErr w:type="spellStart"/>
+            <w:r>
+              <w:rPr>
+                <w:rFonts w:ascii="Times New Roman" w:eastAsia="Times New Roman" w:hAnsi="Times New Roman" w:cs="Times New Roman"/>
+              </w:rPr>
               <w:t>Name</w:t>
             </w:r>
+            <w:proofErr w:type="spellEnd"/>
           </w:p>
         </w:tc>
         <w:tc>
@@ -793,7 +817,21 @@
               <w:rPr>
                 <w:rFonts w:ascii="Times New Roman" w:eastAsia="Times New Roman" w:hAnsi="Times New Roman" w:cs="Times New Roman"/>
               </w:rPr>
-              <w:t xml:space="preserve">S2. Get input </w:t>
+              <w:t xml:space="preserve">S2. </w:t>
+            </w:r>
+            <w:proofErr w:type="spellStart"/>
+            <w:r>
+              <w:rPr>
+                <w:rFonts w:ascii="Times New Roman" w:eastAsia="Times New Roman" w:hAnsi="Times New Roman" w:cs="Times New Roman"/>
+              </w:rPr>
+              <w:t>Get</w:t>
+            </w:r>
+            <w:proofErr w:type="spellEnd"/>
+            <w:r>
+              <w:rPr>
+                <w:rFonts w:ascii="Times New Roman" w:eastAsia="Times New Roman" w:hAnsi="Times New Roman" w:cs="Times New Roman"/>
+              </w:rPr>
+              <w:t xml:space="preserve"> input </w:t>
             </w:r>
           </w:p>
         </w:tc>
@@ -825,12 +863,14 @@
                 <w:rFonts w:ascii="Times New Roman" w:eastAsia="Times New Roman" w:hAnsi="Times New Roman" w:cs="Times New Roman"/>
               </w:rPr>
             </w:pPr>
+            <w:proofErr w:type="spellStart"/>
             <w:r>
               <w:rPr>
                 <w:rFonts w:ascii="Times New Roman" w:eastAsia="Times New Roman" w:hAnsi="Times New Roman" w:cs="Times New Roman"/>
               </w:rPr>
               <w:t>Description</w:t>
             </w:r>
+            <w:proofErr w:type="spellEnd"/>
           </w:p>
         </w:tc>
         <w:tc>
@@ -896,7 +936,24 @@
                 <w:rFonts w:ascii="Times New Roman" w:eastAsia="Times New Roman" w:hAnsi="Times New Roman" w:cs="Times New Roman"/>
                 <w:lang w:val="en-US"/>
               </w:rPr>
-              <w:t>This input has to be an  integer (n) &gt;0  and will be used to generate the prime numbers and create a matrix containing them in order to display them on the screen.</w:t>
+              <w:lastRenderedPageBreak/>
+              <w:t xml:space="preserve">This input has to be </w:t>
+            </w:r>
+            <w:proofErr w:type="gramStart"/>
+            <w:r>
+              <w:rPr>
+                <w:rFonts w:ascii="Times New Roman" w:eastAsia="Times New Roman" w:hAnsi="Times New Roman" w:cs="Times New Roman"/>
+                <w:lang w:val="en-US"/>
+              </w:rPr>
+              <w:t>an  integer</w:t>
+            </w:r>
+            <w:proofErr w:type="gramEnd"/>
+            <w:r>
+              <w:rPr>
+                <w:rFonts w:ascii="Times New Roman" w:eastAsia="Times New Roman" w:hAnsi="Times New Roman" w:cs="Times New Roman"/>
+                <w:lang w:val="en-US"/>
+              </w:rPr>
+              <w:t xml:space="preserve"> (n) &gt;0  and will be used to generate the prime numbers and create a matrix containing them in order to display them on the screen.</w:t>
             </w:r>
           </w:p>
         </w:tc>
@@ -932,6 +989,7 @@
               <w:rPr>
                 <w:rFonts w:ascii="Times New Roman" w:eastAsia="Times New Roman" w:hAnsi="Times New Roman" w:cs="Times New Roman"/>
               </w:rPr>
+              <w:lastRenderedPageBreak/>
               <w:t>Inputs</w:t>
             </w:r>
           </w:p>
@@ -1045,7 +1103,21 @@
               <w:rPr>
                 <w:rFonts w:ascii="Times New Roman" w:eastAsia="Times New Roman" w:hAnsi="Times New Roman" w:cs="Times New Roman"/>
               </w:rPr>
-              <w:t>&lt;None&gt;</w:t>
+              <w:t>&lt;</w:t>
+            </w:r>
+            <w:proofErr w:type="spellStart"/>
+            <w:r>
+              <w:rPr>
+                <w:rFonts w:ascii="Times New Roman" w:eastAsia="Times New Roman" w:hAnsi="Times New Roman" w:cs="Times New Roman"/>
+              </w:rPr>
+              <w:t>None</w:t>
+            </w:r>
+            <w:proofErr w:type="spellEnd"/>
+            <w:r>
+              <w:rPr>
+                <w:rFonts w:ascii="Times New Roman" w:eastAsia="Times New Roman" w:hAnsi="Times New Roman" w:cs="Times New Roman"/>
+              </w:rPr>
+              <w:t>&gt;</w:t>
             </w:r>
           </w:p>
         </w:tc>
@@ -1103,12 +1175,14 @@
                 <w:rFonts w:ascii="Times New Roman" w:eastAsia="Times New Roman" w:hAnsi="Times New Roman" w:cs="Times New Roman"/>
               </w:rPr>
             </w:pPr>
+            <w:proofErr w:type="spellStart"/>
             <w:r>
               <w:rPr>
                 <w:rFonts w:ascii="Times New Roman" w:eastAsia="Times New Roman" w:hAnsi="Times New Roman" w:cs="Times New Roman"/>
               </w:rPr>
               <w:t>Name</w:t>
             </w:r>
+            <w:proofErr w:type="spellEnd"/>
           </w:p>
         </w:tc>
         <w:tc>
@@ -1141,7 +1215,21 @@
               <w:rPr>
                 <w:rFonts w:ascii="Times New Roman" w:eastAsia="Times New Roman" w:hAnsi="Times New Roman" w:cs="Times New Roman"/>
               </w:rPr>
-              <w:t>S3. Generate Matrix.</w:t>
+              <w:t xml:space="preserve">S3. </w:t>
+            </w:r>
+            <w:proofErr w:type="spellStart"/>
+            <w:r>
+              <w:rPr>
+                <w:rFonts w:ascii="Times New Roman" w:eastAsia="Times New Roman" w:hAnsi="Times New Roman" w:cs="Times New Roman"/>
+              </w:rPr>
+              <w:t>Generate</w:t>
+            </w:r>
+            <w:proofErr w:type="spellEnd"/>
+            <w:r>
+              <w:rPr>
+                <w:rFonts w:ascii="Times New Roman" w:eastAsia="Times New Roman" w:hAnsi="Times New Roman" w:cs="Times New Roman"/>
+              </w:rPr>
+              <w:t xml:space="preserve"> Matrix.</w:t>
             </w:r>
           </w:p>
         </w:tc>
@@ -1173,12 +1261,14 @@
                 <w:rFonts w:ascii="Times New Roman" w:eastAsia="Times New Roman" w:hAnsi="Times New Roman" w:cs="Times New Roman"/>
               </w:rPr>
             </w:pPr>
+            <w:proofErr w:type="spellStart"/>
             <w:r>
               <w:rPr>
                 <w:rFonts w:ascii="Times New Roman" w:eastAsia="Times New Roman" w:hAnsi="Times New Roman" w:cs="Times New Roman"/>
               </w:rPr>
               <w:t>Description</w:t>
             </w:r>
+            <w:proofErr w:type="spellEnd"/>
           </w:p>
         </w:tc>
         <w:tc>
@@ -1448,12 +1538,14 @@
                 <w:rFonts w:ascii="Times New Roman" w:eastAsia="Times New Roman" w:hAnsi="Times New Roman" w:cs="Times New Roman"/>
               </w:rPr>
             </w:pPr>
+            <w:proofErr w:type="spellStart"/>
             <w:r>
               <w:rPr>
                 <w:rFonts w:ascii="Times New Roman" w:eastAsia="Times New Roman" w:hAnsi="Times New Roman" w:cs="Times New Roman"/>
               </w:rPr>
               <w:t>Name</w:t>
             </w:r>
+            <w:proofErr w:type="spellEnd"/>
           </w:p>
         </w:tc>
         <w:tc>
@@ -1486,7 +1578,21 @@
               <w:rPr>
                 <w:rFonts w:ascii="Times New Roman" w:eastAsia="Times New Roman" w:hAnsi="Times New Roman" w:cs="Times New Roman"/>
               </w:rPr>
-              <w:t>S4. Diferentiate primes.</w:t>
+              <w:t xml:space="preserve">S4. </w:t>
+            </w:r>
+            <w:proofErr w:type="spellStart"/>
+            <w:r>
+              <w:rPr>
+                <w:rFonts w:ascii="Times New Roman" w:eastAsia="Times New Roman" w:hAnsi="Times New Roman" w:cs="Times New Roman"/>
+              </w:rPr>
+              <w:t>Diferentiate</w:t>
+            </w:r>
+            <w:proofErr w:type="spellEnd"/>
+            <w:r>
+              <w:rPr>
+                <w:rFonts w:ascii="Times New Roman" w:eastAsia="Times New Roman" w:hAnsi="Times New Roman" w:cs="Times New Roman"/>
+              </w:rPr>
+              <w:t xml:space="preserve"> primes.</w:t>
             </w:r>
           </w:p>
         </w:tc>
@@ -1518,12 +1624,14 @@
                 <w:rFonts w:ascii="Times New Roman" w:eastAsia="Times New Roman" w:hAnsi="Times New Roman" w:cs="Times New Roman"/>
               </w:rPr>
             </w:pPr>
+            <w:proofErr w:type="spellStart"/>
             <w:r>
               <w:rPr>
                 <w:rFonts w:ascii="Times New Roman" w:eastAsia="Times New Roman" w:hAnsi="Times New Roman" w:cs="Times New Roman"/>
               </w:rPr>
               <w:t>Description</w:t>
             </w:r>
+            <w:proofErr w:type="spellEnd"/>
           </w:p>
         </w:tc>
         <w:tc>
@@ -1664,7 +1772,6 @@
               <w:rPr>
                 <w:rFonts w:ascii="Times New Roman" w:eastAsia="Times New Roman" w:hAnsi="Times New Roman" w:cs="Times New Roman"/>
               </w:rPr>
-              <w:lastRenderedPageBreak/>
               <w:t>Outputs</w:t>
             </w:r>
           </w:p>
@@ -1762,19 +1869,298 @@
     <w:p>
       <w:pPr>
         <w:rPr>
+          <w:color w:val="242729"/>
+          <w:sz w:val="23"/>
+          <w:szCs w:val="23"/>
+          <w:shd w:val="clear" w:color="auto" w:fill="FFFFFF"/>
+          <w:lang w:val="en-US"/>
+        </w:rPr>
+      </w:pPr>
+    </w:p>
+    <w:p>
+      <w:pPr>
+        <w:rPr>
+          <w:color w:val="242729"/>
+          <w:sz w:val="23"/>
+          <w:szCs w:val="23"/>
+          <w:shd w:val="clear" w:color="auto" w:fill="FFFFFF"/>
+          <w:lang w:val="en-US"/>
+        </w:rPr>
+      </w:pPr>
+      <w:r>
+        <w:rPr>
+          <w:color w:val="242729"/>
+          <w:sz w:val="23"/>
+          <w:szCs w:val="23"/>
+          <w:shd w:val="clear" w:color="auto" w:fill="FFFFFF"/>
+          <w:lang w:val="en-US"/>
+        </w:rPr>
+        <w:t xml:space="preserve">A prime number is a whole number greater than 1 whose only factors are 1 and itself. A factor is a whole number that can be divided evenly into another number. Numbers that have more than two factors are called composite numbers. </w:t>
+      </w:r>
+      <w:r>
+        <w:rPr>
+          <w:color w:val="242729"/>
+          <w:sz w:val="23"/>
+          <w:szCs w:val="23"/>
+          <w:shd w:val="clear" w:color="auto" w:fill="FFFFFF"/>
+          <w:lang w:val="en-US"/>
+        </w:rPr>
+        <w:t>The number 1 is neither prime nor composite. </w:t>
+      </w:r>
+    </w:p>
+    <w:p>
+      <w:pPr>
+        <w:rPr>
+          <w:color w:val="242729"/>
+          <w:sz w:val="23"/>
+          <w:szCs w:val="23"/>
+          <w:shd w:val="clear" w:color="auto" w:fill="FFFFFF"/>
+          <w:lang w:val="en-US"/>
+        </w:rPr>
+      </w:pPr>
+    </w:p>
+    <w:p>
+      <w:pPr>
+        <w:rPr>
+          <w:color w:val="242729"/>
+          <w:sz w:val="23"/>
+          <w:szCs w:val="23"/>
+          <w:shd w:val="clear" w:color="auto" w:fill="FFFFFF"/>
+          <w:lang w:val="en-US"/>
+        </w:rPr>
+      </w:pPr>
+      <w:r>
+        <w:rPr>
+          <w:color w:val="242729"/>
+          <w:sz w:val="23"/>
+          <w:szCs w:val="23"/>
+          <w:shd w:val="clear" w:color="auto" w:fill="FFFFFF"/>
+          <w:lang w:val="en-US"/>
+        </w:rPr>
+        <w:t>Prime numbers and cryptography</w:t>
+      </w:r>
+    </w:p>
+    <w:p>
+      <w:pPr>
+        <w:rPr>
+          <w:color w:val="242729"/>
+          <w:sz w:val="23"/>
+          <w:szCs w:val="23"/>
+          <w:shd w:val="clear" w:color="auto" w:fill="FFFFFF"/>
+          <w:lang w:val="en-US"/>
+        </w:rPr>
+      </w:pPr>
+    </w:p>
+    <w:p>
+      <w:pPr>
+        <w:rPr>
+          <w:color w:val="242729"/>
+          <w:sz w:val="23"/>
+          <w:szCs w:val="23"/>
+          <w:shd w:val="clear" w:color="auto" w:fill="FFFFFF"/>
+          <w:lang w:val="en-US"/>
+        </w:rPr>
+      </w:pPr>
+      <w:r>
+        <w:rPr>
+          <w:color w:val="242729"/>
+          <w:sz w:val="23"/>
+          <w:szCs w:val="23"/>
+          <w:shd w:val="clear" w:color="auto" w:fill="FFFFFF"/>
+          <w:lang w:val="en-US"/>
+        </w:rPr>
+        <w:t xml:space="preserve">Encryption always follows a fundamental rule: the algorithm -- or the actual procedure being used -- doesn't need to be kept secret, but the key does. Even the most sophisticated hacker in the world will be unable to decrypt data </w:t>
+      </w:r>
+      <w:proofErr w:type="gramStart"/>
+      <w:r>
+        <w:rPr>
+          <w:color w:val="242729"/>
+          <w:sz w:val="23"/>
+          <w:szCs w:val="23"/>
+          <w:shd w:val="clear" w:color="auto" w:fill="FFFFFF"/>
+          <w:lang w:val="en-US"/>
+        </w:rPr>
+        <w:t>as long as</w:t>
+      </w:r>
+      <w:proofErr w:type="gramEnd"/>
+      <w:r>
+        <w:rPr>
+          <w:color w:val="242729"/>
+          <w:sz w:val="23"/>
+          <w:szCs w:val="23"/>
+          <w:shd w:val="clear" w:color="auto" w:fill="FFFFFF"/>
+          <w:lang w:val="en-US"/>
+        </w:rPr>
+        <w:t xml:space="preserve"> the key remains secret -- and prime numbers are very useful for creating keys. For example, the strength of public/private key encryption lies in the fact that it's easy to calculate the product of two randomly chosen prime numbers, but it can be very difficult and time consuming to determine which two prime numbers were used to create an extremely large product, when only the product</w:t>
+      </w:r>
+      <w:r>
+        <w:rPr>
+          <w:color w:val="242729"/>
+          <w:sz w:val="23"/>
+          <w:szCs w:val="23"/>
+          <w:shd w:val="clear" w:color="auto" w:fill="FFFFFF"/>
+          <w:lang w:val="en-US"/>
+        </w:rPr>
+        <w:t xml:space="preserve"> </w:t>
+      </w:r>
+      <w:r>
+        <w:rPr>
+          <w:color w:val="242729"/>
+          <w:sz w:val="23"/>
+          <w:szCs w:val="23"/>
+          <w:shd w:val="clear" w:color="auto" w:fill="FFFFFF"/>
+          <w:lang w:val="en-US"/>
+        </w:rPr>
+        <w:t>is known.</w:t>
+      </w:r>
+      <w:r>
+        <w:rPr>
+          <w:color w:val="242729"/>
+          <w:sz w:val="23"/>
+          <w:szCs w:val="23"/>
+          <w:shd w:val="clear" w:color="auto" w:fill="FFFFFF"/>
+          <w:lang w:val="en-US"/>
+        </w:rPr>
+        <w:t xml:space="preserve"> </w:t>
+      </w:r>
+      <w:r>
+        <w:rPr>
+          <w:color w:val="242729"/>
+          <w:sz w:val="23"/>
+          <w:szCs w:val="23"/>
+          <w:shd w:val="clear" w:color="auto" w:fill="FFFFFF"/>
+          <w:lang w:val="en-US"/>
+        </w:rPr>
+        <w:t>This problem is called prime factorization and finding an algorithm which does it fast is one of the unsolved problems of computer science.</w:t>
+      </w:r>
+    </w:p>
+    <w:p>
+      <w:pPr>
+        <w:rPr>
+          <w:color w:val="242729"/>
+          <w:sz w:val="23"/>
+          <w:szCs w:val="23"/>
+          <w:shd w:val="clear" w:color="auto" w:fill="FFFFFF"/>
+          <w:lang w:val="en-US"/>
+        </w:rPr>
+      </w:pPr>
+    </w:p>
+    <w:p>
+      <w:pPr>
+        <w:rPr>
+          <w:color w:val="242729"/>
+          <w:sz w:val="23"/>
+          <w:szCs w:val="23"/>
+          <w:shd w:val="clear" w:color="auto" w:fill="FFFFFF"/>
+          <w:lang w:val="en-US"/>
+        </w:rPr>
+      </w:pPr>
+      <w:bookmarkStart w:id="0" w:name="_GoBack"/>
+      <w:bookmarkEnd w:id="0"/>
+    </w:p>
+    <w:p>
+      <w:pPr>
+        <w:rPr>
+          <w:color w:val="242729"/>
+          <w:sz w:val="23"/>
+          <w:szCs w:val="23"/>
+          <w:shd w:val="clear" w:color="auto" w:fill="FFFFFF"/>
+          <w:lang w:val="en-US"/>
+        </w:rPr>
+      </w:pPr>
+    </w:p>
+    <w:p>
+      <w:pPr>
+        <w:rPr>
+          <w:color w:val="242729"/>
+          <w:sz w:val="23"/>
+          <w:szCs w:val="23"/>
+          <w:shd w:val="clear" w:color="auto" w:fill="FFFFFF"/>
+          <w:lang w:val="en-US"/>
+        </w:rPr>
+      </w:pPr>
+      <w:proofErr w:type="spellStart"/>
+      <w:r>
+        <w:rPr>
+          <w:color w:val="242729"/>
+          <w:sz w:val="23"/>
+          <w:szCs w:val="23"/>
+          <w:shd w:val="clear" w:color="auto" w:fill="FFFFFF"/>
+          <w:lang w:val="en-US"/>
+        </w:rPr>
+        <w:t>Recursos</w:t>
+      </w:r>
+      <w:proofErr w:type="spellEnd"/>
+    </w:p>
+    <w:p>
+      <w:pPr>
+        <w:rPr>
+          <w:color w:val="242729"/>
+          <w:sz w:val="23"/>
+          <w:szCs w:val="23"/>
+          <w:shd w:val="clear" w:color="auto" w:fill="FFFFFF"/>
+          <w:lang w:val="en-US"/>
+        </w:rPr>
+      </w:pPr>
+      <w:hyperlink r:id="rId6" w:history="1">
+        <w:r>
+          <w:rPr>
+            <w:rStyle w:val="Hipervnculo"/>
+            <w:lang w:val="en-US"/>
+          </w:rPr>
+          <w:t>https://whatis.techtarget.com/definition/prime-number</w:t>
+        </w:r>
+      </w:hyperlink>
+    </w:p>
+    <w:p>
+      <w:pPr>
+        <w:rPr>
+          <w:color w:val="242729"/>
+          <w:sz w:val="23"/>
+          <w:szCs w:val="23"/>
+          <w:shd w:val="clear" w:color="auto" w:fill="FFFFFF"/>
+          <w:lang w:val="en-US"/>
+        </w:rPr>
+      </w:pPr>
+    </w:p>
+    <w:p>
+      <w:pPr>
+        <w:rPr>
           <w:b/>
           <w:bCs/>
           <w:lang w:val="en-US"/>
         </w:rPr>
       </w:pPr>
-      <w:r>
+    </w:p>
+    <w:p>
+      <w:pPr>
         <w:rPr>
           <w:b/>
           <w:bCs/>
           <w:lang w:val="en-US"/>
         </w:rPr>
-        <w:t>Cryptography</w:t>
-      </w:r>
+      </w:pPr>
+    </w:p>
+    <w:p>
+      <w:pPr>
+        <w:rPr>
+          <w:lang w:val="en-US"/>
+        </w:rPr>
+      </w:pPr>
+    </w:p>
+    <w:p>
+      <w:pPr>
+        <w:rPr>
+          <w:lang w:val="en-US"/>
+        </w:rPr>
+      </w:pPr>
+    </w:p>
+    <w:p>
+      <w:pPr>
+        <w:rPr>
+          <w:lang w:val="en-US"/>
+        </w:rPr>
+      </w:pPr>
     </w:p>
     <w:p>
       <w:pPr>
@@ -1784,42 +2170,12 @@
           <w:lang w:val="en-US"/>
         </w:rPr>
       </w:pPr>
-    </w:p>
-    <w:p>
-      <w:pPr>
-        <w:rPr>
-          <w:lang w:val="en-US"/>
-        </w:rPr>
-      </w:pPr>
-    </w:p>
-    <w:p>
-      <w:pPr>
-        <w:rPr>
-          <w:lang w:val="en-US"/>
-        </w:rPr>
-      </w:pPr>
-    </w:p>
-    <w:p>
-      <w:pPr>
-        <w:rPr>
-          <w:lang w:val="en-US"/>
-        </w:rPr>
-      </w:pPr>
-    </w:p>
-    <w:p>
-      <w:pPr>
+      <w:r>
         <w:rPr>
           <w:b/>
           <w:bCs/>
           <w:lang w:val="en-US"/>
         </w:rPr>
-      </w:pPr>
-      <w:r>
-        <w:rPr>
-          <w:b/>
-          <w:bCs/>
-          <w:lang w:val="en-US"/>
-        </w:rPr>
         <w:t>Creative Solutions search</w:t>
       </w:r>
     </w:p>
@@ -1831,7 +2187,7 @@
       </w:pPr>
     </w:p>
     <w:sectPr>
-      <w:headerReference w:type="default" r:id="rId6"/>
+      <w:headerReference w:type="default" r:id="rId7"/>
       <w:pgSz w:w="12240" w:h="15840"/>
       <w:pgMar w:top="1417" w:right="1701" w:bottom="1417" w:left="1701" w:header="708" w:footer="708" w:gutter="0"/>
       <w:cols w:space="708"/>
@@ -1911,18 +2267,47 @@
       <w:pStyle w:val="Encabezado"/>
     </w:pPr>
     <w:r>
-      <w:t>Antonio Jose Cadavid– A00354484</w:t>
+      <w:t xml:space="preserve">Antonio </w:t>
+    </w:r>
+    <w:proofErr w:type="spellStart"/>
+    <w:r>
+      <w:t>Jose</w:t>
+    </w:r>
+    <w:proofErr w:type="spellEnd"/>
+    <w:r>
+      <w:t xml:space="preserve"> Cadavid– A00354484</w:t>
     </w:r>
   </w:p>
   <w:p>
     <w:pPr>
       <w:pStyle w:val="Encabezado"/>
     </w:pPr>
+    <w:proofErr w:type="spellStart"/>
     <w:r>
-      <w:t xml:space="preserve">Juand David Hernandez -  </w:t>
+      <w:t>Juand</w:t>
+    </w:r>
+    <w:proofErr w:type="spellEnd"/>
+    <w:r>
+      <w:t xml:space="preserve"> David </w:t>
+    </w:r>
+    <w:proofErr w:type="spellStart"/>
+    <w:r>
+      <w:t>Hernandez</w:t>
+    </w:r>
+    <w:proofErr w:type="spellEnd"/>
+    <w:r>
+      <w:t xml:space="preserve"> </w:t>
+    </w:r>
+    <w:proofErr w:type="gramStart"/>
+    <w:r>
+      <w:t xml:space="preserve">-  </w:t>
     </w:r>
     <w:r>
-      <w:t>A00356210</w:t>
+      <w:t>A</w:t>
+    </w:r>
+    <w:proofErr w:type="gramEnd"/>
+    <w:r>
+      <w:t>00356210</w:t>
     </w:r>
   </w:p>
   <w:p>
@@ -2357,7 +2742,6 @@
   <w:style w:type="character" w:default="1" w:styleId="Fuentedeprrafopredeter">
     <w:name w:val="Default Paragraph Font"/>
     <w:uiPriority w:val="1"/>
-    <w:semiHidden/>
     <w:unhideWhenUsed/>
   </w:style>
   <w:style w:type="table" w:default="1" w:styleId="Tablanormal">
@@ -2432,6 +2816,18 @@
     <w:link w:val="Piedepgina"/>
     <w:uiPriority w:val="99"/>
     <w:rsid w:val="009D521A"/>
+  </w:style>
+  <w:style w:type="character" w:styleId="Hipervnculo">
+    <w:name w:val="Hyperlink"/>
+    <w:basedOn w:val="Fuentedeprrafopredeter"/>
+    <w:uiPriority w:val="99"/>
+    <w:semiHidden/>
+    <w:unhideWhenUsed/>
+    <w:rsid w:val="00FD5A52"/>
+    <w:rPr>
+      <w:color w:val="0000FF"/>
+      <w:u w:val="single"/>
+    </w:rPr>
   </w:style>
 </w:styles>
 </file>

</xml_diff>

<commit_message>
Engineering design method: problem identification, relevant information done
</commit_message>
<xml_diff>
--- a/docs/ENGIENEERING METHOD PROYECT REPORT.docx
+++ b/docs/ENGIENEERING METHOD PROYECT REPORT.docx
@@ -67,44 +67,12 @@
     <w:p>
       <w:pPr>
         <w:rPr>
-          <w:lang w:val="en-US"/>
-        </w:rPr>
-      </w:pPr>
-    </w:p>
-    <w:p>
-      <w:pPr>
-        <w:ind w:left="22"/>
-        <w:jc w:val="both"/>
-        <w:rPr>
-          <w:sz w:val="20"/>
-          <w:szCs w:val="20"/>
-        </w:rPr>
-      </w:pPr>
-      <w:r>
-        <w:rPr>
-          <w:sz w:val="20"/>
-          <w:szCs w:val="20"/>
-        </w:rPr>
-        <w:t xml:space="preserve">Ahora bien, la pequeña empresa para la que usted trabaja ha decidido tomarse en serio la seguridad de sus sistemas y realizar sus propias implementaciones de algunos algoritmos de encriptación. Para esto, una de las tareas más básicas que deben realizar (que por esto se la confiaron a su equipo de desarrolladores junior), es poder contar con un programa que permita la </w:t>
-      </w:r>
-      <w:r>
-        <w:rPr>
           <w:b/>
-          <w:sz w:val="20"/>
-          <w:szCs w:val="20"/>
-          <w:highlight w:val="yellow"/>
-        </w:rPr>
-        <w:t>generación de números primos</w:t>
-      </w:r>
-      <w:r>
-        <w:rPr>
-          <w:sz w:val="20"/>
-          <w:szCs w:val="20"/>
-        </w:rPr>
-        <w:t xml:space="preserve"> que posteriormente podrán ser utilizados por los algoritmos. Como es bien sabido, el proceso puede ser riguroso y dispendioso en tiempo, por tal su jefe le ha pedido implementar tres (3) algoritmos que cumplan con este propósito, para posteriormente seleccionar el mejor. </w:t>
-      </w:r>
-    </w:p>
-    <w:p/>
+          <w:bCs/>
+          <w:lang w:val="en-US"/>
+        </w:rPr>
+      </w:pPr>
+    </w:p>
     <w:p>
       <w:pPr>
         <w:rPr>
@@ -151,6 +119,7 @@
     <w:p>
       <w:pPr>
         <w:rPr>
+          <w:u w:val="single"/>
           <w:lang w:val="en-US"/>
         </w:rPr>
       </w:pPr>
@@ -164,27 +133,25 @@
         <w:rPr>
           <w:lang w:val="en-US"/>
         </w:rPr>
-        <w:t>cryptography-</w:t>
-      </w:r>
-      <w:proofErr w:type="spellStart"/>
-      <w:r>
-        <w:rPr>
-          <w:lang w:val="en-US"/>
-        </w:rPr>
-        <w:t>based</w:t>
-      </w:r>
-      <w:r>
-        <w:rPr>
-          <w:lang w:val="en-US"/>
-        </w:rPr>
-        <w:t>c</w:t>
-      </w:r>
-      <w:proofErr w:type="spellEnd"/>
-      <w:r>
-        <w:rPr>
-          <w:lang w:val="en-US"/>
-        </w:rPr>
-        <w:t xml:space="preserve"> security system, we need a </w:t>
+        <w:t>cryptography-based</w:t>
+      </w:r>
+      <w:r>
+        <w:rPr>
+          <w:lang w:val="en-US"/>
+        </w:rPr>
+        <w:t xml:space="preserve"> security system, </w:t>
+      </w:r>
+      <w:r>
+        <w:rPr>
+          <w:lang w:val="en-US"/>
+        </w:rPr>
+        <w:t>they</w:t>
+      </w:r>
+      <w:r>
+        <w:rPr>
+          <w:lang w:val="en-US"/>
+        </w:rPr>
+        <w:t xml:space="preserve"> need a </w:t>
       </w:r>
       <w:r>
         <w:rPr>
@@ -196,7 +163,7 @@
         <w:rPr>
           <w:lang w:val="en-US"/>
         </w:rPr>
-        <w:t xml:space="preserve"> (implemented using different approaches) that generates</w:t>
+        <w:t xml:space="preserve"> that generates</w:t>
       </w:r>
       <w:r>
         <w:rPr>
@@ -220,7 +187,63 @@
         <w:rPr>
           <w:lang w:val="en-US"/>
         </w:rPr>
-        <w:t xml:space="preserve"> and display them on the screen, arranged in a matrix</w:t>
+        <w:t xml:space="preserve">. </w:t>
+      </w:r>
+      <w:r>
+        <w:rPr>
+          <w:lang w:val="en-US"/>
+        </w:rPr>
+        <w:t>Since currently they don’t have any function or program within their system that can perform this task.</w:t>
+      </w:r>
+      <w:r>
+        <w:rPr>
+          <w:lang w:val="en-US"/>
+        </w:rPr>
+        <w:t xml:space="preserve"> </w:t>
+      </w:r>
+      <w:r>
+        <w:rPr>
+          <w:lang w:val="en-US"/>
+        </w:rPr>
+        <w:t>Prime numbers are needed in order to implement effective encryption algorithms.</w:t>
+      </w:r>
+    </w:p>
+    <w:p>
+      <w:pPr>
+        <w:rPr>
+          <w:lang w:val="en-US"/>
+        </w:rPr>
+      </w:pPr>
+    </w:p>
+    <w:p>
+      <w:pPr>
+        <w:rPr>
+          <w:lang w:val="en-US"/>
+        </w:rPr>
+      </w:pPr>
+      <w:r>
+        <w:rPr>
+          <w:lang w:val="en-US"/>
+        </w:rPr>
+        <w:t>The prime numbers must be</w:t>
+      </w:r>
+      <w:r>
+        <w:rPr>
+          <w:lang w:val="en-US"/>
+        </w:rPr>
+        <w:t xml:space="preserve"> </w:t>
+      </w:r>
+      <w:r>
+        <w:rPr>
+          <w:lang w:val="en-US"/>
+        </w:rPr>
+        <w:t>displayed on</w:t>
+      </w:r>
+      <w:r>
+        <w:rPr>
+          <w:lang w:val="en-US"/>
+        </w:rPr>
+        <w:t xml:space="preserve"> the screen, arranged in a matrix</w:t>
       </w:r>
       <w:r>
         <w:rPr>
@@ -235,51 +258,6 @@
           <w:lang w:val="en-US"/>
         </w:rPr>
       </w:pPr>
-      <w:r>
-        <w:rPr>
-          <w:lang w:val="en-US"/>
-        </w:rPr>
-        <w:t xml:space="preserve"> Prime numbers are needed in order to implement </w:t>
-      </w:r>
-      <w:r>
-        <w:rPr>
-          <w:lang w:val="en-US"/>
-        </w:rPr>
-        <w:t>effective</w:t>
-      </w:r>
-      <w:r>
-        <w:rPr>
-          <w:lang w:val="en-US"/>
-        </w:rPr>
-        <w:t xml:space="preserve"> encryption algorithms</w:t>
-      </w:r>
-      <w:r>
-        <w:rPr>
-          <w:lang w:val="en-US"/>
-        </w:rPr>
-        <w:t>.</w:t>
-      </w:r>
-    </w:p>
-    <w:p>
-      <w:pPr>
-        <w:rPr>
-          <w:lang w:val="en-US"/>
-        </w:rPr>
-      </w:pPr>
-    </w:p>
-    <w:p>
-      <w:pPr>
-        <w:rPr>
-          <w:u w:val="single"/>
-          <w:lang w:val="en-US"/>
-        </w:rPr>
-      </w:pPr>
-      <w:r>
-        <w:rPr>
-          <w:lang w:val="en-US"/>
-        </w:rPr>
-        <w:t xml:space="preserve"> </w:t>
-      </w:r>
     </w:p>
     <w:p>
       <w:pPr>
@@ -732,6 +710,27 @@
         </w:rPr>
       </w:pPr>
     </w:p>
+    <w:p>
+      <w:pPr>
+        <w:rPr>
+          <w:lang w:val="en-US"/>
+        </w:rPr>
+      </w:pPr>
+    </w:p>
+    <w:p>
+      <w:pPr>
+        <w:rPr>
+          <w:lang w:val="en-US"/>
+        </w:rPr>
+      </w:pPr>
+    </w:p>
+    <w:p>
+      <w:pPr>
+        <w:rPr>
+          <w:lang w:val="en-US"/>
+        </w:rPr>
+      </w:pPr>
+    </w:p>
     <w:tbl>
       <w:tblPr>
         <w:tblW w:w="9000" w:type="dxa"/>
@@ -936,24 +935,31 @@
                 <w:rFonts w:ascii="Times New Roman" w:eastAsia="Times New Roman" w:hAnsi="Times New Roman" w:cs="Times New Roman"/>
                 <w:lang w:val="en-US"/>
               </w:rPr>
+              <w:t xml:space="preserve">This input has to be </w:t>
+            </w:r>
+            <w:proofErr w:type="gramStart"/>
+            <w:r>
+              <w:rPr>
+                <w:rFonts w:ascii="Times New Roman" w:eastAsia="Times New Roman" w:hAnsi="Times New Roman" w:cs="Times New Roman"/>
+                <w:lang w:val="en-US"/>
+              </w:rPr>
+              <w:t>an  integer</w:t>
+            </w:r>
+            <w:proofErr w:type="gramEnd"/>
+            <w:r>
+              <w:rPr>
+                <w:rFonts w:ascii="Times New Roman" w:eastAsia="Times New Roman" w:hAnsi="Times New Roman" w:cs="Times New Roman"/>
+                <w:lang w:val="en-US"/>
+              </w:rPr>
+              <w:t xml:space="preserve"> (n) &gt;0  and will be used to generate the prime numbers and create a matrix containing them in order to display them on the </w:t>
+            </w:r>
+            <w:r>
+              <w:rPr>
+                <w:rFonts w:ascii="Times New Roman" w:eastAsia="Times New Roman" w:hAnsi="Times New Roman" w:cs="Times New Roman"/>
+                <w:lang w:val="en-US"/>
+              </w:rPr>
               <w:lastRenderedPageBreak/>
-              <w:t xml:space="preserve">This input has to be </w:t>
-            </w:r>
-            <w:proofErr w:type="gramStart"/>
-            <w:r>
-              <w:rPr>
-                <w:rFonts w:ascii="Times New Roman" w:eastAsia="Times New Roman" w:hAnsi="Times New Roman" w:cs="Times New Roman"/>
-                <w:lang w:val="en-US"/>
-              </w:rPr>
-              <w:t>an  integer</w:t>
-            </w:r>
-            <w:proofErr w:type="gramEnd"/>
-            <w:r>
-              <w:rPr>
-                <w:rFonts w:ascii="Times New Roman" w:eastAsia="Times New Roman" w:hAnsi="Times New Roman" w:cs="Times New Roman"/>
-                <w:lang w:val="en-US"/>
-              </w:rPr>
-              <w:t xml:space="preserve"> (n) &gt;0  and will be used to generate the prime numbers and create a matrix containing them in order to display them on the screen.</w:t>
+              <w:t>screen.</w:t>
             </w:r>
           </w:p>
         </w:tc>
@@ -1493,6 +1499,48 @@
         </w:rPr>
       </w:pPr>
     </w:p>
+    <w:p>
+      <w:pPr>
+        <w:rPr>
+          <w:lang w:val="en-US"/>
+        </w:rPr>
+      </w:pPr>
+    </w:p>
+    <w:p>
+      <w:pPr>
+        <w:rPr>
+          <w:lang w:val="en-US"/>
+        </w:rPr>
+      </w:pPr>
+    </w:p>
+    <w:p>
+      <w:pPr>
+        <w:rPr>
+          <w:lang w:val="en-US"/>
+        </w:rPr>
+      </w:pPr>
+    </w:p>
+    <w:p>
+      <w:pPr>
+        <w:rPr>
+          <w:lang w:val="en-US"/>
+        </w:rPr>
+      </w:pPr>
+    </w:p>
+    <w:p>
+      <w:pPr>
+        <w:rPr>
+          <w:lang w:val="en-US"/>
+        </w:rPr>
+      </w:pPr>
+    </w:p>
+    <w:p>
+      <w:pPr>
+        <w:rPr>
+          <w:lang w:val="en-US"/>
+        </w:rPr>
+      </w:pPr>
+    </w:p>
     <w:tbl>
       <w:tblPr>
         <w:tblW w:w="9000" w:type="dxa"/>
@@ -1772,6 +1820,7 @@
               <w:rPr>
                 <w:rFonts w:ascii="Times New Roman" w:eastAsia="Times New Roman" w:hAnsi="Times New Roman" w:cs="Times New Roman"/>
               </w:rPr>
+              <w:lastRenderedPageBreak/>
               <w:t>Outputs</w:t>
             </w:r>
           </w:p>
@@ -1869,236 +1918,48 @@
     <w:p>
       <w:pPr>
         <w:rPr>
+          <w:b/>
+          <w:bCs/>
+          <w:lang w:val="en-US"/>
+        </w:rPr>
+      </w:pPr>
+    </w:p>
+    <w:p>
+      <w:pPr>
+        <w:rPr>
           <w:color w:val="242729"/>
-          <w:sz w:val="23"/>
-          <w:szCs w:val="23"/>
+          <w:sz w:val="18"/>
+          <w:szCs w:val="18"/>
           <w:shd w:val="clear" w:color="auto" w:fill="FFFFFF"/>
           <w:lang w:val="en-US"/>
         </w:rPr>
       </w:pPr>
-    </w:p>
-    <w:p>
-      <w:pPr>
+      <w:r>
         <w:rPr>
           <w:color w:val="242729"/>
-          <w:sz w:val="23"/>
-          <w:szCs w:val="23"/>
+          <w:sz w:val="18"/>
+          <w:szCs w:val="18"/>
           <w:shd w:val="clear" w:color="auto" w:fill="FFFFFF"/>
           <w:lang w:val="en-US"/>
         </w:rPr>
-      </w:pPr>
+        <w:t>Fuente</w:t>
+      </w:r>
       <w:r>
         <w:rPr>
           <w:color w:val="242729"/>
-          <w:sz w:val="23"/>
-          <w:szCs w:val="23"/>
+          <w:sz w:val="18"/>
+          <w:szCs w:val="18"/>
           <w:shd w:val="clear" w:color="auto" w:fill="FFFFFF"/>
           <w:lang w:val="en-US"/>
         </w:rPr>
-        <w:t xml:space="preserve">A prime number is a whole number greater than 1 whose only factors are 1 and itself. A factor is a whole number that can be divided evenly into another number. Numbers that have more than two factors are called composite numbers. </w:t>
-      </w:r>
-      <w:r>
-        <w:rPr>
-          <w:color w:val="242729"/>
-          <w:sz w:val="23"/>
-          <w:szCs w:val="23"/>
-          <w:shd w:val="clear" w:color="auto" w:fill="FFFFFF"/>
-          <w:lang w:val="en-US"/>
-        </w:rPr>
-        <w:t>The number 1 is neither prime nor composite. </w:t>
-      </w:r>
-    </w:p>
-    <w:p>
-      <w:pPr>
-        <w:rPr>
-          <w:color w:val="242729"/>
-          <w:sz w:val="23"/>
-          <w:szCs w:val="23"/>
-          <w:shd w:val="clear" w:color="auto" w:fill="FFFFFF"/>
-          <w:lang w:val="en-US"/>
-        </w:rPr>
-      </w:pPr>
-    </w:p>
-    <w:p>
-      <w:pPr>
-        <w:rPr>
-          <w:color w:val="242729"/>
-          <w:sz w:val="23"/>
-          <w:szCs w:val="23"/>
-          <w:shd w:val="clear" w:color="auto" w:fill="FFFFFF"/>
-          <w:lang w:val="en-US"/>
-        </w:rPr>
-      </w:pPr>
-      <w:r>
-        <w:rPr>
-          <w:color w:val="242729"/>
-          <w:sz w:val="23"/>
-          <w:szCs w:val="23"/>
-          <w:shd w:val="clear" w:color="auto" w:fill="FFFFFF"/>
-          <w:lang w:val="en-US"/>
-        </w:rPr>
-        <w:t>Prime numbers and cryptography</w:t>
-      </w:r>
-    </w:p>
-    <w:p>
-      <w:pPr>
-        <w:rPr>
-          <w:color w:val="242729"/>
-          <w:sz w:val="23"/>
-          <w:szCs w:val="23"/>
-          <w:shd w:val="clear" w:color="auto" w:fill="FFFFFF"/>
-          <w:lang w:val="en-US"/>
-        </w:rPr>
-      </w:pPr>
-    </w:p>
-    <w:p>
-      <w:pPr>
-        <w:rPr>
-          <w:color w:val="242729"/>
-          <w:sz w:val="23"/>
-          <w:szCs w:val="23"/>
-          <w:shd w:val="clear" w:color="auto" w:fill="FFFFFF"/>
-          <w:lang w:val="en-US"/>
-        </w:rPr>
-      </w:pPr>
-      <w:r>
-        <w:rPr>
-          <w:color w:val="242729"/>
-          <w:sz w:val="23"/>
-          <w:szCs w:val="23"/>
-          <w:shd w:val="clear" w:color="auto" w:fill="FFFFFF"/>
-          <w:lang w:val="en-US"/>
-        </w:rPr>
-        <w:t xml:space="preserve">Encryption always follows a fundamental rule: the algorithm -- or the actual procedure being used -- doesn't need to be kept secret, but the key does. Even the most sophisticated hacker in the world will be unable to decrypt data </w:t>
-      </w:r>
-      <w:proofErr w:type="gramStart"/>
-      <w:r>
-        <w:rPr>
-          <w:color w:val="242729"/>
-          <w:sz w:val="23"/>
-          <w:szCs w:val="23"/>
-          <w:shd w:val="clear" w:color="auto" w:fill="FFFFFF"/>
-          <w:lang w:val="en-US"/>
-        </w:rPr>
-        <w:t>as long as</w:t>
-      </w:r>
-      <w:proofErr w:type="gramEnd"/>
-      <w:r>
-        <w:rPr>
-          <w:color w:val="242729"/>
-          <w:sz w:val="23"/>
-          <w:szCs w:val="23"/>
-          <w:shd w:val="clear" w:color="auto" w:fill="FFFFFF"/>
-          <w:lang w:val="en-US"/>
-        </w:rPr>
-        <w:t xml:space="preserve"> the key remains secret -- and prime numbers are very useful for creating keys. For example, the strength of public/private key encryption lies in the fact that it's easy to calculate the product of two randomly chosen prime numbers, but it can be very difficult and time consuming to determine which two prime numbers were used to create an extremely large product, when only the product</w:t>
-      </w:r>
-      <w:r>
-        <w:rPr>
-          <w:color w:val="242729"/>
-          <w:sz w:val="23"/>
-          <w:szCs w:val="23"/>
-          <w:shd w:val="clear" w:color="auto" w:fill="FFFFFF"/>
-          <w:lang w:val="en-US"/>
-        </w:rPr>
-        <w:t xml:space="preserve"> </w:t>
-      </w:r>
-      <w:r>
-        <w:rPr>
-          <w:color w:val="242729"/>
-          <w:sz w:val="23"/>
-          <w:szCs w:val="23"/>
-          <w:shd w:val="clear" w:color="auto" w:fill="FFFFFF"/>
-          <w:lang w:val="en-US"/>
-        </w:rPr>
-        <w:t>is known.</w:t>
-      </w:r>
-      <w:r>
-        <w:rPr>
-          <w:color w:val="242729"/>
-          <w:sz w:val="23"/>
-          <w:szCs w:val="23"/>
-          <w:shd w:val="clear" w:color="auto" w:fill="FFFFFF"/>
-          <w:lang w:val="en-US"/>
-        </w:rPr>
-        <w:t xml:space="preserve"> </w:t>
-      </w:r>
-      <w:r>
-        <w:rPr>
-          <w:color w:val="242729"/>
-          <w:sz w:val="23"/>
-          <w:szCs w:val="23"/>
-          <w:shd w:val="clear" w:color="auto" w:fill="FFFFFF"/>
-          <w:lang w:val="en-US"/>
-        </w:rPr>
-        <w:t>This problem is called prime factorization and finding an algorithm which does it fast is one of the unsolved problems of computer science.</w:t>
-      </w:r>
-    </w:p>
-    <w:p>
-      <w:pPr>
-        <w:rPr>
-          <w:color w:val="242729"/>
-          <w:sz w:val="23"/>
-          <w:szCs w:val="23"/>
-          <w:shd w:val="clear" w:color="auto" w:fill="FFFFFF"/>
-          <w:lang w:val="en-US"/>
-        </w:rPr>
-      </w:pPr>
-    </w:p>
-    <w:p>
-      <w:pPr>
-        <w:rPr>
-          <w:color w:val="242729"/>
-          <w:sz w:val="23"/>
-          <w:szCs w:val="23"/>
-          <w:shd w:val="clear" w:color="auto" w:fill="FFFFFF"/>
-          <w:lang w:val="en-US"/>
-        </w:rPr>
-      </w:pPr>
-      <w:bookmarkStart w:id="0" w:name="_GoBack"/>
-      <w:bookmarkEnd w:id="0"/>
-    </w:p>
-    <w:p>
-      <w:pPr>
-        <w:rPr>
-          <w:color w:val="242729"/>
-          <w:sz w:val="23"/>
-          <w:szCs w:val="23"/>
-          <w:shd w:val="clear" w:color="auto" w:fill="FFFFFF"/>
-          <w:lang w:val="en-US"/>
-        </w:rPr>
-      </w:pPr>
-    </w:p>
-    <w:p>
-      <w:pPr>
-        <w:rPr>
-          <w:color w:val="242729"/>
-          <w:sz w:val="23"/>
-          <w:szCs w:val="23"/>
-          <w:shd w:val="clear" w:color="auto" w:fill="FFFFFF"/>
-          <w:lang w:val="en-US"/>
-        </w:rPr>
-      </w:pPr>
-      <w:proofErr w:type="spellStart"/>
-      <w:r>
-        <w:rPr>
-          <w:color w:val="242729"/>
-          <w:sz w:val="23"/>
-          <w:szCs w:val="23"/>
-          <w:shd w:val="clear" w:color="auto" w:fill="FFFFFF"/>
-          <w:lang w:val="en-US"/>
-        </w:rPr>
-        <w:t>Recursos</w:t>
-      </w:r>
-      <w:proofErr w:type="spellEnd"/>
-    </w:p>
-    <w:p>
-      <w:pPr>
-        <w:rPr>
-          <w:color w:val="242729"/>
-          <w:sz w:val="23"/>
-          <w:szCs w:val="23"/>
-          <w:shd w:val="clear" w:color="auto" w:fill="FFFFFF"/>
+        <w:t>:</w:t>
+      </w:r>
+    </w:p>
+    <w:p>
+      <w:pPr>
+        <w:rPr>
+          <w:sz w:val="16"/>
+          <w:szCs w:val="16"/>
           <w:lang w:val="en-US"/>
         </w:rPr>
       </w:pPr>
@@ -2106,6 +1967,8 @@
         <w:r>
           <w:rPr>
             <w:rStyle w:val="Hipervnculo"/>
+            <w:sz w:val="16"/>
+            <w:szCs w:val="16"/>
             <w:lang w:val="en-US"/>
           </w:rPr>
           <w:t>https://whatis.techtarget.com/definition/prime-number</w:t>
@@ -2115,6 +1978,37 @@
     <w:p>
       <w:pPr>
         <w:rPr>
+          <w:sz w:val="16"/>
+          <w:szCs w:val="16"/>
+          <w:lang w:val="en-US"/>
+        </w:rPr>
+      </w:pPr>
+    </w:p>
+    <w:p>
+      <w:pPr>
+        <w:rPr>
+          <w:color w:val="242729"/>
+          <w:sz w:val="18"/>
+          <w:szCs w:val="18"/>
+          <w:shd w:val="clear" w:color="auto" w:fill="FFFFFF"/>
+          <w:lang w:val="en-US"/>
+        </w:rPr>
+      </w:pPr>
+      <w:hyperlink r:id="rId7" w:history="1">
+        <w:r>
+          <w:rPr>
+            <w:rStyle w:val="Hipervnculo"/>
+            <w:sz w:val="16"/>
+            <w:szCs w:val="16"/>
+            <w:lang w:val="en-US"/>
+          </w:rPr>
+          <w:t>https://crypto.stackexchange.com/questions/20867/why-are-primes-important-for-encryption</w:t>
+        </w:r>
+      </w:hyperlink>
+    </w:p>
+    <w:p>
+      <w:pPr>
+        <w:rPr>
           <w:color w:val="242729"/>
           <w:sz w:val="23"/>
           <w:szCs w:val="23"/>
@@ -2126,41 +2020,366 @@
     <w:p>
       <w:pPr>
         <w:rPr>
+          <w:color w:val="242729"/>
+          <w:sz w:val="23"/>
+          <w:szCs w:val="23"/>
+          <w:u w:val="single"/>
+          <w:shd w:val="clear" w:color="auto" w:fill="FFFFFF"/>
+          <w:lang w:val="en-US"/>
+        </w:rPr>
+      </w:pPr>
+      <w:r>
+        <w:rPr>
+          <w:color w:val="242729"/>
+          <w:sz w:val="23"/>
+          <w:szCs w:val="23"/>
+          <w:u w:val="single"/>
+          <w:shd w:val="clear" w:color="auto" w:fill="FFFFFF"/>
+          <w:lang w:val="en-US"/>
+        </w:rPr>
+        <w:t>P</w:t>
+      </w:r>
+      <w:r>
+        <w:rPr>
+          <w:color w:val="242729"/>
+          <w:sz w:val="23"/>
+          <w:szCs w:val="23"/>
+          <w:u w:val="single"/>
+          <w:shd w:val="clear" w:color="auto" w:fill="FFFFFF"/>
+          <w:lang w:val="en-US"/>
+        </w:rPr>
+        <w:t>rime number</w:t>
+      </w:r>
+      <w:r>
+        <w:rPr>
+          <w:color w:val="242729"/>
+          <w:sz w:val="23"/>
+          <w:szCs w:val="23"/>
+          <w:u w:val="single"/>
+          <w:shd w:val="clear" w:color="auto" w:fill="FFFFFF"/>
+          <w:lang w:val="en-US"/>
+        </w:rPr>
+        <w:t>:</w:t>
+      </w:r>
+    </w:p>
+    <w:p>
+      <w:pPr>
+        <w:rPr>
+          <w:color w:val="242729"/>
+          <w:sz w:val="23"/>
+          <w:szCs w:val="23"/>
+          <w:shd w:val="clear" w:color="auto" w:fill="FFFFFF"/>
+          <w:lang w:val="en-US"/>
+        </w:rPr>
+      </w:pPr>
+      <w:r>
+        <w:rPr>
+          <w:color w:val="242729"/>
+          <w:sz w:val="23"/>
+          <w:szCs w:val="23"/>
+          <w:shd w:val="clear" w:color="auto" w:fill="FFFFFF"/>
+          <w:lang w:val="en-US"/>
+        </w:rPr>
+        <w:t xml:space="preserve">A prime number is a whole number greater than 1 whose only factors are 1 and itself. A factor is a whole number that can be divided evenly into another number. Numbers that have more than two factors are called composite numbers. </w:t>
+      </w:r>
+      <w:r>
+        <w:rPr>
+          <w:color w:val="242729"/>
+          <w:sz w:val="23"/>
+          <w:szCs w:val="23"/>
+          <w:shd w:val="clear" w:color="auto" w:fill="FFFFFF"/>
+          <w:lang w:val="en-US"/>
+        </w:rPr>
+        <w:t>The number 1 is neither prime nor composite. </w:t>
+      </w:r>
+    </w:p>
+    <w:p>
+      <w:pPr>
+        <w:rPr>
+          <w:noProof/>
+          <w:color w:val="242729"/>
+          <w:sz w:val="23"/>
+          <w:szCs w:val="23"/>
+          <w:shd w:val="clear" w:color="auto" w:fill="FFFFFF"/>
+          <w:lang w:val="en-US"/>
+        </w:rPr>
+      </w:pPr>
+    </w:p>
+    <w:p>
+      <w:pPr>
+        <w:rPr>
+          <w:color w:val="242729"/>
+          <w:sz w:val="23"/>
+          <w:szCs w:val="23"/>
+          <w:shd w:val="clear" w:color="auto" w:fill="FFFFFF"/>
+          <w:lang w:val="en-US"/>
+        </w:rPr>
+      </w:pPr>
+      <w:r>
+        <w:rPr>
+          <w:noProof/>
+          <w:color w:val="242729"/>
+          <w:sz w:val="23"/>
+          <w:szCs w:val="23"/>
+          <w:shd w:val="clear" w:color="auto" w:fill="FFFFFF"/>
+          <w:lang w:val="en-US"/>
+        </w:rPr>
+        <w:drawing>
+          <wp:inline distT="0" distB="0" distL="0" distR="0">
+            <wp:extent cx="2491874" cy="2003817"/>
+            <wp:effectExtent l="0" t="0" r="3810" b="0"/>
+            <wp:docPr id="1" name="Imagen 1" descr="Imagen que contiene captura de pantalla&#10;&#10;Descripción generada automáticamente"/>
+            <wp:cNvGraphicFramePr>
+              <a:graphicFrameLocks xmlns:a="http://schemas.openxmlformats.org/drawingml/2006/main" noChangeAspect="1"/>
+            </wp:cNvGraphicFramePr>
+            <a:graphic xmlns:a="http://schemas.openxmlformats.org/drawingml/2006/main">
+              <a:graphicData uri="http://schemas.openxmlformats.org/drawingml/2006/picture">
+                <pic:pic xmlns:pic="http://schemas.openxmlformats.org/drawingml/2006/picture">
+                  <pic:nvPicPr>
+                    <pic:cNvPr id="1" name="prumb.gif"/>
+                    <pic:cNvPicPr/>
+                  </pic:nvPicPr>
+                  <pic:blipFill rotWithShape="1">
+                    <a:blip r:embed="rId8" cstate="print">
+                      <a:extLst>
+                        <a:ext uri="{28A0092B-C50C-407E-A947-70E740481C1C}">
+                          <a14:useLocalDpi xmlns:a14="http://schemas.microsoft.com/office/drawing/2010/main" val="0"/>
+                        </a:ext>
+                      </a:extLst>
+                    </a:blip>
+                    <a:srcRect l="1" t="20275" r="995" b="18198"/>
+                    <a:stretch/>
+                  </pic:blipFill>
+                  <pic:spPr bwMode="auto">
+                    <a:xfrm>
+                      <a:off x="0" y="0"/>
+                      <a:ext cx="2533482" cy="2037276"/>
+                    </a:xfrm>
+                    <a:prstGeom prst="rect">
+                      <a:avLst/>
+                    </a:prstGeom>
+                    <a:ln>
+                      <a:noFill/>
+                    </a:ln>
+                    <a:extLst>
+                      <a:ext uri="{53640926-AAD7-44D8-BBD7-CCE9431645EC}">
+                        <a14:shadowObscured xmlns:a14="http://schemas.microsoft.com/office/drawing/2010/main"/>
+                      </a:ext>
+                    </a:extLst>
+                  </pic:spPr>
+                </pic:pic>
+              </a:graphicData>
+            </a:graphic>
+          </wp:inline>
+        </w:drawing>
+      </w:r>
+    </w:p>
+    <w:p>
+      <w:pPr>
+        <w:rPr>
+          <w:color w:val="242729"/>
+          <w:sz w:val="23"/>
+          <w:szCs w:val="23"/>
+          <w:shd w:val="clear" w:color="auto" w:fill="FFFFFF"/>
+          <w:lang w:val="en-US"/>
+        </w:rPr>
+      </w:pPr>
+    </w:p>
+    <w:p>
+      <w:pPr>
+        <w:rPr>
+          <w:color w:val="242729"/>
+          <w:sz w:val="23"/>
+          <w:szCs w:val="23"/>
+          <w:u w:val="single"/>
+          <w:shd w:val="clear" w:color="auto" w:fill="FFFFFF"/>
+          <w:lang w:val="en-US"/>
+        </w:rPr>
+      </w:pPr>
+      <w:r>
+        <w:rPr>
+          <w:color w:val="242729"/>
+          <w:sz w:val="23"/>
+          <w:szCs w:val="23"/>
+          <w:u w:val="single"/>
+          <w:shd w:val="clear" w:color="auto" w:fill="FFFFFF"/>
+          <w:lang w:val="en-US"/>
+        </w:rPr>
+        <w:t>Prime numbers and cryptography</w:t>
+      </w:r>
+      <w:r>
+        <w:rPr>
+          <w:color w:val="242729"/>
+          <w:sz w:val="23"/>
+          <w:szCs w:val="23"/>
+          <w:u w:val="single"/>
+          <w:shd w:val="clear" w:color="auto" w:fill="FFFFFF"/>
+          <w:lang w:val="en-US"/>
+        </w:rPr>
+        <w:t>:</w:t>
+      </w:r>
+    </w:p>
+    <w:p>
+      <w:pPr>
+        <w:rPr>
+          <w:color w:val="242729"/>
+          <w:sz w:val="23"/>
+          <w:szCs w:val="23"/>
+          <w:shd w:val="clear" w:color="auto" w:fill="FFFFFF"/>
+          <w:lang w:val="en-US"/>
+        </w:rPr>
+      </w:pPr>
+      <w:r>
+        <w:rPr>
+          <w:color w:val="242729"/>
+          <w:sz w:val="23"/>
+          <w:szCs w:val="23"/>
+          <w:shd w:val="clear" w:color="auto" w:fill="FFFFFF"/>
+          <w:lang w:val="en-US"/>
+        </w:rPr>
+        <w:t xml:space="preserve">Encryption always follows a fundamental rule: the algorithm or the actual procedure being </w:t>
+      </w:r>
+      <w:r>
+        <w:rPr>
+          <w:color w:val="242729"/>
+          <w:sz w:val="23"/>
+          <w:szCs w:val="23"/>
+          <w:shd w:val="clear" w:color="auto" w:fill="FFFFFF"/>
+          <w:lang w:val="en-US"/>
+        </w:rPr>
+        <w:t>used doesn’t</w:t>
+      </w:r>
+      <w:r>
+        <w:rPr>
+          <w:color w:val="242729"/>
+          <w:sz w:val="23"/>
+          <w:szCs w:val="23"/>
+          <w:shd w:val="clear" w:color="auto" w:fill="FFFFFF"/>
+          <w:lang w:val="en-US"/>
+        </w:rPr>
+        <w:t xml:space="preserve"> need to be kept secret, but the key does. Even the most sophisticated hacker in the world will be unable to decrypt data </w:t>
+      </w:r>
+      <w:proofErr w:type="gramStart"/>
+      <w:r>
+        <w:rPr>
+          <w:color w:val="242729"/>
+          <w:sz w:val="23"/>
+          <w:szCs w:val="23"/>
+          <w:shd w:val="clear" w:color="auto" w:fill="FFFFFF"/>
+          <w:lang w:val="en-US"/>
+        </w:rPr>
+        <w:t>as long as</w:t>
+      </w:r>
+      <w:proofErr w:type="gramEnd"/>
+      <w:r>
+        <w:rPr>
+          <w:color w:val="242729"/>
+          <w:sz w:val="23"/>
+          <w:szCs w:val="23"/>
+          <w:shd w:val="clear" w:color="auto" w:fill="FFFFFF"/>
+          <w:lang w:val="en-US"/>
+        </w:rPr>
+        <w:t xml:space="preserve"> the key remains secret and prime numbers are very useful for creating keys. For example, the strength of public/private key encryption lies in the fact that it's easy to calculate the product of two randomly chosen prime numbers, but it can be very difficult and time consuming to determine which two prime numbers were used to create an extremely large product, when only the product</w:t>
+      </w:r>
+      <w:r>
+        <w:rPr>
+          <w:color w:val="242729"/>
+          <w:sz w:val="23"/>
+          <w:szCs w:val="23"/>
+          <w:shd w:val="clear" w:color="auto" w:fill="FFFFFF"/>
+          <w:lang w:val="en-US"/>
+        </w:rPr>
+        <w:t xml:space="preserve"> </w:t>
+      </w:r>
+      <w:r>
+        <w:rPr>
+          <w:color w:val="242729"/>
+          <w:sz w:val="23"/>
+          <w:szCs w:val="23"/>
+          <w:shd w:val="clear" w:color="auto" w:fill="FFFFFF"/>
+          <w:lang w:val="en-US"/>
+        </w:rPr>
+        <w:t>is known.</w:t>
+      </w:r>
+      <w:r>
+        <w:rPr>
+          <w:color w:val="242729"/>
+          <w:sz w:val="23"/>
+          <w:szCs w:val="23"/>
+          <w:shd w:val="clear" w:color="auto" w:fill="FFFFFF"/>
+          <w:lang w:val="en-US"/>
+        </w:rPr>
+        <w:t xml:space="preserve"> </w:t>
+      </w:r>
+      <w:r>
+        <w:rPr>
+          <w:color w:val="242729"/>
+          <w:sz w:val="23"/>
+          <w:szCs w:val="23"/>
+          <w:shd w:val="clear" w:color="auto" w:fill="FFFFFF"/>
+          <w:lang w:val="en-US"/>
+        </w:rPr>
+        <w:t xml:space="preserve">This problem is called prime </w:t>
+      </w:r>
+      <w:r>
+        <w:rPr>
+          <w:color w:val="242729"/>
+          <w:sz w:val="23"/>
+          <w:szCs w:val="23"/>
+          <w:shd w:val="clear" w:color="auto" w:fill="FFFFFF"/>
+          <w:lang w:val="en-US"/>
+        </w:rPr>
+        <w:lastRenderedPageBreak/>
+        <w:t>factorization and finding an algorithm which does it fast is one of the unsolved problems of computer science.</w:t>
+      </w:r>
+    </w:p>
+    <w:p>
+      <w:pPr>
+        <w:rPr>
+          <w:color w:val="242729"/>
+          <w:sz w:val="23"/>
+          <w:szCs w:val="23"/>
+          <w:shd w:val="clear" w:color="auto" w:fill="FFFFFF"/>
+          <w:lang w:val="en-US"/>
+        </w:rPr>
+      </w:pPr>
+    </w:p>
+    <w:p>
+      <w:pPr>
+        <w:rPr>
+          <w:lang w:val="en-US"/>
+        </w:rPr>
+      </w:pPr>
+    </w:p>
+    <w:p>
+      <w:pPr>
+        <w:rPr>
           <w:b/>
           <w:bCs/>
           <w:lang w:val="en-US"/>
         </w:rPr>
       </w:pPr>
-    </w:p>
-    <w:p>
-      <w:pPr>
+      <w:r>
         <w:rPr>
           <w:b/>
           <w:bCs/>
           <w:lang w:val="en-US"/>
         </w:rPr>
-      </w:pPr>
-    </w:p>
-    <w:p>
-      <w:pPr>
-        <w:rPr>
-          <w:lang w:val="en-US"/>
-        </w:rPr>
-      </w:pPr>
-    </w:p>
-    <w:p>
-      <w:pPr>
-        <w:rPr>
-          <w:lang w:val="en-US"/>
-        </w:rPr>
-      </w:pPr>
-    </w:p>
-    <w:p>
-      <w:pPr>
-        <w:rPr>
-          <w:lang w:val="en-US"/>
-        </w:rPr>
-      </w:pPr>
+        <w:t>Creative Solutions search</w:t>
+      </w:r>
+    </w:p>
+    <w:p>
+      <w:pPr>
+        <w:rPr>
+          <w:lang w:val="en-US"/>
+        </w:rPr>
+      </w:pPr>
+      <w:r>
+        <w:rPr>
+          <w:lang w:val="en-US"/>
+        </w:rPr>
+        <w:t>We will tackle the problem of generating prime numbers using different approaches.</w:t>
+      </w:r>
     </w:p>
     <w:p>
       <w:pPr>
@@ -2170,14 +2389,107 @@
           <w:lang w:val="en-US"/>
         </w:rPr>
       </w:pPr>
-      <w:r>
+    </w:p>
+    <w:p>
+      <w:pPr>
         <w:rPr>
           <w:b/>
           <w:bCs/>
           <w:lang w:val="en-US"/>
         </w:rPr>
-        <w:t>Creative Solutions search</w:t>
-      </w:r>
+      </w:pPr>
+      <w:r>
+        <w:rPr>
+          <w:b/>
+          <w:bCs/>
+          <w:lang w:val="en-US"/>
+        </w:rPr>
+        <w:t>//LOS 7 ALGORITMOS</w:t>
+      </w:r>
+    </w:p>
+    <w:p>
+      <w:pPr>
+        <w:rPr>
+          <w:b/>
+          <w:bCs/>
+          <w:u w:val="single"/>
+          <w:lang w:val="en-US"/>
+        </w:rPr>
+      </w:pPr>
+      <w:bookmarkStart w:id="0" w:name="_GoBack"/>
+      <w:bookmarkEnd w:id="0"/>
+    </w:p>
+    <w:p>
+      <w:pPr>
+        <w:rPr>
+          <w:b/>
+          <w:bCs/>
+          <w:lang w:val="en-US"/>
+        </w:rPr>
+      </w:pPr>
+    </w:p>
+    <w:p>
+      <w:pPr>
+        <w:rPr>
+          <w:b/>
+          <w:bCs/>
+          <w:lang w:val="en-US"/>
+        </w:rPr>
+      </w:pPr>
+    </w:p>
+    <w:p>
+      <w:pPr>
+        <w:rPr>
+          <w:b/>
+          <w:bCs/>
+          <w:lang w:val="en-US"/>
+        </w:rPr>
+      </w:pPr>
+    </w:p>
+    <w:p>
+      <w:pPr>
+        <w:rPr>
+          <w:b/>
+          <w:bCs/>
+          <w:lang w:val="en-US"/>
+        </w:rPr>
+      </w:pPr>
+    </w:p>
+    <w:p>
+      <w:pPr>
+        <w:rPr>
+          <w:b/>
+          <w:bCs/>
+          <w:lang w:val="en-US"/>
+        </w:rPr>
+      </w:pPr>
+    </w:p>
+    <w:p>
+      <w:pPr>
+        <w:rPr>
+          <w:b/>
+          <w:bCs/>
+          <w:lang w:val="en-US"/>
+        </w:rPr>
+      </w:pPr>
+    </w:p>
+    <w:p>
+      <w:pPr>
+        <w:rPr>
+          <w:b/>
+          <w:bCs/>
+          <w:lang w:val="en-US"/>
+        </w:rPr>
+      </w:pPr>
+    </w:p>
+    <w:p>
+      <w:pPr>
+        <w:rPr>
+          <w:b/>
+          <w:bCs/>
+          <w:lang w:val="en-US"/>
+        </w:rPr>
+      </w:pPr>
     </w:p>
     <w:p>
       <w:pPr>
@@ -2187,7 +2499,7 @@
       </w:pPr>
     </w:p>
     <w:sectPr>
-      <w:headerReference w:type="default" r:id="rId7"/>
+      <w:headerReference w:type="default" r:id="rId9"/>
       <w:pgSz w:w="12240" w:h="15840"/>
       <w:pgMar w:top="1417" w:right="1701" w:bottom="1417" w:left="1701" w:header="708" w:footer="708" w:gutter="0"/>
       <w:cols w:space="708"/>
@@ -2821,12 +3133,23 @@
     <w:name w:val="Hyperlink"/>
     <w:basedOn w:val="Fuentedeprrafopredeter"/>
     <w:uiPriority w:val="99"/>
-    <w:semiHidden/>
     <w:unhideWhenUsed/>
     <w:rsid w:val="00FD5A52"/>
     <w:rPr>
       <w:color w:val="0000FF"/>
       <w:u w:val="single"/>
+    </w:rPr>
+  </w:style>
+  <w:style w:type="character" w:styleId="Mencinsinresolver">
+    <w:name w:val="Unresolved Mention"/>
+    <w:basedOn w:val="Fuentedeprrafopredeter"/>
+    <w:uiPriority w:val="99"/>
+    <w:semiHidden/>
+    <w:unhideWhenUsed/>
+    <w:rsid w:val="009C005B"/>
+    <w:rPr>
+      <w:color w:val="605E5C"/>
+      <w:shd w:val="clear" w:color="auto" w:fill="E1DFDD"/>
     </w:rPr>
   </w:style>
 </w:styles>

</xml_diff>

<commit_message>
A little change in the Requiriments and start to create the Diagram Class, also adjust the folders in the repository. First pull
</commit_message>
<xml_diff>
--- a/docs/ENGIENEERING METHOD PROYECT REPORT.docx
+++ b/docs/ENGIENEERING METHOD PROYECT REPORT.docx
@@ -187,13 +187,7 @@
         <w:rPr>
           <w:lang w:val="en-US"/>
         </w:rPr>
-        <w:t xml:space="preserve">. </w:t>
-      </w:r>
-      <w:r>
-        <w:rPr>
-          <w:lang w:val="en-US"/>
-        </w:rPr>
-        <w:t>Since currently they don’t have any function or program within their system that can perform this task.</w:t>
+        <w:t>. Since currently they don’t have any function or program within their system that can perform this task.</w:t>
       </w:r>
       <w:r>
         <w:rPr>
@@ -269,7 +263,7 @@
         <w:rPr>
           <w:lang w:val="en-US"/>
         </w:rPr>
-        <w:t>Specifications</w:t>
+        <w:t>Functional Requirements</w:t>
       </w:r>
     </w:p>
     <w:p>
@@ -281,116 +275,139 @@
     </w:p>
     <w:tbl>
       <w:tblPr>
-        <w:tblW w:w="9000" w:type="dxa"/>
-        <w:tblBorders>
-          <w:top w:val="single" w:sz="8" w:space="0" w:color="000000"/>
-          <w:left w:val="single" w:sz="8" w:space="0" w:color="000000"/>
-          <w:bottom w:val="single" w:sz="8" w:space="0" w:color="000000"/>
-          <w:right w:val="single" w:sz="8" w:space="0" w:color="000000"/>
-          <w:insideH w:val="single" w:sz="8" w:space="0" w:color="000000"/>
-          <w:insideV w:val="single" w:sz="8" w:space="0" w:color="000000"/>
-        </w:tblBorders>
-        <w:tblLayout w:type="fixed"/>
-        <w:tblLook w:val="0600" w:firstRow="0" w:lastRow="0" w:firstColumn="0" w:lastColumn="0" w:noHBand="1" w:noVBand="1"/>
+        <w:tblStyle w:val="Tablaconcuadrcula"/>
+        <w:tblW w:w="0" w:type="auto"/>
+        <w:tblInd w:w="0" w:type="dxa"/>
+        <w:tblLook w:val="04A0" w:firstRow="1" w:lastRow="0" w:firstColumn="1" w:lastColumn="0" w:noHBand="0" w:noVBand="1"/>
       </w:tblPr>
       <w:tblGrid>
-        <w:gridCol w:w="1755"/>
-        <w:gridCol w:w="7245"/>
+        <w:gridCol w:w="4414"/>
+        <w:gridCol w:w="4414"/>
       </w:tblGrid>
       <w:tr>
         <w:tc>
           <w:tcPr>
-            <w:tcW w:w="1755" w:type="dxa"/>
-            <w:shd w:val="clear" w:color="auto" w:fill="E7E6E6" w:themeFill="background2"/>
-            <w:tcMar>
-              <w:top w:w="100" w:type="dxa"/>
-              <w:left w:w="100" w:type="dxa"/>
-              <w:bottom w:w="100" w:type="dxa"/>
-              <w:right w:w="100" w:type="dxa"/>
-            </w:tcMar>
-          </w:tcPr>
-          <w:p>
-            <w:pPr>
-              <w:widowControl w:val="0"/>
-              <w:pBdr>
-                <w:top w:val="nil"/>
-                <w:left w:val="nil"/>
-                <w:bottom w:val="nil"/>
-                <w:right w:val="nil"/>
-                <w:between w:val="nil"/>
-              </w:pBdr>
-              <w:spacing w:line="360" w:lineRule="auto"/>
-              <w:rPr>
-                <w:rFonts w:ascii="Times New Roman" w:eastAsia="Times New Roman" w:hAnsi="Times New Roman" w:cs="Times New Roman"/>
+            <w:tcW w:w="4414" w:type="dxa"/>
+            <w:tcBorders>
+              <w:top w:val="single" w:sz="4" w:space="0" w:color="auto"/>
+              <w:left w:val="single" w:sz="4" w:space="0" w:color="auto"/>
+              <w:bottom w:val="single" w:sz="4" w:space="0" w:color="auto"/>
+              <w:right w:val="single" w:sz="4" w:space="0" w:color="auto"/>
+            </w:tcBorders>
+            <w:hideMark/>
+          </w:tcPr>
+          <w:p>
+            <w:pPr>
+              <w:spacing w:after="160" w:line="259" w:lineRule="auto"/>
+              <w:rPr>
+                <w:rFonts w:asciiTheme="minorHAnsi" w:eastAsiaTheme="minorHAnsi" w:hAnsiTheme="minorHAnsi" w:cstheme="minorBidi"/>
+                <w:b/>
+                <w:lang w:val="es-ES" w:eastAsia="en-US"/>
               </w:rPr>
             </w:pPr>
             <w:proofErr w:type="spellStart"/>
             <w:r>
               <w:rPr>
-                <w:rFonts w:ascii="Times New Roman" w:eastAsia="Times New Roman" w:hAnsi="Times New Roman" w:cs="Times New Roman"/>
+                <w:rFonts w:asciiTheme="minorHAnsi" w:eastAsiaTheme="minorHAnsi" w:hAnsiTheme="minorHAnsi" w:cstheme="minorBidi"/>
+                <w:b/>
+                <w:lang w:val="es-ES" w:eastAsia="en-US"/>
               </w:rPr>
               <w:t>Name</w:t>
             </w:r>
             <w:proofErr w:type="spellEnd"/>
-          </w:p>
-        </w:tc>
-        <w:tc>
-          <w:tcPr>
-            <w:tcW w:w="7245" w:type="dxa"/>
-            <w:shd w:val="clear" w:color="auto" w:fill="E7E6E6" w:themeFill="background2"/>
-            <w:tcMar>
-              <w:top w:w="100" w:type="dxa"/>
-              <w:left w:w="100" w:type="dxa"/>
-              <w:bottom w:w="100" w:type="dxa"/>
-              <w:right w:w="100" w:type="dxa"/>
-            </w:tcMar>
-          </w:tcPr>
-          <w:p>
-            <w:pPr>
-              <w:widowControl w:val="0"/>
-              <w:pBdr>
-                <w:top w:val="nil"/>
-                <w:left w:val="nil"/>
-                <w:bottom w:val="nil"/>
-                <w:right w:val="nil"/>
-                <w:between w:val="nil"/>
-              </w:pBdr>
-              <w:spacing w:line="360" w:lineRule="auto"/>
-              <w:rPr>
-                <w:rFonts w:ascii="Times New Roman" w:eastAsia="Times New Roman" w:hAnsi="Times New Roman" w:cs="Times New Roman"/>
-              </w:rPr>
-            </w:pPr>
-            <w:r>
-              <w:rPr>
-                <w:rFonts w:ascii="Times New Roman" w:eastAsia="Times New Roman" w:hAnsi="Times New Roman" w:cs="Times New Roman"/>
-              </w:rPr>
-              <w:t xml:space="preserve">S1. </w:t>
+            <w:r>
+              <w:rPr>
+                <w:rFonts w:asciiTheme="minorHAnsi" w:eastAsiaTheme="minorHAnsi" w:hAnsiTheme="minorHAnsi" w:cstheme="minorBidi"/>
+                <w:b/>
+                <w:lang w:val="es-ES" w:eastAsia="en-US"/>
+              </w:rPr>
+              <w:t>:</w:t>
+            </w:r>
+          </w:p>
+        </w:tc>
+        <w:tc>
+          <w:tcPr>
+            <w:tcW w:w="4414" w:type="dxa"/>
+            <w:tcBorders>
+              <w:top w:val="single" w:sz="4" w:space="0" w:color="auto"/>
+              <w:left w:val="single" w:sz="4" w:space="0" w:color="auto"/>
+              <w:bottom w:val="single" w:sz="4" w:space="0" w:color="auto"/>
+              <w:right w:val="single" w:sz="4" w:space="0" w:color="auto"/>
+            </w:tcBorders>
+            <w:hideMark/>
+          </w:tcPr>
+          <w:p>
+            <w:pPr>
+              <w:spacing w:after="160" w:line="259" w:lineRule="auto"/>
+              <w:rPr>
+                <w:rFonts w:asciiTheme="minorHAnsi" w:eastAsiaTheme="minorHAnsi" w:hAnsiTheme="minorHAnsi" w:cstheme="minorBidi"/>
+                <w:lang w:val="es-ES" w:eastAsia="en-US"/>
+              </w:rPr>
+            </w:pPr>
+            <w:r>
+              <w:rPr>
+                <w:rFonts w:asciiTheme="minorHAnsi" w:eastAsiaTheme="minorHAnsi" w:hAnsiTheme="minorHAnsi" w:cstheme="minorBidi"/>
+                <w:lang w:val="es-ES" w:eastAsia="en-US"/>
+              </w:rPr>
+              <w:t>R</w:t>
+            </w:r>
+            <w:r>
+              <w:rPr>
+                <w:rFonts w:asciiTheme="minorHAnsi" w:eastAsiaTheme="minorHAnsi" w:hAnsiTheme="minorHAnsi" w:cstheme="minorBidi"/>
+                <w:lang w:val="es-ES" w:eastAsia="en-US"/>
+              </w:rPr>
+              <w:t>.</w:t>
+            </w:r>
+            <w:r>
+              <w:rPr>
+                <w:rFonts w:asciiTheme="minorHAnsi" w:eastAsiaTheme="minorHAnsi" w:hAnsiTheme="minorHAnsi" w:cstheme="minorBidi"/>
+                <w:lang w:val="es-ES" w:eastAsia="en-US"/>
+              </w:rPr>
+              <w:t xml:space="preserve"> #</w:t>
+            </w:r>
+            <w:r>
+              <w:rPr>
+                <w:rFonts w:asciiTheme="minorHAnsi" w:eastAsiaTheme="minorHAnsi" w:hAnsiTheme="minorHAnsi" w:cstheme="minorBidi"/>
+                <w:lang w:val="es-ES" w:eastAsia="en-US"/>
+              </w:rPr>
+              <w:t>1</w:t>
+            </w:r>
+            <w:r>
+              <w:rPr>
+                <w:rFonts w:asciiTheme="minorHAnsi" w:eastAsiaTheme="minorHAnsi" w:hAnsiTheme="minorHAnsi" w:cstheme="minorBidi"/>
+                <w:lang w:val="es-ES" w:eastAsia="en-US"/>
+              </w:rPr>
+              <w:t xml:space="preserve"> </w:t>
             </w:r>
             <w:proofErr w:type="spellStart"/>
             <w:r>
               <w:rPr>
-                <w:rFonts w:ascii="Times New Roman" w:eastAsia="Times New Roman" w:hAnsi="Times New Roman" w:cs="Times New Roman"/>
+                <w:rFonts w:asciiTheme="minorHAnsi" w:eastAsiaTheme="minorHAnsi" w:hAnsiTheme="minorHAnsi" w:cstheme="minorBidi"/>
+                <w:lang w:val="es-ES" w:eastAsia="en-US"/>
               </w:rPr>
               <w:t>Generate</w:t>
             </w:r>
             <w:proofErr w:type="spellEnd"/>
             <w:r>
               <w:rPr>
-                <w:rFonts w:ascii="Times New Roman" w:eastAsia="Times New Roman" w:hAnsi="Times New Roman" w:cs="Times New Roman"/>
+                <w:rFonts w:asciiTheme="minorHAnsi" w:eastAsiaTheme="minorHAnsi" w:hAnsiTheme="minorHAnsi" w:cstheme="minorBidi"/>
+                <w:lang w:val="es-ES" w:eastAsia="en-US"/>
               </w:rPr>
               <w:t xml:space="preserve"> prime </w:t>
             </w:r>
             <w:proofErr w:type="spellStart"/>
             <w:r>
               <w:rPr>
-                <w:rFonts w:ascii="Times New Roman" w:eastAsia="Times New Roman" w:hAnsi="Times New Roman" w:cs="Times New Roman"/>
+                <w:rFonts w:asciiTheme="minorHAnsi" w:eastAsiaTheme="minorHAnsi" w:hAnsiTheme="minorHAnsi" w:cstheme="minorBidi"/>
+                <w:lang w:val="es-ES" w:eastAsia="en-US"/>
               </w:rPr>
               <w:t>numbers</w:t>
             </w:r>
             <w:proofErr w:type="spellEnd"/>
             <w:r>
               <w:rPr>
-                <w:rFonts w:ascii="Times New Roman" w:eastAsia="Times New Roman" w:hAnsi="Times New Roman" w:cs="Times New Roman"/>
+                <w:rFonts w:asciiTheme="minorHAnsi" w:eastAsiaTheme="minorHAnsi" w:hAnsiTheme="minorHAnsi" w:cstheme="minorBidi"/>
+                <w:lang w:val="es-ES" w:eastAsia="en-US"/>
               </w:rPr>
               <w:t>.</w:t>
             </w:r>
@@ -400,118 +417,81 @@
       <w:tr>
         <w:tc>
           <w:tcPr>
-            <w:tcW w:w="1755" w:type="dxa"/>
-            <w:shd w:val="clear" w:color="auto" w:fill="auto"/>
-            <w:tcMar>
-              <w:top w:w="100" w:type="dxa"/>
-              <w:left w:w="100" w:type="dxa"/>
-              <w:bottom w:w="100" w:type="dxa"/>
-              <w:right w:w="100" w:type="dxa"/>
-            </w:tcMar>
-          </w:tcPr>
-          <w:p>
-            <w:pPr>
-              <w:widowControl w:val="0"/>
-              <w:pBdr>
-                <w:top w:val="nil"/>
-                <w:left w:val="nil"/>
-                <w:bottom w:val="nil"/>
-                <w:right w:val="nil"/>
-                <w:between w:val="nil"/>
-              </w:pBdr>
-              <w:spacing w:line="360" w:lineRule="auto"/>
-              <w:rPr>
-                <w:rFonts w:ascii="Times New Roman" w:eastAsia="Times New Roman" w:hAnsi="Times New Roman" w:cs="Times New Roman"/>
-              </w:rPr>
-            </w:pPr>
-            <w:proofErr w:type="spellStart"/>
-            <w:r>
-              <w:rPr>
-                <w:rFonts w:ascii="Times New Roman" w:eastAsia="Times New Roman" w:hAnsi="Times New Roman" w:cs="Times New Roman"/>
+            <w:tcW w:w="4414" w:type="dxa"/>
+            <w:tcBorders>
+              <w:top w:val="single" w:sz="4" w:space="0" w:color="auto"/>
+              <w:left w:val="single" w:sz="4" w:space="0" w:color="auto"/>
+              <w:bottom w:val="single" w:sz="4" w:space="0" w:color="auto"/>
+              <w:right w:val="single" w:sz="4" w:space="0" w:color="auto"/>
+            </w:tcBorders>
+            <w:hideMark/>
+          </w:tcPr>
+          <w:p>
+            <w:pPr>
+              <w:spacing w:after="160" w:line="259" w:lineRule="auto"/>
+              <w:rPr>
+                <w:rFonts w:asciiTheme="minorHAnsi" w:eastAsiaTheme="minorHAnsi" w:hAnsiTheme="minorHAnsi" w:cstheme="minorBidi"/>
+                <w:b/>
+                <w:lang w:val="es-ES" w:eastAsia="en-US"/>
+              </w:rPr>
+            </w:pPr>
+            <w:r>
+              <w:rPr>
+                <w:rFonts w:asciiTheme="minorHAnsi" w:eastAsiaTheme="minorHAnsi" w:hAnsiTheme="minorHAnsi" w:cstheme="minorBidi"/>
+                <w:b/>
+                <w:lang w:val="en-US" w:eastAsia="en-US"/>
               </w:rPr>
               <w:t>Description</w:t>
             </w:r>
-            <w:proofErr w:type="spellEnd"/>
-          </w:p>
-        </w:tc>
-        <w:tc>
-          <w:tcPr>
-            <w:tcW w:w="7245" w:type="dxa"/>
-            <w:shd w:val="clear" w:color="auto" w:fill="auto"/>
-            <w:tcMar>
-              <w:top w:w="100" w:type="dxa"/>
-              <w:left w:w="100" w:type="dxa"/>
-              <w:bottom w:w="100" w:type="dxa"/>
-              <w:right w:w="100" w:type="dxa"/>
-            </w:tcMar>
-          </w:tcPr>
-          <w:p>
-            <w:pPr>
-              <w:widowControl w:val="0"/>
-              <w:pBdr>
-                <w:top w:val="nil"/>
-                <w:left w:val="nil"/>
-                <w:bottom w:val="nil"/>
-                <w:right w:val="nil"/>
-                <w:between w:val="nil"/>
-              </w:pBdr>
-              <w:spacing w:line="360" w:lineRule="auto"/>
-              <w:rPr>
-                <w:rFonts w:ascii="Times New Roman" w:eastAsia="Times New Roman" w:hAnsi="Times New Roman" w:cs="Times New Roman"/>
-                <w:lang w:val="en-US"/>
-              </w:rPr>
-            </w:pPr>
-            <w:r>
-              <w:rPr>
-                <w:rFonts w:ascii="Times New Roman" w:eastAsia="Times New Roman" w:hAnsi="Times New Roman" w:cs="Times New Roman"/>
-                <w:lang w:val="en-US"/>
-              </w:rPr>
-              <w:t xml:space="preserve">The program must </w:t>
-            </w:r>
-            <w:r>
-              <w:rPr>
-                <w:rFonts w:ascii="Times New Roman" w:eastAsia="Times New Roman" w:hAnsi="Times New Roman" w:cs="Times New Roman"/>
-                <w:lang w:val="en-US"/>
-              </w:rPr>
-              <w:t>be able to generate (n) prime numbers.</w:t>
-            </w:r>
-          </w:p>
-          <w:p>
-            <w:pPr>
-              <w:widowControl w:val="0"/>
-              <w:pBdr>
-                <w:top w:val="nil"/>
-                <w:left w:val="nil"/>
-                <w:bottom w:val="nil"/>
-                <w:right w:val="nil"/>
-                <w:between w:val="nil"/>
-              </w:pBdr>
-              <w:spacing w:line="360" w:lineRule="auto"/>
-              <w:rPr>
-                <w:rFonts w:ascii="Times New Roman" w:eastAsia="Times New Roman" w:hAnsi="Times New Roman" w:cs="Times New Roman"/>
-                <w:lang w:val="en-US"/>
-              </w:rPr>
-            </w:pPr>
-            <w:r>
-              <w:rPr>
-                <w:rFonts w:ascii="Times New Roman" w:eastAsia="Times New Roman" w:hAnsi="Times New Roman" w:cs="Times New Roman"/>
-                <w:lang w:val="en-US"/>
-              </w:rPr>
-              <w:t xml:space="preserve">It must </w:t>
-            </w:r>
-            <w:r>
-              <w:rPr>
-                <w:rFonts w:ascii="Times New Roman" w:eastAsia="Times New Roman" w:hAnsi="Times New Roman" w:cs="Times New Roman"/>
-                <w:lang w:val="en-US"/>
-              </w:rPr>
-              <w:t>have t</w:t>
-            </w:r>
-            <w:r>
-              <w:rPr>
-                <w:rFonts w:ascii="Times New Roman" w:eastAsia="Times New Roman" w:hAnsi="Times New Roman" w:cs="Times New Roman"/>
-                <w:lang w:val="en-US"/>
-              </w:rPr>
-              <w:t>hree algorithms that can perform this task.</w:t>
+            <w:r>
+              <w:rPr>
+                <w:rFonts w:asciiTheme="minorHAnsi" w:eastAsiaTheme="minorHAnsi" w:hAnsiTheme="minorHAnsi" w:cstheme="minorBidi"/>
+                <w:b/>
+                <w:lang w:val="es-ES" w:eastAsia="en-US"/>
+              </w:rPr>
+              <w:t>:</w:t>
+            </w:r>
+          </w:p>
+        </w:tc>
+        <w:tc>
+          <w:tcPr>
+            <w:tcW w:w="4414" w:type="dxa"/>
+            <w:tcBorders>
+              <w:top w:val="single" w:sz="4" w:space="0" w:color="auto"/>
+              <w:left w:val="single" w:sz="4" w:space="0" w:color="auto"/>
+              <w:bottom w:val="single" w:sz="4" w:space="0" w:color="auto"/>
+              <w:right w:val="single" w:sz="4" w:space="0" w:color="auto"/>
+            </w:tcBorders>
+            <w:hideMark/>
+          </w:tcPr>
+          <w:p>
+            <w:pPr>
+              <w:spacing w:after="160" w:line="259" w:lineRule="auto"/>
+              <w:rPr>
+                <w:rFonts w:asciiTheme="minorHAnsi" w:eastAsiaTheme="minorHAnsi" w:hAnsiTheme="minorHAnsi" w:cstheme="minorBidi"/>
+                <w:lang w:val="en-US" w:eastAsia="en-US"/>
+              </w:rPr>
+            </w:pPr>
+            <w:r>
+              <w:rPr>
+                <w:rFonts w:asciiTheme="minorHAnsi" w:eastAsiaTheme="minorHAnsi" w:hAnsiTheme="minorHAnsi" w:cstheme="minorBidi"/>
+                <w:lang w:val="en-US" w:eastAsia="en-US"/>
+              </w:rPr>
+              <w:t>The program must be able to generate (n) prime numbers.</w:t>
+            </w:r>
+            <w:r>
+              <w:rPr>
+                <w:rFonts w:asciiTheme="minorHAnsi" w:eastAsiaTheme="minorHAnsi" w:hAnsiTheme="minorHAnsi" w:cstheme="minorBidi"/>
+                <w:lang w:val="en-US" w:eastAsia="en-US"/>
+              </w:rPr>
+              <w:t xml:space="preserve"> </w:t>
+            </w:r>
+            <w:r>
+              <w:rPr>
+                <w:rFonts w:asciiTheme="minorHAnsi" w:eastAsiaTheme="minorHAnsi" w:hAnsiTheme="minorHAnsi" w:cstheme="minorBidi"/>
+                <w:lang w:val="en-US" w:eastAsia="en-US"/>
+              </w:rPr>
+              <w:t>It must have three algorithms that can perform this task.</w:t>
             </w:r>
           </w:p>
         </w:tc>
@@ -519,78 +499,65 @@
       <w:tr>
         <w:tc>
           <w:tcPr>
-            <w:tcW w:w="1755" w:type="dxa"/>
-            <w:shd w:val="clear" w:color="auto" w:fill="E7E6E6" w:themeFill="background2"/>
-            <w:tcMar>
-              <w:top w:w="100" w:type="dxa"/>
-              <w:left w:w="100" w:type="dxa"/>
-              <w:bottom w:w="100" w:type="dxa"/>
-              <w:right w:w="100" w:type="dxa"/>
-            </w:tcMar>
-          </w:tcPr>
-          <w:p>
-            <w:pPr>
-              <w:widowControl w:val="0"/>
-              <w:pBdr>
-                <w:top w:val="nil"/>
-                <w:left w:val="nil"/>
-                <w:bottom w:val="nil"/>
-                <w:right w:val="nil"/>
-                <w:between w:val="nil"/>
-              </w:pBdr>
-              <w:spacing w:line="360" w:lineRule="auto"/>
-              <w:rPr>
-                <w:rFonts w:ascii="Times New Roman" w:eastAsia="Times New Roman" w:hAnsi="Times New Roman" w:cs="Times New Roman"/>
-              </w:rPr>
-            </w:pPr>
-            <w:r>
-              <w:rPr>
-                <w:rFonts w:ascii="Times New Roman" w:eastAsia="Times New Roman" w:hAnsi="Times New Roman" w:cs="Times New Roman"/>
-              </w:rPr>
-              <w:t>Inputs</w:t>
-            </w:r>
-          </w:p>
-        </w:tc>
-        <w:tc>
-          <w:tcPr>
-            <w:tcW w:w="7245" w:type="dxa"/>
-            <w:shd w:val="clear" w:color="auto" w:fill="E7E6E6" w:themeFill="background2"/>
-            <w:tcMar>
-              <w:top w:w="100" w:type="dxa"/>
-              <w:left w:w="100" w:type="dxa"/>
-              <w:bottom w:w="100" w:type="dxa"/>
-              <w:right w:w="100" w:type="dxa"/>
-            </w:tcMar>
-          </w:tcPr>
-          <w:p>
-            <w:pPr>
-              <w:widowControl w:val="0"/>
-              <w:pBdr>
-                <w:top w:val="nil"/>
-                <w:left w:val="nil"/>
-                <w:bottom w:val="nil"/>
-                <w:right w:val="nil"/>
-                <w:between w:val="nil"/>
-              </w:pBdr>
-              <w:spacing w:line="360" w:lineRule="auto"/>
-              <w:rPr>
-                <w:rFonts w:ascii="Times New Roman" w:eastAsia="Times New Roman" w:hAnsi="Times New Roman" w:cs="Times New Roman"/>
-                <w:lang w:val="en-US"/>
-              </w:rPr>
-            </w:pPr>
-            <w:r>
-              <w:rPr>
-                <w:rFonts w:ascii="Times New Roman" w:eastAsia="Times New Roman" w:hAnsi="Times New Roman" w:cs="Times New Roman"/>
-                <w:lang w:val="en-US"/>
-              </w:rPr>
-              <w:t>Integer (n) that represents t</w:t>
-            </w:r>
-            <w:r>
-              <w:rPr>
-                <w:rFonts w:ascii="Times New Roman" w:eastAsia="Times New Roman" w:hAnsi="Times New Roman" w:cs="Times New Roman"/>
-                <w:lang w:val="en-US"/>
-              </w:rPr>
-              <w:t>he maximum amount of prime numbers.</w:t>
+            <w:tcW w:w="4414" w:type="dxa"/>
+            <w:tcBorders>
+              <w:top w:val="single" w:sz="4" w:space="0" w:color="auto"/>
+              <w:left w:val="single" w:sz="4" w:space="0" w:color="auto"/>
+              <w:bottom w:val="single" w:sz="4" w:space="0" w:color="auto"/>
+              <w:right w:val="single" w:sz="4" w:space="0" w:color="auto"/>
+            </w:tcBorders>
+            <w:shd w:val="clear" w:color="auto" w:fill="767171" w:themeFill="background2" w:themeFillShade="80"/>
+            <w:hideMark/>
+          </w:tcPr>
+          <w:p>
+            <w:pPr>
+              <w:spacing w:after="160" w:line="259" w:lineRule="auto"/>
+              <w:rPr>
+                <w:rFonts w:asciiTheme="minorHAnsi" w:eastAsiaTheme="minorHAnsi" w:hAnsiTheme="minorHAnsi" w:cstheme="minorBidi"/>
+                <w:lang w:val="es-ES" w:eastAsia="en-US"/>
+              </w:rPr>
+            </w:pPr>
+            <w:r>
+              <w:rPr>
+                <w:rFonts w:asciiTheme="minorHAnsi" w:eastAsiaTheme="minorHAnsi" w:hAnsiTheme="minorHAnsi" w:cstheme="minorBidi"/>
+                <w:color w:val="FFFFFF" w:themeColor="background1"/>
+                <w:lang w:val="es-ES" w:eastAsia="en-US"/>
+              </w:rPr>
+              <w:t>Input:</w:t>
+            </w:r>
+          </w:p>
+        </w:tc>
+        <w:tc>
+          <w:tcPr>
+            <w:tcW w:w="4414" w:type="dxa"/>
+            <w:tcBorders>
+              <w:top w:val="single" w:sz="4" w:space="0" w:color="auto"/>
+              <w:left w:val="single" w:sz="4" w:space="0" w:color="auto"/>
+              <w:bottom w:val="single" w:sz="4" w:space="0" w:color="auto"/>
+              <w:right w:val="single" w:sz="4" w:space="0" w:color="auto"/>
+            </w:tcBorders>
+            <w:shd w:val="clear" w:color="auto" w:fill="767171" w:themeFill="background2" w:themeFillShade="80"/>
+            <w:hideMark/>
+          </w:tcPr>
+          <w:p>
+            <w:pPr>
+              <w:tabs>
+                <w:tab w:val="left" w:pos="2865"/>
+              </w:tabs>
+              <w:spacing w:after="160" w:line="259" w:lineRule="auto"/>
+              <w:rPr>
+                <w:rFonts w:asciiTheme="minorHAnsi" w:eastAsiaTheme="minorHAnsi" w:hAnsiTheme="minorHAnsi" w:cstheme="minorBidi"/>
+                <w:color w:val="FFFFFF" w:themeColor="background1"/>
+                <w:lang w:val="en-US" w:eastAsia="en-US"/>
+              </w:rPr>
+            </w:pPr>
+            <w:r>
+              <w:rPr>
+                <w:rFonts w:asciiTheme="minorHAnsi" w:eastAsiaTheme="minorHAnsi" w:hAnsiTheme="minorHAnsi" w:cstheme="minorBidi"/>
+                <w:color w:val="FFFFFF" w:themeColor="background1"/>
+                <w:lang w:val="en-US" w:eastAsia="en-US"/>
+              </w:rPr>
+              <w:t>Amount (n) of prime numbers</w:t>
             </w:r>
           </w:p>
         </w:tc>
@@ -598,79 +565,155 @@
       <w:tr>
         <w:tc>
           <w:tcPr>
-            <w:tcW w:w="1755" w:type="dxa"/>
-            <w:shd w:val="clear" w:color="auto" w:fill="auto"/>
-            <w:tcMar>
-              <w:top w:w="100" w:type="dxa"/>
-              <w:left w:w="100" w:type="dxa"/>
-              <w:bottom w:w="100" w:type="dxa"/>
-              <w:right w:w="100" w:type="dxa"/>
-            </w:tcMar>
-          </w:tcPr>
-          <w:p>
-            <w:pPr>
-              <w:widowControl w:val="0"/>
-              <w:pBdr>
-                <w:top w:val="nil"/>
-                <w:left w:val="nil"/>
-                <w:bottom w:val="nil"/>
-                <w:right w:val="nil"/>
-                <w:between w:val="nil"/>
-              </w:pBdr>
-              <w:spacing w:line="360" w:lineRule="auto"/>
-              <w:rPr>
-                <w:rFonts w:ascii="Times New Roman" w:eastAsia="Times New Roman" w:hAnsi="Times New Roman" w:cs="Times New Roman"/>
-              </w:rPr>
-            </w:pPr>
-            <w:r>
-              <w:rPr>
-                <w:rFonts w:ascii="Times New Roman" w:eastAsia="Times New Roman" w:hAnsi="Times New Roman" w:cs="Times New Roman"/>
-              </w:rPr>
-              <w:t>Outputs</w:t>
-            </w:r>
-          </w:p>
-        </w:tc>
-        <w:tc>
-          <w:tcPr>
-            <w:tcW w:w="7245" w:type="dxa"/>
-            <w:shd w:val="clear" w:color="auto" w:fill="auto"/>
-            <w:tcMar>
-              <w:top w:w="100" w:type="dxa"/>
-              <w:left w:w="100" w:type="dxa"/>
-              <w:bottom w:w="100" w:type="dxa"/>
-              <w:right w:w="100" w:type="dxa"/>
-            </w:tcMar>
-          </w:tcPr>
-          <w:p>
-            <w:pPr>
-              <w:widowControl w:val="0"/>
-              <w:pBdr>
-                <w:top w:val="nil"/>
-                <w:left w:val="nil"/>
-                <w:bottom w:val="nil"/>
-                <w:right w:val="nil"/>
-                <w:between w:val="nil"/>
-              </w:pBdr>
-              <w:spacing w:line="360" w:lineRule="auto"/>
-              <w:rPr>
-                <w:rFonts w:ascii="Times New Roman" w:eastAsia="Times New Roman" w:hAnsi="Times New Roman" w:cs="Times New Roman"/>
-                <w:lang w:val="en-US"/>
-              </w:rPr>
-            </w:pPr>
-            <w:r>
-              <w:rPr>
-                <w:rFonts w:ascii="Times New Roman" w:eastAsia="Times New Roman" w:hAnsi="Times New Roman" w:cs="Times New Roman"/>
-                <w:lang w:val="en-US"/>
-              </w:rPr>
-              <w:t>A list of integers c</w:t>
-            </w:r>
-            <w:r>
-              <w:rPr>
-                <w:rFonts w:ascii="Times New Roman" w:eastAsia="Times New Roman" w:hAnsi="Times New Roman" w:cs="Times New Roman"/>
-                <w:lang w:val="en-US"/>
-              </w:rPr>
-              <w:t>ontaining the first (n) prime numbers</w:t>
-            </w:r>
+            <w:tcW w:w="4414" w:type="dxa"/>
+            <w:tcBorders>
+              <w:top w:val="single" w:sz="4" w:space="0" w:color="auto"/>
+              <w:left w:val="single" w:sz="4" w:space="0" w:color="auto"/>
+              <w:bottom w:val="single" w:sz="4" w:space="0" w:color="auto"/>
+              <w:right w:val="single" w:sz="4" w:space="0" w:color="auto"/>
+            </w:tcBorders>
+          </w:tcPr>
+          <w:p>
+            <w:pPr>
+              <w:spacing w:after="160" w:line="259" w:lineRule="auto"/>
+              <w:rPr>
+                <w:rFonts w:asciiTheme="minorHAnsi" w:eastAsiaTheme="minorHAnsi" w:hAnsiTheme="minorHAnsi" w:cstheme="minorBidi"/>
+                <w:lang w:val="en-US" w:eastAsia="en-US"/>
+              </w:rPr>
+            </w:pPr>
+          </w:p>
+        </w:tc>
+        <w:tc>
+          <w:tcPr>
+            <w:tcW w:w="4414" w:type="dxa"/>
+            <w:tcBorders>
+              <w:top w:val="single" w:sz="4" w:space="0" w:color="auto"/>
+              <w:left w:val="single" w:sz="4" w:space="0" w:color="auto"/>
+              <w:bottom w:val="single" w:sz="4" w:space="0" w:color="auto"/>
+              <w:right w:val="single" w:sz="4" w:space="0" w:color="auto"/>
+            </w:tcBorders>
+          </w:tcPr>
+          <w:p>
+            <w:pPr>
+              <w:spacing w:after="160" w:line="259" w:lineRule="auto"/>
+              <w:rPr>
+                <w:rFonts w:asciiTheme="minorHAnsi" w:eastAsiaTheme="minorHAnsi" w:hAnsiTheme="minorHAnsi" w:cstheme="minorBidi"/>
+                <w:lang w:val="en-US" w:eastAsia="en-US"/>
+              </w:rPr>
+            </w:pPr>
+          </w:p>
+        </w:tc>
+      </w:tr>
+      <w:tr>
+        <w:tc>
+          <w:tcPr>
+            <w:tcW w:w="4414" w:type="dxa"/>
+            <w:tcBorders>
+              <w:top w:val="single" w:sz="4" w:space="0" w:color="auto"/>
+              <w:left w:val="single" w:sz="4" w:space="0" w:color="auto"/>
+              <w:bottom w:val="single" w:sz="4" w:space="0" w:color="auto"/>
+              <w:right w:val="single" w:sz="4" w:space="0" w:color="auto"/>
+            </w:tcBorders>
+            <w:shd w:val="clear" w:color="auto" w:fill="767171" w:themeFill="background2" w:themeFillShade="80"/>
+            <w:hideMark/>
+          </w:tcPr>
+          <w:p>
+            <w:pPr>
+              <w:spacing w:after="160" w:line="259" w:lineRule="auto"/>
+              <w:rPr>
+                <w:rFonts w:asciiTheme="minorHAnsi" w:eastAsiaTheme="minorHAnsi" w:hAnsiTheme="minorHAnsi" w:cstheme="minorBidi"/>
+                <w:lang w:val="es-ES" w:eastAsia="en-US"/>
+              </w:rPr>
+            </w:pPr>
+            <w:r>
+              <w:rPr>
+                <w:rFonts w:asciiTheme="minorHAnsi" w:eastAsiaTheme="minorHAnsi" w:hAnsiTheme="minorHAnsi" w:cstheme="minorBidi"/>
+                <w:color w:val="FFFFFF" w:themeColor="background1"/>
+                <w:lang w:val="es-ES" w:eastAsia="en-US"/>
+              </w:rPr>
+              <w:t>Output:</w:t>
+            </w:r>
+          </w:p>
+        </w:tc>
+        <w:tc>
+          <w:tcPr>
+            <w:tcW w:w="4414" w:type="dxa"/>
+            <w:tcBorders>
+              <w:top w:val="single" w:sz="4" w:space="0" w:color="auto"/>
+              <w:left w:val="single" w:sz="4" w:space="0" w:color="auto"/>
+              <w:bottom w:val="single" w:sz="4" w:space="0" w:color="auto"/>
+              <w:right w:val="single" w:sz="4" w:space="0" w:color="auto"/>
+            </w:tcBorders>
+            <w:shd w:val="clear" w:color="auto" w:fill="767171" w:themeFill="background2" w:themeFillShade="80"/>
+            <w:hideMark/>
+          </w:tcPr>
+          <w:p>
+            <w:pPr>
+              <w:spacing w:after="160" w:line="259" w:lineRule="auto"/>
+              <w:rPr>
+                <w:rFonts w:asciiTheme="minorHAnsi" w:eastAsiaTheme="minorHAnsi" w:hAnsiTheme="minorHAnsi" w:cstheme="minorBidi"/>
+                <w:color w:val="FFFFFF" w:themeColor="background1"/>
+                <w:lang w:val="en-US" w:eastAsia="en-US"/>
+              </w:rPr>
+            </w:pPr>
+            <w:r>
+              <w:rPr>
+                <w:rFonts w:asciiTheme="minorHAnsi" w:eastAsiaTheme="minorHAnsi" w:hAnsiTheme="minorHAnsi" w:cstheme="minorBidi"/>
+                <w:color w:val="FFFFFF" w:themeColor="background1"/>
+                <w:lang w:val="en-US" w:eastAsia="en-US"/>
+              </w:rPr>
+              <w:t>A table bidimensional with d</w:t>
+            </w:r>
+            <w:r>
+              <w:rPr>
+                <w:rFonts w:asciiTheme="minorHAnsi" w:eastAsiaTheme="minorHAnsi" w:hAnsiTheme="minorHAnsi" w:cstheme="minorBidi"/>
+                <w:color w:val="FFFFFF" w:themeColor="background1"/>
+                <w:lang w:val="en-US" w:eastAsia="en-US"/>
+              </w:rPr>
+              <w:t>e first (n) prime numbers</w:t>
+            </w:r>
+          </w:p>
+        </w:tc>
+      </w:tr>
+      <w:tr>
+        <w:tc>
+          <w:tcPr>
+            <w:tcW w:w="4414" w:type="dxa"/>
+            <w:tcBorders>
+              <w:top w:val="single" w:sz="4" w:space="0" w:color="auto"/>
+              <w:left w:val="single" w:sz="4" w:space="0" w:color="auto"/>
+              <w:bottom w:val="single" w:sz="4" w:space="0" w:color="auto"/>
+              <w:right w:val="single" w:sz="4" w:space="0" w:color="auto"/>
+            </w:tcBorders>
+          </w:tcPr>
+          <w:p>
+            <w:pPr>
+              <w:spacing w:after="160" w:line="259" w:lineRule="auto"/>
+              <w:rPr>
+                <w:rFonts w:asciiTheme="minorHAnsi" w:eastAsiaTheme="minorHAnsi" w:hAnsiTheme="minorHAnsi" w:cstheme="minorBidi"/>
+                <w:lang w:val="en-US" w:eastAsia="en-US"/>
+              </w:rPr>
+            </w:pPr>
+          </w:p>
+        </w:tc>
+        <w:tc>
+          <w:tcPr>
+            <w:tcW w:w="4414" w:type="dxa"/>
+            <w:tcBorders>
+              <w:top w:val="single" w:sz="4" w:space="0" w:color="auto"/>
+              <w:left w:val="single" w:sz="4" w:space="0" w:color="auto"/>
+              <w:bottom w:val="single" w:sz="4" w:space="0" w:color="auto"/>
+              <w:right w:val="single" w:sz="4" w:space="0" w:color="auto"/>
+            </w:tcBorders>
+          </w:tcPr>
+          <w:p>
+            <w:pPr>
+              <w:spacing w:after="160" w:line="259" w:lineRule="auto"/>
+              <w:rPr>
+                <w:rFonts w:asciiTheme="minorHAnsi" w:eastAsiaTheme="minorHAnsi" w:hAnsiTheme="minorHAnsi" w:cstheme="minorBidi"/>
+                <w:lang w:val="en-US" w:eastAsia="en-US"/>
+              </w:rPr>
+            </w:pPr>
           </w:p>
         </w:tc>
       </w:tr>
@@ -731,106 +774,156 @@
         </w:rPr>
       </w:pPr>
     </w:p>
+    <w:p>
+      <w:pPr>
+        <w:rPr>
+          <w:lang w:val="en-US"/>
+        </w:rPr>
+      </w:pPr>
+    </w:p>
+    <w:p>
+      <w:pPr>
+        <w:rPr>
+          <w:lang w:val="en-US"/>
+        </w:rPr>
+      </w:pPr>
+    </w:p>
+    <w:p>
+      <w:pPr>
+        <w:rPr>
+          <w:lang w:val="en-US"/>
+        </w:rPr>
+      </w:pPr>
+    </w:p>
+    <w:p>
+      <w:pPr>
+        <w:rPr>
+          <w:lang w:val="en-US"/>
+        </w:rPr>
+      </w:pPr>
+    </w:p>
     <w:tbl>
       <w:tblPr>
-        <w:tblW w:w="9000" w:type="dxa"/>
-        <w:tblBorders>
-          <w:top w:val="single" w:sz="8" w:space="0" w:color="000000"/>
-          <w:left w:val="single" w:sz="8" w:space="0" w:color="000000"/>
-          <w:bottom w:val="single" w:sz="8" w:space="0" w:color="000000"/>
-          <w:right w:val="single" w:sz="8" w:space="0" w:color="000000"/>
-          <w:insideH w:val="single" w:sz="8" w:space="0" w:color="000000"/>
-          <w:insideV w:val="single" w:sz="8" w:space="0" w:color="000000"/>
-        </w:tblBorders>
-        <w:tblLayout w:type="fixed"/>
-        <w:tblLook w:val="0600" w:firstRow="0" w:lastRow="0" w:firstColumn="0" w:lastColumn="0" w:noHBand="1" w:noVBand="1"/>
+        <w:tblStyle w:val="Tablaconcuadrcula"/>
+        <w:tblW w:w="0" w:type="auto"/>
+        <w:tblInd w:w="0" w:type="dxa"/>
+        <w:tblLook w:val="04A0" w:firstRow="1" w:lastRow="0" w:firstColumn="1" w:lastColumn="0" w:noHBand="0" w:noVBand="1"/>
       </w:tblPr>
       <w:tblGrid>
-        <w:gridCol w:w="1755"/>
-        <w:gridCol w:w="7245"/>
+        <w:gridCol w:w="4414"/>
+        <w:gridCol w:w="4414"/>
       </w:tblGrid>
       <w:tr>
         <w:tc>
           <w:tcPr>
-            <w:tcW w:w="1755" w:type="dxa"/>
-            <w:shd w:val="clear" w:color="auto" w:fill="E7E6E6" w:themeFill="background2"/>
-            <w:tcMar>
-              <w:top w:w="100" w:type="dxa"/>
-              <w:left w:w="100" w:type="dxa"/>
-              <w:bottom w:w="100" w:type="dxa"/>
-              <w:right w:w="100" w:type="dxa"/>
-            </w:tcMar>
-          </w:tcPr>
-          <w:p>
-            <w:pPr>
-              <w:widowControl w:val="0"/>
-              <w:pBdr>
-                <w:top w:val="nil"/>
-                <w:left w:val="nil"/>
-                <w:bottom w:val="nil"/>
-                <w:right w:val="nil"/>
-                <w:between w:val="nil"/>
-              </w:pBdr>
-              <w:spacing w:line="360" w:lineRule="auto"/>
-              <w:rPr>
-                <w:rFonts w:ascii="Times New Roman" w:eastAsia="Times New Roman" w:hAnsi="Times New Roman" w:cs="Times New Roman"/>
+            <w:tcW w:w="4414" w:type="dxa"/>
+            <w:tcBorders>
+              <w:top w:val="single" w:sz="4" w:space="0" w:color="auto"/>
+              <w:left w:val="single" w:sz="4" w:space="0" w:color="auto"/>
+              <w:bottom w:val="single" w:sz="4" w:space="0" w:color="auto"/>
+              <w:right w:val="single" w:sz="4" w:space="0" w:color="auto"/>
+            </w:tcBorders>
+            <w:hideMark/>
+          </w:tcPr>
+          <w:p>
+            <w:pPr>
+              <w:spacing w:after="160" w:line="259" w:lineRule="auto"/>
+              <w:rPr>
+                <w:rFonts w:asciiTheme="minorHAnsi" w:eastAsiaTheme="minorHAnsi" w:hAnsiTheme="minorHAnsi" w:cstheme="minorBidi"/>
+                <w:b/>
+                <w:lang w:val="es-ES" w:eastAsia="en-US"/>
               </w:rPr>
             </w:pPr>
             <w:proofErr w:type="spellStart"/>
             <w:r>
               <w:rPr>
-                <w:rFonts w:ascii="Times New Roman" w:eastAsia="Times New Roman" w:hAnsi="Times New Roman" w:cs="Times New Roman"/>
-              </w:rPr>
+                <w:rFonts w:asciiTheme="minorHAnsi" w:eastAsiaTheme="minorHAnsi" w:hAnsiTheme="minorHAnsi" w:cstheme="minorBidi"/>
+                <w:b/>
+                <w:lang w:val="es-ES" w:eastAsia="en-US"/>
+              </w:rPr>
+              <w:lastRenderedPageBreak/>
               <w:t>Name</w:t>
             </w:r>
             <w:proofErr w:type="spellEnd"/>
-          </w:p>
-        </w:tc>
-        <w:tc>
-          <w:tcPr>
-            <w:tcW w:w="7245" w:type="dxa"/>
-            <w:shd w:val="clear" w:color="auto" w:fill="E7E6E6" w:themeFill="background2"/>
-            <w:tcMar>
-              <w:top w:w="100" w:type="dxa"/>
-              <w:left w:w="100" w:type="dxa"/>
-              <w:bottom w:w="100" w:type="dxa"/>
-              <w:right w:w="100" w:type="dxa"/>
-            </w:tcMar>
-          </w:tcPr>
-          <w:p>
-            <w:pPr>
-              <w:widowControl w:val="0"/>
-              <w:pBdr>
-                <w:top w:val="nil"/>
-                <w:left w:val="nil"/>
-                <w:bottom w:val="nil"/>
-                <w:right w:val="nil"/>
-                <w:between w:val="nil"/>
-              </w:pBdr>
-              <w:spacing w:line="360" w:lineRule="auto"/>
-              <w:rPr>
-                <w:rFonts w:ascii="Times New Roman" w:eastAsia="Times New Roman" w:hAnsi="Times New Roman" w:cs="Times New Roman"/>
-              </w:rPr>
-            </w:pPr>
-            <w:r>
-              <w:rPr>
-                <w:rFonts w:ascii="Times New Roman" w:eastAsia="Times New Roman" w:hAnsi="Times New Roman" w:cs="Times New Roman"/>
-              </w:rPr>
-              <w:t xml:space="preserve">S2. </w:t>
+            <w:r>
+              <w:rPr>
+                <w:rFonts w:asciiTheme="minorHAnsi" w:eastAsiaTheme="minorHAnsi" w:hAnsiTheme="minorHAnsi" w:cstheme="minorBidi"/>
+                <w:b/>
+                <w:lang w:val="es-ES" w:eastAsia="en-US"/>
+              </w:rPr>
+              <w:t>:</w:t>
+            </w:r>
+          </w:p>
+        </w:tc>
+        <w:tc>
+          <w:tcPr>
+            <w:tcW w:w="4414" w:type="dxa"/>
+            <w:tcBorders>
+              <w:top w:val="single" w:sz="4" w:space="0" w:color="auto"/>
+              <w:left w:val="single" w:sz="4" w:space="0" w:color="auto"/>
+              <w:bottom w:val="single" w:sz="4" w:space="0" w:color="auto"/>
+              <w:right w:val="single" w:sz="4" w:space="0" w:color="auto"/>
+            </w:tcBorders>
+            <w:hideMark/>
+          </w:tcPr>
+          <w:p>
+            <w:pPr>
+              <w:spacing w:after="160" w:line="259" w:lineRule="auto"/>
+              <w:rPr>
+                <w:rFonts w:asciiTheme="minorHAnsi" w:eastAsiaTheme="minorHAnsi" w:hAnsiTheme="minorHAnsi" w:cstheme="minorBidi"/>
+                <w:lang w:val="es-ES" w:eastAsia="en-US"/>
+              </w:rPr>
+            </w:pPr>
+            <w:r>
+              <w:rPr>
+                <w:rFonts w:asciiTheme="minorHAnsi" w:eastAsiaTheme="minorHAnsi" w:hAnsiTheme="minorHAnsi" w:cstheme="minorBidi"/>
+                <w:lang w:val="es-ES" w:eastAsia="en-US"/>
+              </w:rPr>
+              <w:t>R</w:t>
+            </w:r>
+            <w:r>
+              <w:rPr>
+                <w:rFonts w:asciiTheme="minorHAnsi" w:eastAsiaTheme="minorHAnsi" w:hAnsiTheme="minorHAnsi" w:cstheme="minorBidi"/>
+                <w:lang w:val="es-ES" w:eastAsia="en-US"/>
+              </w:rPr>
+              <w:t>.</w:t>
+            </w:r>
+            <w:r>
+              <w:rPr>
+                <w:rFonts w:asciiTheme="minorHAnsi" w:eastAsiaTheme="minorHAnsi" w:hAnsiTheme="minorHAnsi" w:cstheme="minorBidi"/>
+                <w:lang w:val="es-ES" w:eastAsia="en-US"/>
+              </w:rPr>
+              <w:t xml:space="preserve"> #</w:t>
+            </w:r>
+            <w:r>
+              <w:rPr>
+                <w:rFonts w:asciiTheme="minorHAnsi" w:eastAsiaTheme="minorHAnsi" w:hAnsiTheme="minorHAnsi" w:cstheme="minorBidi"/>
+                <w:lang w:val="es-ES" w:eastAsia="en-US"/>
+              </w:rPr>
+              <w:t>2</w:t>
+            </w:r>
+            <w:r>
+              <w:rPr>
+                <w:rFonts w:asciiTheme="minorHAnsi" w:eastAsiaTheme="minorHAnsi" w:hAnsiTheme="minorHAnsi" w:cstheme="minorBidi"/>
+                <w:lang w:val="es-ES" w:eastAsia="en-US"/>
+              </w:rPr>
+              <w:t xml:space="preserve"> </w:t>
             </w:r>
             <w:proofErr w:type="spellStart"/>
             <w:r>
               <w:rPr>
-                <w:rFonts w:ascii="Times New Roman" w:eastAsia="Times New Roman" w:hAnsi="Times New Roman" w:cs="Times New Roman"/>
+                <w:rFonts w:asciiTheme="minorHAnsi" w:eastAsiaTheme="minorHAnsi" w:hAnsiTheme="minorHAnsi" w:cstheme="minorBidi"/>
+                <w:lang w:val="es-ES" w:eastAsia="en-US"/>
               </w:rPr>
               <w:t>Get</w:t>
             </w:r>
             <w:proofErr w:type="spellEnd"/>
             <w:r>
               <w:rPr>
-                <w:rFonts w:ascii="Times New Roman" w:eastAsia="Times New Roman" w:hAnsi="Times New Roman" w:cs="Times New Roman"/>
-              </w:rPr>
-              <w:t xml:space="preserve"> input </w:t>
+                <w:rFonts w:asciiTheme="minorHAnsi" w:eastAsiaTheme="minorHAnsi" w:hAnsiTheme="minorHAnsi" w:cstheme="minorBidi"/>
+                <w:lang w:val="es-ES" w:eastAsia="en-US"/>
+              </w:rPr>
+              <w:t xml:space="preserve"> input</w:t>
             </w:r>
           </w:p>
         </w:tc>
@@ -838,128 +931,97 @@
       <w:tr>
         <w:tc>
           <w:tcPr>
-            <w:tcW w:w="1755" w:type="dxa"/>
-            <w:shd w:val="clear" w:color="auto" w:fill="auto"/>
-            <w:tcMar>
-              <w:top w:w="100" w:type="dxa"/>
-              <w:left w:w="100" w:type="dxa"/>
-              <w:bottom w:w="100" w:type="dxa"/>
-              <w:right w:w="100" w:type="dxa"/>
-            </w:tcMar>
-          </w:tcPr>
-          <w:p>
-            <w:pPr>
-              <w:widowControl w:val="0"/>
-              <w:pBdr>
-                <w:top w:val="nil"/>
-                <w:left w:val="nil"/>
-                <w:bottom w:val="nil"/>
-                <w:right w:val="nil"/>
-                <w:between w:val="nil"/>
-              </w:pBdr>
-              <w:spacing w:line="360" w:lineRule="auto"/>
-              <w:rPr>
-                <w:rFonts w:ascii="Times New Roman" w:eastAsia="Times New Roman" w:hAnsi="Times New Roman" w:cs="Times New Roman"/>
-              </w:rPr>
-            </w:pPr>
-            <w:proofErr w:type="spellStart"/>
-            <w:r>
-              <w:rPr>
-                <w:rFonts w:ascii="Times New Roman" w:eastAsia="Times New Roman" w:hAnsi="Times New Roman" w:cs="Times New Roman"/>
+            <w:tcW w:w="4414" w:type="dxa"/>
+            <w:tcBorders>
+              <w:top w:val="single" w:sz="4" w:space="0" w:color="auto"/>
+              <w:left w:val="single" w:sz="4" w:space="0" w:color="auto"/>
+              <w:bottom w:val="single" w:sz="4" w:space="0" w:color="auto"/>
+              <w:right w:val="single" w:sz="4" w:space="0" w:color="auto"/>
+            </w:tcBorders>
+            <w:hideMark/>
+          </w:tcPr>
+          <w:p>
+            <w:pPr>
+              <w:spacing w:after="160" w:line="259" w:lineRule="auto"/>
+              <w:rPr>
+                <w:rFonts w:asciiTheme="minorHAnsi" w:eastAsiaTheme="minorHAnsi" w:hAnsiTheme="minorHAnsi" w:cstheme="minorBidi"/>
+                <w:b/>
+                <w:lang w:val="es-ES" w:eastAsia="en-US"/>
+              </w:rPr>
+            </w:pPr>
+            <w:r>
+              <w:rPr>
+                <w:rFonts w:asciiTheme="minorHAnsi" w:eastAsiaTheme="minorHAnsi" w:hAnsiTheme="minorHAnsi" w:cstheme="minorBidi"/>
+                <w:b/>
+                <w:lang w:val="en-US" w:eastAsia="en-US"/>
               </w:rPr>
               <w:t>Description</w:t>
             </w:r>
-            <w:proofErr w:type="spellEnd"/>
-          </w:p>
-        </w:tc>
-        <w:tc>
-          <w:tcPr>
-            <w:tcW w:w="7245" w:type="dxa"/>
-            <w:shd w:val="clear" w:color="auto" w:fill="auto"/>
-            <w:tcMar>
-              <w:top w:w="100" w:type="dxa"/>
-              <w:left w:w="100" w:type="dxa"/>
-              <w:bottom w:w="100" w:type="dxa"/>
-              <w:right w:w="100" w:type="dxa"/>
-            </w:tcMar>
-          </w:tcPr>
-          <w:p>
-            <w:pPr>
-              <w:widowControl w:val="0"/>
-              <w:pBdr>
-                <w:top w:val="nil"/>
-                <w:left w:val="nil"/>
-                <w:bottom w:val="nil"/>
-                <w:right w:val="nil"/>
-                <w:between w:val="nil"/>
-              </w:pBdr>
-              <w:spacing w:line="360" w:lineRule="auto"/>
-              <w:rPr>
-                <w:rFonts w:ascii="Times New Roman" w:eastAsia="Times New Roman" w:hAnsi="Times New Roman" w:cs="Times New Roman"/>
-                <w:lang w:val="en-US"/>
-              </w:rPr>
-            </w:pPr>
-            <w:r>
-              <w:rPr>
-                <w:rFonts w:ascii="Times New Roman" w:eastAsia="Times New Roman" w:hAnsi="Times New Roman" w:cs="Times New Roman"/>
-                <w:lang w:val="en-US"/>
-              </w:rPr>
-              <w:t>The program must be a</w:t>
-            </w:r>
-            <w:r>
-              <w:rPr>
-                <w:rFonts w:ascii="Times New Roman" w:eastAsia="Times New Roman" w:hAnsi="Times New Roman" w:cs="Times New Roman"/>
-                <w:lang w:val="en-US"/>
-              </w:rPr>
-              <w:t>ble to receive the input from the user via a GUI.</w:t>
-            </w:r>
-          </w:p>
-          <w:p>
-            <w:pPr>
-              <w:widowControl w:val="0"/>
-              <w:pBdr>
-                <w:top w:val="nil"/>
-                <w:left w:val="nil"/>
-                <w:bottom w:val="nil"/>
-                <w:right w:val="nil"/>
-                <w:between w:val="nil"/>
-              </w:pBdr>
-              <w:spacing w:line="360" w:lineRule="auto"/>
-              <w:rPr>
-                <w:rFonts w:ascii="Times New Roman" w:eastAsia="Times New Roman" w:hAnsi="Times New Roman" w:cs="Times New Roman"/>
-                <w:lang w:val="en-US"/>
-              </w:rPr>
-            </w:pPr>
-            <w:r>
-              <w:rPr>
-                <w:rFonts w:ascii="Times New Roman" w:eastAsia="Times New Roman" w:hAnsi="Times New Roman" w:cs="Times New Roman"/>
-                <w:lang w:val="en-US"/>
-              </w:rPr>
-              <w:t xml:space="preserve">This input has to be </w:t>
-            </w:r>
-            <w:proofErr w:type="gramStart"/>
-            <w:r>
-              <w:rPr>
-                <w:rFonts w:ascii="Times New Roman" w:eastAsia="Times New Roman" w:hAnsi="Times New Roman" w:cs="Times New Roman"/>
-                <w:lang w:val="en-US"/>
-              </w:rPr>
-              <w:t>an  integer</w:t>
-            </w:r>
-            <w:proofErr w:type="gramEnd"/>
-            <w:r>
-              <w:rPr>
-                <w:rFonts w:ascii="Times New Roman" w:eastAsia="Times New Roman" w:hAnsi="Times New Roman" w:cs="Times New Roman"/>
-                <w:lang w:val="en-US"/>
-              </w:rPr>
-              <w:t xml:space="preserve"> (n) &gt;0  and will be used to generate the prime numbers and create a matrix containing them in order to display them on the </w:t>
-            </w:r>
-            <w:r>
-              <w:rPr>
-                <w:rFonts w:ascii="Times New Roman" w:eastAsia="Times New Roman" w:hAnsi="Times New Roman" w:cs="Times New Roman"/>
-                <w:lang w:val="en-US"/>
-              </w:rPr>
-              <w:lastRenderedPageBreak/>
-              <w:t>screen.</w:t>
+            <w:r>
+              <w:rPr>
+                <w:rFonts w:asciiTheme="minorHAnsi" w:eastAsiaTheme="minorHAnsi" w:hAnsiTheme="minorHAnsi" w:cstheme="minorBidi"/>
+                <w:b/>
+                <w:lang w:val="es-ES" w:eastAsia="en-US"/>
+              </w:rPr>
+              <w:t>:</w:t>
+            </w:r>
+          </w:p>
+        </w:tc>
+        <w:tc>
+          <w:tcPr>
+            <w:tcW w:w="4414" w:type="dxa"/>
+            <w:tcBorders>
+              <w:top w:val="single" w:sz="4" w:space="0" w:color="auto"/>
+              <w:left w:val="single" w:sz="4" w:space="0" w:color="auto"/>
+              <w:bottom w:val="single" w:sz="4" w:space="0" w:color="auto"/>
+              <w:right w:val="single" w:sz="4" w:space="0" w:color="auto"/>
+            </w:tcBorders>
+            <w:hideMark/>
+          </w:tcPr>
+          <w:p>
+            <w:pPr>
+              <w:spacing w:after="160" w:line="259" w:lineRule="auto"/>
+              <w:rPr>
+                <w:rFonts w:asciiTheme="minorHAnsi" w:eastAsiaTheme="minorHAnsi" w:hAnsiTheme="minorHAnsi" w:cstheme="minorBidi"/>
+                <w:lang w:val="en-US" w:eastAsia="en-US"/>
+              </w:rPr>
+            </w:pPr>
+            <w:r>
+              <w:rPr>
+                <w:rFonts w:asciiTheme="minorHAnsi" w:eastAsiaTheme="minorHAnsi" w:hAnsiTheme="minorHAnsi" w:cstheme="minorBidi"/>
+                <w:lang w:val="en-US" w:eastAsia="en-US"/>
+              </w:rPr>
+              <w:t>The program must be able to receive the input from the user via a GUI.</w:t>
+            </w:r>
+          </w:p>
+          <w:p>
+            <w:pPr>
+              <w:spacing w:after="160" w:line="259" w:lineRule="auto"/>
+              <w:rPr>
+                <w:rFonts w:asciiTheme="minorHAnsi" w:eastAsiaTheme="minorHAnsi" w:hAnsiTheme="minorHAnsi" w:cstheme="minorBidi"/>
+                <w:lang w:val="en-US" w:eastAsia="en-US"/>
+              </w:rPr>
+            </w:pPr>
+            <w:r>
+              <w:rPr>
+                <w:rFonts w:asciiTheme="minorHAnsi" w:eastAsiaTheme="minorHAnsi" w:hAnsiTheme="minorHAnsi" w:cstheme="minorBidi"/>
+                <w:lang w:val="en-US" w:eastAsia="en-US"/>
+              </w:rPr>
+              <w:t xml:space="preserve">This input </w:t>
+            </w:r>
+            <w:r>
+              <w:rPr>
+                <w:rFonts w:asciiTheme="minorHAnsi" w:eastAsiaTheme="minorHAnsi" w:hAnsiTheme="minorHAnsi" w:cstheme="minorBidi"/>
+                <w:lang w:val="en-US" w:eastAsia="en-US"/>
+              </w:rPr>
+              <w:t>must</w:t>
+            </w:r>
+            <w:r>
+              <w:rPr>
+                <w:rFonts w:asciiTheme="minorHAnsi" w:eastAsiaTheme="minorHAnsi" w:hAnsiTheme="minorHAnsi" w:cstheme="minorBidi"/>
+                <w:lang w:val="en-US" w:eastAsia="en-US"/>
+              </w:rPr>
+              <w:t xml:space="preserve"> be an integer (n) &gt;0 and will be used to generate the prime numbers and create a matrix containing them in order to display them on the screen.</w:t>
             </w:r>
           </w:p>
         </w:tc>
@@ -967,79 +1029,65 @@
       <w:tr>
         <w:tc>
           <w:tcPr>
-            <w:tcW w:w="1755" w:type="dxa"/>
-            <w:shd w:val="clear" w:color="auto" w:fill="E7E6E6" w:themeFill="background2"/>
-            <w:tcMar>
-              <w:top w:w="100" w:type="dxa"/>
-              <w:left w:w="100" w:type="dxa"/>
-              <w:bottom w:w="100" w:type="dxa"/>
-              <w:right w:w="100" w:type="dxa"/>
-            </w:tcMar>
-          </w:tcPr>
-          <w:p>
-            <w:pPr>
-              <w:widowControl w:val="0"/>
-              <w:pBdr>
-                <w:top w:val="nil"/>
-                <w:left w:val="nil"/>
-                <w:bottom w:val="nil"/>
-                <w:right w:val="nil"/>
-                <w:between w:val="nil"/>
-              </w:pBdr>
-              <w:spacing w:line="360" w:lineRule="auto"/>
-              <w:rPr>
-                <w:rFonts w:ascii="Times New Roman" w:eastAsia="Times New Roman" w:hAnsi="Times New Roman" w:cs="Times New Roman"/>
-              </w:rPr>
-            </w:pPr>
-            <w:r>
-              <w:rPr>
-                <w:rFonts w:ascii="Times New Roman" w:eastAsia="Times New Roman" w:hAnsi="Times New Roman" w:cs="Times New Roman"/>
-              </w:rPr>
-              <w:lastRenderedPageBreak/>
-              <w:t>Inputs</w:t>
-            </w:r>
-          </w:p>
-        </w:tc>
-        <w:tc>
-          <w:tcPr>
-            <w:tcW w:w="7245" w:type="dxa"/>
-            <w:shd w:val="clear" w:color="auto" w:fill="E7E6E6" w:themeFill="background2"/>
-            <w:tcMar>
-              <w:top w:w="100" w:type="dxa"/>
-              <w:left w:w="100" w:type="dxa"/>
-              <w:bottom w:w="100" w:type="dxa"/>
-              <w:right w:w="100" w:type="dxa"/>
-            </w:tcMar>
-          </w:tcPr>
-          <w:p>
-            <w:pPr>
-              <w:widowControl w:val="0"/>
-              <w:pBdr>
-                <w:top w:val="nil"/>
-                <w:left w:val="nil"/>
-                <w:bottom w:val="nil"/>
-                <w:right w:val="nil"/>
-                <w:between w:val="nil"/>
-              </w:pBdr>
-              <w:spacing w:line="360" w:lineRule="auto"/>
-              <w:rPr>
-                <w:rFonts w:ascii="Times New Roman" w:eastAsia="Times New Roman" w:hAnsi="Times New Roman" w:cs="Times New Roman"/>
-                <w:lang w:val="en-US"/>
-              </w:rPr>
-            </w:pPr>
-            <w:r>
-              <w:rPr>
-                <w:rFonts w:ascii="Times New Roman" w:eastAsia="Times New Roman" w:hAnsi="Times New Roman" w:cs="Times New Roman"/>
-                <w:lang w:val="en-US"/>
-              </w:rPr>
-              <w:t>An input (n) that r</w:t>
-            </w:r>
-            <w:r>
-              <w:rPr>
-                <w:rFonts w:ascii="Times New Roman" w:eastAsia="Times New Roman" w:hAnsi="Times New Roman" w:cs="Times New Roman"/>
-                <w:lang w:val="en-US"/>
-              </w:rPr>
-              <w:t>epresents the maximum amount of prime numbers that must be generated.</w:t>
+            <w:tcW w:w="4414" w:type="dxa"/>
+            <w:tcBorders>
+              <w:top w:val="single" w:sz="4" w:space="0" w:color="auto"/>
+              <w:left w:val="single" w:sz="4" w:space="0" w:color="auto"/>
+              <w:bottom w:val="single" w:sz="4" w:space="0" w:color="auto"/>
+              <w:right w:val="single" w:sz="4" w:space="0" w:color="auto"/>
+            </w:tcBorders>
+            <w:shd w:val="clear" w:color="auto" w:fill="767171" w:themeFill="background2" w:themeFillShade="80"/>
+            <w:hideMark/>
+          </w:tcPr>
+          <w:p>
+            <w:pPr>
+              <w:spacing w:after="160" w:line="259" w:lineRule="auto"/>
+              <w:rPr>
+                <w:rFonts w:asciiTheme="minorHAnsi" w:eastAsiaTheme="minorHAnsi" w:hAnsiTheme="minorHAnsi" w:cstheme="minorBidi"/>
+                <w:lang w:val="es-ES" w:eastAsia="en-US"/>
+              </w:rPr>
+            </w:pPr>
+            <w:r>
+              <w:rPr>
+                <w:rFonts w:asciiTheme="minorHAnsi" w:eastAsiaTheme="minorHAnsi" w:hAnsiTheme="minorHAnsi" w:cstheme="minorBidi"/>
+                <w:color w:val="FFFFFF" w:themeColor="background1"/>
+                <w:lang w:val="es-ES" w:eastAsia="en-US"/>
+              </w:rPr>
+              <w:t>Input:</w:t>
+            </w:r>
+          </w:p>
+        </w:tc>
+        <w:tc>
+          <w:tcPr>
+            <w:tcW w:w="4414" w:type="dxa"/>
+            <w:tcBorders>
+              <w:top w:val="single" w:sz="4" w:space="0" w:color="auto"/>
+              <w:left w:val="single" w:sz="4" w:space="0" w:color="auto"/>
+              <w:bottom w:val="single" w:sz="4" w:space="0" w:color="auto"/>
+              <w:right w:val="single" w:sz="4" w:space="0" w:color="auto"/>
+            </w:tcBorders>
+            <w:shd w:val="clear" w:color="auto" w:fill="767171" w:themeFill="background2" w:themeFillShade="80"/>
+            <w:hideMark/>
+          </w:tcPr>
+          <w:p>
+            <w:pPr>
+              <w:tabs>
+                <w:tab w:val="left" w:pos="2865"/>
+              </w:tabs>
+              <w:spacing w:after="160" w:line="259" w:lineRule="auto"/>
+              <w:rPr>
+                <w:rFonts w:asciiTheme="minorHAnsi" w:eastAsiaTheme="minorHAnsi" w:hAnsiTheme="minorHAnsi" w:cstheme="minorBidi"/>
+                <w:color w:val="FFFFFF" w:themeColor="background1"/>
+                <w:lang w:val="en-US" w:eastAsia="en-US"/>
+              </w:rPr>
+            </w:pPr>
+            <w:r>
+              <w:rPr>
+                <w:rFonts w:asciiTheme="minorHAnsi" w:eastAsiaTheme="minorHAnsi" w:hAnsiTheme="minorHAnsi" w:cstheme="minorBidi"/>
+                <w:color w:val="FFFFFF" w:themeColor="background1"/>
+                <w:lang w:val="en-US" w:eastAsia="en-US"/>
+              </w:rPr>
+              <w:t>An input (n) that represents the maximum amount of prime numbers that must be generated.</w:t>
             </w:r>
           </w:p>
         </w:tc>
@@ -1047,195 +1095,279 @@
       <w:tr>
         <w:tc>
           <w:tcPr>
-            <w:tcW w:w="1755" w:type="dxa"/>
-            <w:shd w:val="clear" w:color="auto" w:fill="auto"/>
-            <w:tcMar>
-              <w:top w:w="100" w:type="dxa"/>
-              <w:left w:w="100" w:type="dxa"/>
-              <w:bottom w:w="100" w:type="dxa"/>
-              <w:right w:w="100" w:type="dxa"/>
-            </w:tcMar>
-          </w:tcPr>
-          <w:p>
-            <w:pPr>
-              <w:widowControl w:val="0"/>
-              <w:pBdr>
-                <w:top w:val="nil"/>
-                <w:left w:val="nil"/>
-                <w:bottom w:val="nil"/>
-                <w:right w:val="nil"/>
-                <w:between w:val="nil"/>
-              </w:pBdr>
-              <w:spacing w:line="360" w:lineRule="auto"/>
-              <w:rPr>
-                <w:rFonts w:ascii="Times New Roman" w:eastAsia="Times New Roman" w:hAnsi="Times New Roman" w:cs="Times New Roman"/>
-              </w:rPr>
-            </w:pPr>
-            <w:r>
-              <w:rPr>
-                <w:rFonts w:ascii="Times New Roman" w:eastAsia="Times New Roman" w:hAnsi="Times New Roman" w:cs="Times New Roman"/>
-              </w:rPr>
-              <w:t>Outputs</w:t>
-            </w:r>
-          </w:p>
-        </w:tc>
-        <w:tc>
-          <w:tcPr>
-            <w:tcW w:w="7245" w:type="dxa"/>
-            <w:shd w:val="clear" w:color="auto" w:fill="auto"/>
-            <w:tcMar>
-              <w:top w:w="100" w:type="dxa"/>
-              <w:left w:w="100" w:type="dxa"/>
-              <w:bottom w:w="100" w:type="dxa"/>
-              <w:right w:w="100" w:type="dxa"/>
-            </w:tcMar>
-          </w:tcPr>
-          <w:p>
-            <w:pPr>
-              <w:widowControl w:val="0"/>
-              <w:pBdr>
-                <w:top w:val="nil"/>
-                <w:left w:val="nil"/>
-                <w:bottom w:val="nil"/>
-                <w:right w:val="nil"/>
-                <w:between w:val="nil"/>
-              </w:pBdr>
-              <w:spacing w:line="360" w:lineRule="auto"/>
-              <w:rPr>
-                <w:rFonts w:ascii="Times New Roman" w:eastAsia="Times New Roman" w:hAnsi="Times New Roman" w:cs="Times New Roman"/>
-              </w:rPr>
-            </w:pPr>
-            <w:r>
-              <w:rPr>
-                <w:rFonts w:ascii="Times New Roman" w:eastAsia="Times New Roman" w:hAnsi="Times New Roman" w:cs="Times New Roman"/>
-              </w:rPr>
-              <w:t>&lt;</w:t>
-            </w:r>
-            <w:proofErr w:type="spellStart"/>
-            <w:r>
-              <w:rPr>
-                <w:rFonts w:ascii="Times New Roman" w:eastAsia="Times New Roman" w:hAnsi="Times New Roman" w:cs="Times New Roman"/>
-              </w:rPr>
-              <w:t>None</w:t>
-            </w:r>
-            <w:proofErr w:type="spellEnd"/>
-            <w:r>
-              <w:rPr>
-                <w:rFonts w:ascii="Times New Roman" w:eastAsia="Times New Roman" w:hAnsi="Times New Roman" w:cs="Times New Roman"/>
-              </w:rPr>
-              <w:t>&gt;</w:t>
-            </w:r>
+            <w:tcW w:w="4414" w:type="dxa"/>
+            <w:tcBorders>
+              <w:top w:val="single" w:sz="4" w:space="0" w:color="auto"/>
+              <w:left w:val="single" w:sz="4" w:space="0" w:color="auto"/>
+              <w:bottom w:val="single" w:sz="4" w:space="0" w:color="auto"/>
+              <w:right w:val="single" w:sz="4" w:space="0" w:color="auto"/>
+            </w:tcBorders>
+          </w:tcPr>
+          <w:p>
+            <w:pPr>
+              <w:spacing w:after="160" w:line="259" w:lineRule="auto"/>
+              <w:rPr>
+                <w:rFonts w:asciiTheme="minorHAnsi" w:eastAsiaTheme="minorHAnsi" w:hAnsiTheme="minorHAnsi" w:cstheme="minorBidi"/>
+                <w:lang w:val="en-US" w:eastAsia="en-US"/>
+              </w:rPr>
+            </w:pPr>
+          </w:p>
+        </w:tc>
+        <w:tc>
+          <w:tcPr>
+            <w:tcW w:w="4414" w:type="dxa"/>
+            <w:tcBorders>
+              <w:top w:val="single" w:sz="4" w:space="0" w:color="auto"/>
+              <w:left w:val="single" w:sz="4" w:space="0" w:color="auto"/>
+              <w:bottom w:val="single" w:sz="4" w:space="0" w:color="auto"/>
+              <w:right w:val="single" w:sz="4" w:space="0" w:color="auto"/>
+            </w:tcBorders>
+          </w:tcPr>
+          <w:p>
+            <w:pPr>
+              <w:spacing w:after="160" w:line="259" w:lineRule="auto"/>
+              <w:rPr>
+                <w:rFonts w:asciiTheme="minorHAnsi" w:eastAsiaTheme="minorHAnsi" w:hAnsiTheme="minorHAnsi" w:cstheme="minorBidi"/>
+                <w:lang w:val="en-US" w:eastAsia="en-US"/>
+              </w:rPr>
+            </w:pPr>
+          </w:p>
+        </w:tc>
+      </w:tr>
+      <w:tr>
+        <w:tc>
+          <w:tcPr>
+            <w:tcW w:w="4414" w:type="dxa"/>
+            <w:tcBorders>
+              <w:top w:val="single" w:sz="4" w:space="0" w:color="auto"/>
+              <w:left w:val="single" w:sz="4" w:space="0" w:color="auto"/>
+              <w:bottom w:val="single" w:sz="4" w:space="0" w:color="auto"/>
+              <w:right w:val="single" w:sz="4" w:space="0" w:color="auto"/>
+            </w:tcBorders>
+            <w:shd w:val="clear" w:color="auto" w:fill="767171" w:themeFill="background2" w:themeFillShade="80"/>
+            <w:hideMark/>
+          </w:tcPr>
+          <w:p>
+            <w:pPr>
+              <w:spacing w:after="160" w:line="259" w:lineRule="auto"/>
+              <w:rPr>
+                <w:rFonts w:asciiTheme="minorHAnsi" w:eastAsiaTheme="minorHAnsi" w:hAnsiTheme="minorHAnsi" w:cstheme="minorBidi"/>
+                <w:lang w:val="es-ES" w:eastAsia="en-US"/>
+              </w:rPr>
+            </w:pPr>
+            <w:r>
+              <w:rPr>
+                <w:rFonts w:asciiTheme="minorHAnsi" w:eastAsiaTheme="minorHAnsi" w:hAnsiTheme="minorHAnsi" w:cstheme="minorBidi"/>
+                <w:color w:val="FFFFFF" w:themeColor="background1"/>
+                <w:lang w:val="es-ES" w:eastAsia="en-US"/>
+              </w:rPr>
+              <w:t>Output:</w:t>
+            </w:r>
+          </w:p>
+        </w:tc>
+        <w:tc>
+          <w:tcPr>
+            <w:tcW w:w="4414" w:type="dxa"/>
+            <w:tcBorders>
+              <w:top w:val="single" w:sz="4" w:space="0" w:color="auto"/>
+              <w:left w:val="single" w:sz="4" w:space="0" w:color="auto"/>
+              <w:bottom w:val="single" w:sz="4" w:space="0" w:color="auto"/>
+              <w:right w:val="single" w:sz="4" w:space="0" w:color="auto"/>
+            </w:tcBorders>
+            <w:shd w:val="clear" w:color="auto" w:fill="767171" w:themeFill="background2" w:themeFillShade="80"/>
+            <w:hideMark/>
+          </w:tcPr>
+          <w:p>
+            <w:pPr>
+              <w:spacing w:after="160" w:line="259" w:lineRule="auto"/>
+              <w:rPr>
+                <w:rFonts w:asciiTheme="minorHAnsi" w:eastAsiaTheme="minorHAnsi" w:hAnsiTheme="minorHAnsi" w:cstheme="minorBidi"/>
+                <w:color w:val="FFFFFF" w:themeColor="background1"/>
+                <w:lang w:val="en-US" w:eastAsia="en-US"/>
+              </w:rPr>
+            </w:pPr>
+            <w:r>
+              <w:rPr>
+                <w:rFonts w:asciiTheme="minorHAnsi" w:eastAsiaTheme="minorHAnsi" w:hAnsiTheme="minorHAnsi" w:cstheme="minorBidi"/>
+                <w:color w:val="FFFFFF" w:themeColor="background1"/>
+                <w:lang w:val="en-US" w:eastAsia="en-US"/>
+              </w:rPr>
+              <w:t>&lt;None&gt;</w:t>
+            </w:r>
+          </w:p>
+        </w:tc>
+      </w:tr>
+      <w:tr>
+        <w:tc>
+          <w:tcPr>
+            <w:tcW w:w="4414" w:type="dxa"/>
+            <w:tcBorders>
+              <w:top w:val="single" w:sz="4" w:space="0" w:color="auto"/>
+              <w:left w:val="single" w:sz="4" w:space="0" w:color="auto"/>
+              <w:bottom w:val="single" w:sz="4" w:space="0" w:color="auto"/>
+              <w:right w:val="single" w:sz="4" w:space="0" w:color="auto"/>
+            </w:tcBorders>
+          </w:tcPr>
+          <w:p>
+            <w:pPr>
+              <w:spacing w:after="160" w:line="259" w:lineRule="auto"/>
+              <w:rPr>
+                <w:rFonts w:asciiTheme="minorHAnsi" w:eastAsiaTheme="minorHAnsi" w:hAnsiTheme="minorHAnsi" w:cstheme="minorBidi"/>
+                <w:lang w:val="en-US" w:eastAsia="en-US"/>
+              </w:rPr>
+            </w:pPr>
+          </w:p>
+        </w:tc>
+        <w:tc>
+          <w:tcPr>
+            <w:tcW w:w="4414" w:type="dxa"/>
+            <w:tcBorders>
+              <w:top w:val="single" w:sz="4" w:space="0" w:color="auto"/>
+              <w:left w:val="single" w:sz="4" w:space="0" w:color="auto"/>
+              <w:bottom w:val="single" w:sz="4" w:space="0" w:color="auto"/>
+              <w:right w:val="single" w:sz="4" w:space="0" w:color="auto"/>
+            </w:tcBorders>
+          </w:tcPr>
+          <w:p>
+            <w:pPr>
+              <w:spacing w:after="160" w:line="259" w:lineRule="auto"/>
+              <w:rPr>
+                <w:rFonts w:asciiTheme="minorHAnsi" w:eastAsiaTheme="minorHAnsi" w:hAnsiTheme="minorHAnsi" w:cstheme="minorBidi"/>
+                <w:lang w:val="en-US" w:eastAsia="en-US"/>
+              </w:rPr>
+            </w:pPr>
           </w:p>
         </w:tc>
       </w:tr>
     </w:tbl>
-    <w:p/>
-    <w:p/>
-    <w:p/>
-    <w:p/>
-    <w:p/>
-    <w:p/>
-    <w:p/>
+    <w:p>
+      <w:pPr>
+        <w:rPr>
+          <w:lang w:val="en-US"/>
+        </w:rPr>
+      </w:pPr>
+    </w:p>
     <w:tbl>
       <w:tblPr>
-        <w:tblW w:w="9000" w:type="dxa"/>
-        <w:tblBorders>
-          <w:top w:val="single" w:sz="8" w:space="0" w:color="000000"/>
-          <w:left w:val="single" w:sz="8" w:space="0" w:color="000000"/>
-          <w:bottom w:val="single" w:sz="8" w:space="0" w:color="000000"/>
-          <w:right w:val="single" w:sz="8" w:space="0" w:color="000000"/>
-          <w:insideH w:val="single" w:sz="8" w:space="0" w:color="000000"/>
-          <w:insideV w:val="single" w:sz="8" w:space="0" w:color="000000"/>
-        </w:tblBorders>
-        <w:tblLayout w:type="fixed"/>
-        <w:tblLook w:val="0600" w:firstRow="0" w:lastRow="0" w:firstColumn="0" w:lastColumn="0" w:noHBand="1" w:noVBand="1"/>
+        <w:tblStyle w:val="Tablaconcuadrcula"/>
+        <w:tblW w:w="0" w:type="auto"/>
+        <w:tblInd w:w="0" w:type="dxa"/>
+        <w:tblLook w:val="04A0" w:firstRow="1" w:lastRow="0" w:firstColumn="1" w:lastColumn="0" w:noHBand="0" w:noVBand="1"/>
       </w:tblPr>
       <w:tblGrid>
-        <w:gridCol w:w="1755"/>
-        <w:gridCol w:w="7245"/>
+        <w:gridCol w:w="4414"/>
+        <w:gridCol w:w="4414"/>
       </w:tblGrid>
       <w:tr>
         <w:tc>
           <w:tcPr>
-            <w:tcW w:w="1755" w:type="dxa"/>
-            <w:shd w:val="clear" w:color="auto" w:fill="E7E6E6" w:themeFill="background2"/>
-            <w:tcMar>
-              <w:top w:w="100" w:type="dxa"/>
-              <w:left w:w="100" w:type="dxa"/>
-              <w:bottom w:w="100" w:type="dxa"/>
-              <w:right w:w="100" w:type="dxa"/>
-            </w:tcMar>
-          </w:tcPr>
-          <w:p>
-            <w:pPr>
-              <w:widowControl w:val="0"/>
-              <w:pBdr>
-                <w:top w:val="nil"/>
-                <w:left w:val="nil"/>
-                <w:bottom w:val="nil"/>
-                <w:right w:val="nil"/>
-                <w:between w:val="nil"/>
-              </w:pBdr>
-              <w:spacing w:line="360" w:lineRule="auto"/>
-              <w:rPr>
-                <w:rFonts w:ascii="Times New Roman" w:eastAsia="Times New Roman" w:hAnsi="Times New Roman" w:cs="Times New Roman"/>
+            <w:tcW w:w="4414" w:type="dxa"/>
+            <w:tcBorders>
+              <w:top w:val="single" w:sz="4" w:space="0" w:color="auto"/>
+              <w:left w:val="single" w:sz="4" w:space="0" w:color="auto"/>
+              <w:bottom w:val="single" w:sz="4" w:space="0" w:color="auto"/>
+              <w:right w:val="single" w:sz="4" w:space="0" w:color="auto"/>
+            </w:tcBorders>
+            <w:hideMark/>
+          </w:tcPr>
+          <w:p>
+            <w:pPr>
+              <w:spacing w:after="160" w:line="259" w:lineRule="auto"/>
+              <w:rPr>
+                <w:rFonts w:asciiTheme="minorHAnsi" w:eastAsiaTheme="minorHAnsi" w:hAnsiTheme="minorHAnsi" w:cstheme="minorBidi"/>
+                <w:b/>
+                <w:lang w:val="es-ES" w:eastAsia="en-US"/>
               </w:rPr>
             </w:pPr>
             <w:proofErr w:type="spellStart"/>
             <w:r>
               <w:rPr>
-                <w:rFonts w:ascii="Times New Roman" w:eastAsia="Times New Roman" w:hAnsi="Times New Roman" w:cs="Times New Roman"/>
+                <w:rFonts w:asciiTheme="minorHAnsi" w:eastAsiaTheme="minorHAnsi" w:hAnsiTheme="minorHAnsi" w:cstheme="minorBidi"/>
+                <w:b/>
+                <w:lang w:val="es-ES" w:eastAsia="en-US"/>
               </w:rPr>
               <w:t>Name</w:t>
             </w:r>
             <w:proofErr w:type="spellEnd"/>
-          </w:p>
-        </w:tc>
-        <w:tc>
-          <w:tcPr>
-            <w:tcW w:w="7245" w:type="dxa"/>
-            <w:shd w:val="clear" w:color="auto" w:fill="E7E6E6" w:themeFill="background2"/>
-            <w:tcMar>
-              <w:top w:w="100" w:type="dxa"/>
-              <w:left w:w="100" w:type="dxa"/>
-              <w:bottom w:w="100" w:type="dxa"/>
-              <w:right w:w="100" w:type="dxa"/>
-            </w:tcMar>
-          </w:tcPr>
-          <w:p>
-            <w:pPr>
-              <w:widowControl w:val="0"/>
-              <w:pBdr>
-                <w:top w:val="nil"/>
-                <w:left w:val="nil"/>
-                <w:bottom w:val="nil"/>
-                <w:right w:val="nil"/>
-                <w:between w:val="nil"/>
-              </w:pBdr>
-              <w:spacing w:line="360" w:lineRule="auto"/>
-              <w:rPr>
-                <w:rFonts w:ascii="Times New Roman" w:eastAsia="Times New Roman" w:hAnsi="Times New Roman" w:cs="Times New Roman"/>
-              </w:rPr>
-            </w:pPr>
-            <w:r>
-              <w:rPr>
-                <w:rFonts w:ascii="Times New Roman" w:eastAsia="Times New Roman" w:hAnsi="Times New Roman" w:cs="Times New Roman"/>
-              </w:rPr>
-              <w:t xml:space="preserve">S3. </w:t>
+            <w:r>
+              <w:rPr>
+                <w:rFonts w:asciiTheme="minorHAnsi" w:eastAsiaTheme="minorHAnsi" w:hAnsiTheme="minorHAnsi" w:cstheme="minorBidi"/>
+                <w:b/>
+                <w:lang w:val="es-ES" w:eastAsia="en-US"/>
+              </w:rPr>
+              <w:t>:</w:t>
+            </w:r>
+          </w:p>
+        </w:tc>
+        <w:tc>
+          <w:tcPr>
+            <w:tcW w:w="4414" w:type="dxa"/>
+            <w:tcBorders>
+              <w:top w:val="single" w:sz="4" w:space="0" w:color="auto"/>
+              <w:left w:val="single" w:sz="4" w:space="0" w:color="auto"/>
+              <w:bottom w:val="single" w:sz="4" w:space="0" w:color="auto"/>
+              <w:right w:val="single" w:sz="4" w:space="0" w:color="auto"/>
+            </w:tcBorders>
+            <w:hideMark/>
+          </w:tcPr>
+          <w:p>
+            <w:pPr>
+              <w:spacing w:after="160" w:line="259" w:lineRule="auto"/>
+              <w:rPr>
+                <w:rFonts w:asciiTheme="minorHAnsi" w:eastAsiaTheme="minorHAnsi" w:hAnsiTheme="minorHAnsi" w:cstheme="minorBidi"/>
+                <w:lang w:val="es-ES" w:eastAsia="en-US"/>
+              </w:rPr>
+            </w:pPr>
+            <w:r>
+              <w:rPr>
+                <w:rFonts w:asciiTheme="minorHAnsi" w:eastAsiaTheme="minorHAnsi" w:hAnsiTheme="minorHAnsi" w:cstheme="minorBidi"/>
+                <w:lang w:val="es-ES" w:eastAsia="en-US"/>
+              </w:rPr>
+              <w:t>R</w:t>
+            </w:r>
+            <w:r>
+              <w:rPr>
+                <w:rFonts w:asciiTheme="minorHAnsi" w:eastAsiaTheme="minorHAnsi" w:hAnsiTheme="minorHAnsi" w:cstheme="minorBidi"/>
+                <w:lang w:val="es-ES" w:eastAsia="en-US"/>
+              </w:rPr>
+              <w:t>.</w:t>
+            </w:r>
+            <w:r>
+              <w:rPr>
+                <w:rFonts w:asciiTheme="minorHAnsi" w:eastAsiaTheme="minorHAnsi" w:hAnsiTheme="minorHAnsi" w:cstheme="minorBidi"/>
+                <w:lang w:val="es-ES" w:eastAsia="en-US"/>
+              </w:rPr>
+              <w:t xml:space="preserve"> #</w:t>
+            </w:r>
+            <w:r>
+              <w:rPr>
+                <w:rFonts w:asciiTheme="minorHAnsi" w:eastAsiaTheme="minorHAnsi" w:hAnsiTheme="minorHAnsi" w:cstheme="minorBidi"/>
+                <w:lang w:val="es-ES" w:eastAsia="en-US"/>
+              </w:rPr>
+              <w:t xml:space="preserve">3 </w:t>
             </w:r>
             <w:proofErr w:type="spellStart"/>
             <w:r>
               <w:rPr>
-                <w:rFonts w:ascii="Times New Roman" w:eastAsia="Times New Roman" w:hAnsi="Times New Roman" w:cs="Times New Roman"/>
+                <w:rFonts w:asciiTheme="minorHAnsi" w:eastAsiaTheme="minorHAnsi" w:hAnsiTheme="minorHAnsi" w:cstheme="minorBidi"/>
+                <w:lang w:val="es-ES" w:eastAsia="en-US"/>
               </w:rPr>
               <w:t>Generate</w:t>
             </w:r>
             <w:proofErr w:type="spellEnd"/>
             <w:r>
               <w:rPr>
-                <w:rFonts w:ascii="Times New Roman" w:eastAsia="Times New Roman" w:hAnsi="Times New Roman" w:cs="Times New Roman"/>
-              </w:rPr>
-              <w:t xml:space="preserve"> Matrix.</w:t>
+                <w:rFonts w:asciiTheme="minorHAnsi" w:eastAsiaTheme="minorHAnsi" w:hAnsiTheme="minorHAnsi" w:cstheme="minorBidi"/>
+                <w:lang w:val="es-ES" w:eastAsia="en-US"/>
+              </w:rPr>
+              <w:t xml:space="preserve"> Matrix</w:t>
+            </w:r>
+            <w:r>
+              <w:rPr>
+                <w:rFonts w:asciiTheme="minorHAnsi" w:eastAsiaTheme="minorHAnsi" w:hAnsiTheme="minorHAnsi" w:cstheme="minorBidi"/>
+                <w:lang w:val="es-ES" w:eastAsia="en-US"/>
+              </w:rPr>
+              <w:t xml:space="preserve"> </w:t>
             </w:r>
           </w:p>
         </w:tc>
@@ -1243,80 +1375,67 @@
       <w:tr>
         <w:tc>
           <w:tcPr>
-            <w:tcW w:w="1755" w:type="dxa"/>
-            <w:shd w:val="clear" w:color="auto" w:fill="auto"/>
-            <w:tcMar>
-              <w:top w:w="100" w:type="dxa"/>
-              <w:left w:w="100" w:type="dxa"/>
-              <w:bottom w:w="100" w:type="dxa"/>
-              <w:right w:w="100" w:type="dxa"/>
-            </w:tcMar>
-          </w:tcPr>
-          <w:p>
-            <w:pPr>
-              <w:widowControl w:val="0"/>
-              <w:pBdr>
-                <w:top w:val="nil"/>
-                <w:left w:val="nil"/>
-                <w:bottom w:val="nil"/>
-                <w:right w:val="nil"/>
-                <w:between w:val="nil"/>
-              </w:pBdr>
-              <w:spacing w:line="360" w:lineRule="auto"/>
-              <w:rPr>
-                <w:rFonts w:ascii="Times New Roman" w:eastAsia="Times New Roman" w:hAnsi="Times New Roman" w:cs="Times New Roman"/>
-              </w:rPr>
-            </w:pPr>
-            <w:proofErr w:type="spellStart"/>
-            <w:r>
-              <w:rPr>
-                <w:rFonts w:ascii="Times New Roman" w:eastAsia="Times New Roman" w:hAnsi="Times New Roman" w:cs="Times New Roman"/>
+            <w:tcW w:w="4414" w:type="dxa"/>
+            <w:tcBorders>
+              <w:top w:val="single" w:sz="4" w:space="0" w:color="auto"/>
+              <w:left w:val="single" w:sz="4" w:space="0" w:color="auto"/>
+              <w:bottom w:val="single" w:sz="4" w:space="0" w:color="auto"/>
+              <w:right w:val="single" w:sz="4" w:space="0" w:color="auto"/>
+            </w:tcBorders>
+            <w:hideMark/>
+          </w:tcPr>
+          <w:p>
+            <w:pPr>
+              <w:spacing w:after="160" w:line="259" w:lineRule="auto"/>
+              <w:rPr>
+                <w:rFonts w:asciiTheme="minorHAnsi" w:eastAsiaTheme="minorHAnsi" w:hAnsiTheme="minorHAnsi" w:cstheme="minorBidi"/>
+                <w:b/>
+                <w:lang w:val="es-ES" w:eastAsia="en-US"/>
+              </w:rPr>
+            </w:pPr>
+            <w:r>
+              <w:rPr>
+                <w:rFonts w:asciiTheme="minorHAnsi" w:eastAsiaTheme="minorHAnsi" w:hAnsiTheme="minorHAnsi" w:cstheme="minorBidi"/>
+                <w:b/>
+                <w:lang w:val="en-US" w:eastAsia="en-US"/>
               </w:rPr>
               <w:t>Description</w:t>
             </w:r>
-            <w:proofErr w:type="spellEnd"/>
-          </w:p>
-        </w:tc>
-        <w:tc>
-          <w:tcPr>
-            <w:tcW w:w="7245" w:type="dxa"/>
-            <w:shd w:val="clear" w:color="auto" w:fill="auto"/>
-            <w:tcMar>
-              <w:top w:w="100" w:type="dxa"/>
-              <w:left w:w="100" w:type="dxa"/>
-              <w:bottom w:w="100" w:type="dxa"/>
-              <w:right w:w="100" w:type="dxa"/>
-            </w:tcMar>
-          </w:tcPr>
-          <w:p>
-            <w:pPr>
-              <w:widowControl w:val="0"/>
-              <w:pBdr>
-                <w:top w:val="nil"/>
-                <w:left w:val="nil"/>
-                <w:bottom w:val="nil"/>
-                <w:right w:val="nil"/>
-                <w:between w:val="nil"/>
-              </w:pBdr>
-              <w:spacing w:line="360" w:lineRule="auto"/>
-              <w:rPr>
-                <w:rFonts w:ascii="Times New Roman" w:eastAsia="Times New Roman" w:hAnsi="Times New Roman" w:cs="Times New Roman"/>
-                <w:lang w:val="en-US"/>
-              </w:rPr>
-            </w:pPr>
-            <w:r>
-              <w:rPr>
-                <w:rFonts w:ascii="Times New Roman" w:eastAsia="Times New Roman" w:hAnsi="Times New Roman" w:cs="Times New Roman"/>
-                <w:lang w:val="en-US"/>
-              </w:rPr>
-              <w:t>The program must generate a</w:t>
-            </w:r>
-            <w:r>
-              <w:rPr>
-                <w:rFonts w:ascii="Times New Roman" w:eastAsia="Times New Roman" w:hAnsi="Times New Roman" w:cs="Times New Roman"/>
-                <w:lang w:val="en-US"/>
-              </w:rPr>
-              <w:t xml:space="preserve"> matrix containing all the integers from 0 to (n) where (n) is an input given by the user.</w:t>
+            <w:r>
+              <w:rPr>
+                <w:rFonts w:asciiTheme="minorHAnsi" w:eastAsiaTheme="minorHAnsi" w:hAnsiTheme="minorHAnsi" w:cstheme="minorBidi"/>
+                <w:b/>
+                <w:lang w:val="es-ES" w:eastAsia="en-US"/>
+              </w:rPr>
+              <w:t>:</w:t>
+            </w:r>
+          </w:p>
+        </w:tc>
+        <w:tc>
+          <w:tcPr>
+            <w:tcW w:w="4414" w:type="dxa"/>
+            <w:tcBorders>
+              <w:top w:val="single" w:sz="4" w:space="0" w:color="auto"/>
+              <w:left w:val="single" w:sz="4" w:space="0" w:color="auto"/>
+              <w:bottom w:val="single" w:sz="4" w:space="0" w:color="auto"/>
+              <w:right w:val="single" w:sz="4" w:space="0" w:color="auto"/>
+            </w:tcBorders>
+            <w:hideMark/>
+          </w:tcPr>
+          <w:p>
+            <w:pPr>
+              <w:spacing w:after="160" w:line="259" w:lineRule="auto"/>
+              <w:rPr>
+                <w:rFonts w:asciiTheme="minorHAnsi" w:eastAsiaTheme="minorHAnsi" w:hAnsiTheme="minorHAnsi" w:cstheme="minorBidi"/>
+                <w:lang w:val="en-US" w:eastAsia="en-US"/>
+              </w:rPr>
+            </w:pPr>
+            <w:r>
+              <w:rPr>
+                <w:rFonts w:asciiTheme="minorHAnsi" w:eastAsiaTheme="minorHAnsi" w:hAnsiTheme="minorHAnsi" w:cstheme="minorBidi"/>
+                <w:lang w:val="en-US" w:eastAsia="en-US"/>
+              </w:rPr>
+              <w:t>The program must generate a matrix containing all the integers from 0 to (n) where (n) is an input given by the user.</w:t>
             </w:r>
           </w:p>
         </w:tc>
@@ -1324,67 +1443,63 @@
       <w:tr>
         <w:tc>
           <w:tcPr>
-            <w:tcW w:w="1755" w:type="dxa"/>
-            <w:shd w:val="clear" w:color="auto" w:fill="E7E6E6" w:themeFill="background2"/>
-            <w:tcMar>
-              <w:top w:w="100" w:type="dxa"/>
-              <w:left w:w="100" w:type="dxa"/>
-              <w:bottom w:w="100" w:type="dxa"/>
-              <w:right w:w="100" w:type="dxa"/>
-            </w:tcMar>
-          </w:tcPr>
-          <w:p>
-            <w:pPr>
-              <w:widowControl w:val="0"/>
-              <w:pBdr>
-                <w:top w:val="nil"/>
-                <w:left w:val="nil"/>
-                <w:bottom w:val="nil"/>
-                <w:right w:val="nil"/>
-                <w:between w:val="nil"/>
-              </w:pBdr>
-              <w:spacing w:line="360" w:lineRule="auto"/>
-              <w:rPr>
-                <w:rFonts w:ascii="Times New Roman" w:eastAsia="Times New Roman" w:hAnsi="Times New Roman" w:cs="Times New Roman"/>
-              </w:rPr>
-            </w:pPr>
-            <w:r>
-              <w:rPr>
-                <w:rFonts w:ascii="Times New Roman" w:eastAsia="Times New Roman" w:hAnsi="Times New Roman" w:cs="Times New Roman"/>
-              </w:rPr>
-              <w:t>Inputs</w:t>
-            </w:r>
-          </w:p>
-        </w:tc>
-        <w:tc>
-          <w:tcPr>
-            <w:tcW w:w="7245" w:type="dxa"/>
-            <w:shd w:val="clear" w:color="auto" w:fill="E7E6E6" w:themeFill="background2"/>
-            <w:tcMar>
-              <w:top w:w="100" w:type="dxa"/>
-              <w:left w:w="100" w:type="dxa"/>
-              <w:bottom w:w="100" w:type="dxa"/>
-              <w:right w:w="100" w:type="dxa"/>
-            </w:tcMar>
-          </w:tcPr>
-          <w:p>
-            <w:pPr>
-              <w:widowControl w:val="0"/>
-              <w:pBdr>
-                <w:top w:val="nil"/>
-                <w:left w:val="nil"/>
-                <w:bottom w:val="nil"/>
-                <w:right w:val="nil"/>
-                <w:between w:val="nil"/>
-              </w:pBdr>
-              <w:spacing w:line="360" w:lineRule="auto"/>
-              <w:rPr>
-                <w:rFonts w:ascii="Times New Roman" w:eastAsia="Times New Roman" w:hAnsi="Times New Roman" w:cs="Times New Roman"/>
-              </w:rPr>
-            </w:pPr>
-            <w:r>
-              <w:rPr>
-                <w:rFonts w:ascii="Times New Roman" w:eastAsia="Times New Roman" w:hAnsi="Times New Roman" w:cs="Times New Roman"/>
+            <w:tcW w:w="4414" w:type="dxa"/>
+            <w:tcBorders>
+              <w:top w:val="single" w:sz="4" w:space="0" w:color="auto"/>
+              <w:left w:val="single" w:sz="4" w:space="0" w:color="auto"/>
+              <w:bottom w:val="single" w:sz="4" w:space="0" w:color="auto"/>
+              <w:right w:val="single" w:sz="4" w:space="0" w:color="auto"/>
+            </w:tcBorders>
+            <w:shd w:val="clear" w:color="auto" w:fill="767171" w:themeFill="background2" w:themeFillShade="80"/>
+            <w:hideMark/>
+          </w:tcPr>
+          <w:p>
+            <w:pPr>
+              <w:spacing w:after="160" w:line="259" w:lineRule="auto"/>
+              <w:rPr>
+                <w:rFonts w:asciiTheme="minorHAnsi" w:eastAsiaTheme="minorHAnsi" w:hAnsiTheme="minorHAnsi" w:cstheme="minorBidi"/>
+                <w:lang w:val="es-ES" w:eastAsia="en-US"/>
+              </w:rPr>
+            </w:pPr>
+            <w:r>
+              <w:rPr>
+                <w:rFonts w:asciiTheme="minorHAnsi" w:eastAsiaTheme="minorHAnsi" w:hAnsiTheme="minorHAnsi" w:cstheme="minorBidi"/>
+                <w:color w:val="FFFFFF" w:themeColor="background1"/>
+                <w:lang w:val="es-ES" w:eastAsia="en-US"/>
+              </w:rPr>
+              <w:t>Input:</w:t>
+            </w:r>
+          </w:p>
+        </w:tc>
+        <w:tc>
+          <w:tcPr>
+            <w:tcW w:w="4414" w:type="dxa"/>
+            <w:tcBorders>
+              <w:top w:val="single" w:sz="4" w:space="0" w:color="auto"/>
+              <w:left w:val="single" w:sz="4" w:space="0" w:color="auto"/>
+              <w:bottom w:val="single" w:sz="4" w:space="0" w:color="auto"/>
+              <w:right w:val="single" w:sz="4" w:space="0" w:color="auto"/>
+            </w:tcBorders>
+            <w:shd w:val="clear" w:color="auto" w:fill="767171" w:themeFill="background2" w:themeFillShade="80"/>
+            <w:hideMark/>
+          </w:tcPr>
+          <w:p>
+            <w:pPr>
+              <w:tabs>
+                <w:tab w:val="left" w:pos="2865"/>
+              </w:tabs>
+              <w:spacing w:after="160" w:line="259" w:lineRule="auto"/>
+              <w:rPr>
+                <w:rFonts w:asciiTheme="minorHAnsi" w:eastAsiaTheme="minorHAnsi" w:hAnsiTheme="minorHAnsi" w:cstheme="minorBidi"/>
+                <w:color w:val="FFFFFF" w:themeColor="background1"/>
+                <w:lang w:val="en-US" w:eastAsia="en-US"/>
+              </w:rPr>
+            </w:pPr>
+            <w:r>
+              <w:rPr>
+                <w:rFonts w:asciiTheme="minorHAnsi" w:eastAsiaTheme="minorHAnsi" w:hAnsiTheme="minorHAnsi" w:cstheme="minorBidi"/>
+                <w:color w:val="FFFFFF" w:themeColor="background1"/>
+                <w:lang w:val="en-US" w:eastAsia="en-US"/>
               </w:rPr>
               <w:t>Input (n)</w:t>
             </w:r>
@@ -1394,79 +1509,147 @@
       <w:tr>
         <w:tc>
           <w:tcPr>
-            <w:tcW w:w="1755" w:type="dxa"/>
-            <w:shd w:val="clear" w:color="auto" w:fill="auto"/>
-            <w:tcMar>
-              <w:top w:w="100" w:type="dxa"/>
-              <w:left w:w="100" w:type="dxa"/>
-              <w:bottom w:w="100" w:type="dxa"/>
-              <w:right w:w="100" w:type="dxa"/>
-            </w:tcMar>
-          </w:tcPr>
-          <w:p>
-            <w:pPr>
-              <w:widowControl w:val="0"/>
-              <w:pBdr>
-                <w:top w:val="nil"/>
-                <w:left w:val="nil"/>
-                <w:bottom w:val="nil"/>
-                <w:right w:val="nil"/>
-                <w:between w:val="nil"/>
-              </w:pBdr>
-              <w:spacing w:line="360" w:lineRule="auto"/>
-              <w:rPr>
-                <w:rFonts w:ascii="Times New Roman" w:eastAsia="Times New Roman" w:hAnsi="Times New Roman" w:cs="Times New Roman"/>
-              </w:rPr>
-            </w:pPr>
-            <w:r>
-              <w:rPr>
-                <w:rFonts w:ascii="Times New Roman" w:eastAsia="Times New Roman" w:hAnsi="Times New Roman" w:cs="Times New Roman"/>
-              </w:rPr>
-              <w:t>Outputs</w:t>
-            </w:r>
-          </w:p>
-        </w:tc>
-        <w:tc>
-          <w:tcPr>
-            <w:tcW w:w="7245" w:type="dxa"/>
-            <w:shd w:val="clear" w:color="auto" w:fill="auto"/>
-            <w:tcMar>
-              <w:top w:w="100" w:type="dxa"/>
-              <w:left w:w="100" w:type="dxa"/>
-              <w:bottom w:w="100" w:type="dxa"/>
-              <w:right w:w="100" w:type="dxa"/>
-            </w:tcMar>
-          </w:tcPr>
-          <w:p>
-            <w:pPr>
-              <w:widowControl w:val="0"/>
-              <w:pBdr>
-                <w:top w:val="nil"/>
-                <w:left w:val="nil"/>
-                <w:bottom w:val="nil"/>
-                <w:right w:val="nil"/>
-                <w:between w:val="nil"/>
-              </w:pBdr>
-              <w:spacing w:line="360" w:lineRule="auto"/>
-              <w:rPr>
-                <w:rFonts w:ascii="Times New Roman" w:eastAsia="Times New Roman" w:hAnsi="Times New Roman" w:cs="Times New Roman"/>
-                <w:lang w:val="en-US"/>
-              </w:rPr>
-            </w:pPr>
-            <w:r>
-              <w:rPr>
-                <w:rFonts w:ascii="Times New Roman" w:eastAsia="Times New Roman" w:hAnsi="Times New Roman" w:cs="Times New Roman"/>
-                <w:lang w:val="en-US"/>
-              </w:rPr>
-              <w:t>A matrix containing all t</w:t>
-            </w:r>
-            <w:r>
-              <w:rPr>
-                <w:rFonts w:ascii="Times New Roman" w:eastAsia="Times New Roman" w:hAnsi="Times New Roman" w:cs="Times New Roman"/>
-                <w:lang w:val="en-US"/>
-              </w:rPr>
-              <w:t>he numbers from 0 to (n)</w:t>
-            </w:r>
+            <w:tcW w:w="4414" w:type="dxa"/>
+            <w:tcBorders>
+              <w:top w:val="single" w:sz="4" w:space="0" w:color="auto"/>
+              <w:left w:val="single" w:sz="4" w:space="0" w:color="auto"/>
+              <w:bottom w:val="single" w:sz="4" w:space="0" w:color="auto"/>
+              <w:right w:val="single" w:sz="4" w:space="0" w:color="auto"/>
+            </w:tcBorders>
+          </w:tcPr>
+          <w:p>
+            <w:pPr>
+              <w:spacing w:after="160" w:line="259" w:lineRule="auto"/>
+              <w:rPr>
+                <w:rFonts w:asciiTheme="minorHAnsi" w:eastAsiaTheme="minorHAnsi" w:hAnsiTheme="minorHAnsi" w:cstheme="minorBidi"/>
+                <w:lang w:val="en-US" w:eastAsia="en-US"/>
+              </w:rPr>
+            </w:pPr>
+          </w:p>
+        </w:tc>
+        <w:tc>
+          <w:tcPr>
+            <w:tcW w:w="4414" w:type="dxa"/>
+            <w:tcBorders>
+              <w:top w:val="single" w:sz="4" w:space="0" w:color="auto"/>
+              <w:left w:val="single" w:sz="4" w:space="0" w:color="auto"/>
+              <w:bottom w:val="single" w:sz="4" w:space="0" w:color="auto"/>
+              <w:right w:val="single" w:sz="4" w:space="0" w:color="auto"/>
+            </w:tcBorders>
+          </w:tcPr>
+          <w:p>
+            <w:pPr>
+              <w:spacing w:after="160" w:line="259" w:lineRule="auto"/>
+              <w:rPr>
+                <w:rFonts w:asciiTheme="minorHAnsi" w:eastAsiaTheme="minorHAnsi" w:hAnsiTheme="minorHAnsi" w:cstheme="minorBidi"/>
+                <w:lang w:val="en-US" w:eastAsia="en-US"/>
+              </w:rPr>
+            </w:pPr>
+          </w:p>
+        </w:tc>
+      </w:tr>
+      <w:tr>
+        <w:tc>
+          <w:tcPr>
+            <w:tcW w:w="4414" w:type="dxa"/>
+            <w:tcBorders>
+              <w:top w:val="single" w:sz="4" w:space="0" w:color="auto"/>
+              <w:left w:val="single" w:sz="4" w:space="0" w:color="auto"/>
+              <w:bottom w:val="single" w:sz="4" w:space="0" w:color="auto"/>
+              <w:right w:val="single" w:sz="4" w:space="0" w:color="auto"/>
+            </w:tcBorders>
+            <w:shd w:val="clear" w:color="auto" w:fill="767171" w:themeFill="background2" w:themeFillShade="80"/>
+            <w:hideMark/>
+          </w:tcPr>
+          <w:p>
+            <w:pPr>
+              <w:spacing w:after="160" w:line="259" w:lineRule="auto"/>
+              <w:rPr>
+                <w:rFonts w:asciiTheme="minorHAnsi" w:eastAsiaTheme="minorHAnsi" w:hAnsiTheme="minorHAnsi" w:cstheme="minorBidi"/>
+                <w:lang w:val="es-ES" w:eastAsia="en-US"/>
+              </w:rPr>
+            </w:pPr>
+            <w:r>
+              <w:rPr>
+                <w:rFonts w:asciiTheme="minorHAnsi" w:eastAsiaTheme="minorHAnsi" w:hAnsiTheme="minorHAnsi" w:cstheme="minorBidi"/>
+                <w:color w:val="FFFFFF" w:themeColor="background1"/>
+                <w:lang w:val="es-ES" w:eastAsia="en-US"/>
+              </w:rPr>
+              <w:t>Output:</w:t>
+            </w:r>
+          </w:p>
+        </w:tc>
+        <w:tc>
+          <w:tcPr>
+            <w:tcW w:w="4414" w:type="dxa"/>
+            <w:tcBorders>
+              <w:top w:val="single" w:sz="4" w:space="0" w:color="auto"/>
+              <w:left w:val="single" w:sz="4" w:space="0" w:color="auto"/>
+              <w:bottom w:val="single" w:sz="4" w:space="0" w:color="auto"/>
+              <w:right w:val="single" w:sz="4" w:space="0" w:color="auto"/>
+            </w:tcBorders>
+            <w:shd w:val="clear" w:color="auto" w:fill="767171" w:themeFill="background2" w:themeFillShade="80"/>
+            <w:hideMark/>
+          </w:tcPr>
+          <w:p>
+            <w:pPr>
+              <w:spacing w:after="160" w:line="259" w:lineRule="auto"/>
+              <w:rPr>
+                <w:rFonts w:asciiTheme="minorHAnsi" w:eastAsiaTheme="minorHAnsi" w:hAnsiTheme="minorHAnsi" w:cstheme="minorBidi"/>
+                <w:color w:val="FFFFFF" w:themeColor="background1"/>
+                <w:lang w:val="en-US" w:eastAsia="en-US"/>
+              </w:rPr>
+            </w:pPr>
+            <w:r>
+              <w:rPr>
+                <w:rFonts w:asciiTheme="minorHAnsi" w:eastAsiaTheme="minorHAnsi" w:hAnsiTheme="minorHAnsi" w:cstheme="minorBidi"/>
+                <w:color w:val="FFFFFF" w:themeColor="background1"/>
+                <w:lang w:val="en-US" w:eastAsia="en-US"/>
+              </w:rPr>
+              <w:t>A matrix containing all the numbers from 0 to (n)</w:t>
+            </w:r>
+          </w:p>
+        </w:tc>
+      </w:tr>
+      <w:tr>
+        <w:tc>
+          <w:tcPr>
+            <w:tcW w:w="4414" w:type="dxa"/>
+            <w:tcBorders>
+              <w:top w:val="single" w:sz="4" w:space="0" w:color="auto"/>
+              <w:left w:val="single" w:sz="4" w:space="0" w:color="auto"/>
+              <w:bottom w:val="single" w:sz="4" w:space="0" w:color="auto"/>
+              <w:right w:val="single" w:sz="4" w:space="0" w:color="auto"/>
+            </w:tcBorders>
+          </w:tcPr>
+          <w:p>
+            <w:pPr>
+              <w:spacing w:after="160" w:line="259" w:lineRule="auto"/>
+              <w:rPr>
+                <w:rFonts w:asciiTheme="minorHAnsi" w:eastAsiaTheme="minorHAnsi" w:hAnsiTheme="minorHAnsi" w:cstheme="minorBidi"/>
+                <w:lang w:val="en-US" w:eastAsia="en-US"/>
+              </w:rPr>
+            </w:pPr>
+          </w:p>
+        </w:tc>
+        <w:tc>
+          <w:tcPr>
+            <w:tcW w:w="4414" w:type="dxa"/>
+            <w:tcBorders>
+              <w:top w:val="single" w:sz="4" w:space="0" w:color="auto"/>
+              <w:left w:val="single" w:sz="4" w:space="0" w:color="auto"/>
+              <w:bottom w:val="single" w:sz="4" w:space="0" w:color="auto"/>
+              <w:right w:val="single" w:sz="4" w:space="0" w:color="auto"/>
+            </w:tcBorders>
+          </w:tcPr>
+          <w:p>
+            <w:pPr>
+              <w:spacing w:after="160" w:line="259" w:lineRule="auto"/>
+              <w:rPr>
+                <w:rFonts w:asciiTheme="minorHAnsi" w:eastAsiaTheme="minorHAnsi" w:hAnsiTheme="minorHAnsi" w:cstheme="minorBidi"/>
+                <w:lang w:val="en-US" w:eastAsia="en-US"/>
+              </w:rPr>
+            </w:pPr>
           </w:p>
         </w:tc>
       </w:tr>
@@ -1478,169 +1661,127 @@
         </w:rPr>
       </w:pPr>
     </w:p>
-    <w:p>
-      <w:pPr>
-        <w:rPr>
-          <w:lang w:val="en-US"/>
-        </w:rPr>
-      </w:pPr>
-    </w:p>
-    <w:p>
-      <w:pPr>
-        <w:rPr>
-          <w:lang w:val="en-US"/>
-        </w:rPr>
-      </w:pPr>
-    </w:p>
-    <w:p>
-      <w:pPr>
-        <w:rPr>
-          <w:lang w:val="en-US"/>
-        </w:rPr>
-      </w:pPr>
-    </w:p>
-    <w:p>
-      <w:pPr>
-        <w:rPr>
-          <w:lang w:val="en-US"/>
-        </w:rPr>
-      </w:pPr>
-    </w:p>
-    <w:p>
-      <w:pPr>
-        <w:rPr>
-          <w:lang w:val="en-US"/>
-        </w:rPr>
-      </w:pPr>
-    </w:p>
-    <w:p>
-      <w:pPr>
-        <w:rPr>
-          <w:lang w:val="en-US"/>
-        </w:rPr>
-      </w:pPr>
-    </w:p>
-    <w:p>
-      <w:pPr>
-        <w:rPr>
-          <w:lang w:val="en-US"/>
-        </w:rPr>
-      </w:pPr>
-    </w:p>
-    <w:p>
-      <w:pPr>
-        <w:rPr>
-          <w:lang w:val="en-US"/>
-        </w:rPr>
-      </w:pPr>
-    </w:p>
-    <w:p>
-      <w:pPr>
-        <w:rPr>
-          <w:lang w:val="en-US"/>
-        </w:rPr>
-      </w:pPr>
-    </w:p>
     <w:tbl>
       <w:tblPr>
-        <w:tblW w:w="9000" w:type="dxa"/>
-        <w:tblBorders>
-          <w:top w:val="single" w:sz="8" w:space="0" w:color="000000"/>
-          <w:left w:val="single" w:sz="8" w:space="0" w:color="000000"/>
-          <w:bottom w:val="single" w:sz="8" w:space="0" w:color="000000"/>
-          <w:right w:val="single" w:sz="8" w:space="0" w:color="000000"/>
-          <w:insideH w:val="single" w:sz="8" w:space="0" w:color="000000"/>
-          <w:insideV w:val="single" w:sz="8" w:space="0" w:color="000000"/>
-        </w:tblBorders>
-        <w:tblLayout w:type="fixed"/>
-        <w:tblLook w:val="0600" w:firstRow="0" w:lastRow="0" w:firstColumn="0" w:lastColumn="0" w:noHBand="1" w:noVBand="1"/>
+        <w:tblStyle w:val="Tablaconcuadrcula"/>
+        <w:tblW w:w="0" w:type="auto"/>
+        <w:tblInd w:w="0" w:type="dxa"/>
+        <w:tblLook w:val="04A0" w:firstRow="1" w:lastRow="0" w:firstColumn="1" w:lastColumn="0" w:noHBand="0" w:noVBand="1"/>
       </w:tblPr>
       <w:tblGrid>
-        <w:gridCol w:w="1755"/>
-        <w:gridCol w:w="7245"/>
+        <w:gridCol w:w="4414"/>
+        <w:gridCol w:w="4414"/>
       </w:tblGrid>
       <w:tr>
         <w:tc>
           <w:tcPr>
-            <w:tcW w:w="1755" w:type="dxa"/>
-            <w:shd w:val="clear" w:color="auto" w:fill="E7E6E6" w:themeFill="background2"/>
-            <w:tcMar>
-              <w:top w:w="100" w:type="dxa"/>
-              <w:left w:w="100" w:type="dxa"/>
-              <w:bottom w:w="100" w:type="dxa"/>
-              <w:right w:w="100" w:type="dxa"/>
-            </w:tcMar>
-          </w:tcPr>
-          <w:p>
-            <w:pPr>
-              <w:widowControl w:val="0"/>
-              <w:pBdr>
-                <w:top w:val="nil"/>
-                <w:left w:val="nil"/>
-                <w:bottom w:val="nil"/>
-                <w:right w:val="nil"/>
-                <w:between w:val="nil"/>
-              </w:pBdr>
-              <w:spacing w:line="360" w:lineRule="auto"/>
-              <w:rPr>
-                <w:rFonts w:ascii="Times New Roman" w:eastAsia="Times New Roman" w:hAnsi="Times New Roman" w:cs="Times New Roman"/>
+            <w:tcW w:w="4414" w:type="dxa"/>
+            <w:tcBorders>
+              <w:top w:val="single" w:sz="4" w:space="0" w:color="auto"/>
+              <w:left w:val="single" w:sz="4" w:space="0" w:color="auto"/>
+              <w:bottom w:val="single" w:sz="4" w:space="0" w:color="auto"/>
+              <w:right w:val="single" w:sz="4" w:space="0" w:color="auto"/>
+            </w:tcBorders>
+            <w:hideMark/>
+          </w:tcPr>
+          <w:p>
+            <w:pPr>
+              <w:spacing w:after="160" w:line="259" w:lineRule="auto"/>
+              <w:rPr>
+                <w:rFonts w:asciiTheme="minorHAnsi" w:eastAsiaTheme="minorHAnsi" w:hAnsiTheme="minorHAnsi" w:cstheme="minorBidi"/>
+                <w:b/>
+                <w:lang w:val="es-ES" w:eastAsia="en-US"/>
               </w:rPr>
             </w:pPr>
             <w:proofErr w:type="spellStart"/>
             <w:r>
               <w:rPr>
-                <w:rFonts w:ascii="Times New Roman" w:eastAsia="Times New Roman" w:hAnsi="Times New Roman" w:cs="Times New Roman"/>
+                <w:rFonts w:asciiTheme="minorHAnsi" w:eastAsiaTheme="minorHAnsi" w:hAnsiTheme="minorHAnsi" w:cstheme="minorBidi"/>
+                <w:b/>
+                <w:lang w:val="es-ES" w:eastAsia="en-US"/>
               </w:rPr>
               <w:t>Name</w:t>
             </w:r>
             <w:proofErr w:type="spellEnd"/>
-          </w:p>
-        </w:tc>
-        <w:tc>
-          <w:tcPr>
-            <w:tcW w:w="7245" w:type="dxa"/>
-            <w:shd w:val="clear" w:color="auto" w:fill="E7E6E6" w:themeFill="background2"/>
-            <w:tcMar>
-              <w:top w:w="100" w:type="dxa"/>
-              <w:left w:w="100" w:type="dxa"/>
-              <w:bottom w:w="100" w:type="dxa"/>
-              <w:right w:w="100" w:type="dxa"/>
-            </w:tcMar>
-          </w:tcPr>
-          <w:p>
-            <w:pPr>
-              <w:widowControl w:val="0"/>
-              <w:pBdr>
-                <w:top w:val="nil"/>
-                <w:left w:val="nil"/>
-                <w:bottom w:val="nil"/>
-                <w:right w:val="nil"/>
-                <w:between w:val="nil"/>
-              </w:pBdr>
-              <w:spacing w:line="360" w:lineRule="auto"/>
-              <w:rPr>
-                <w:rFonts w:ascii="Times New Roman" w:eastAsia="Times New Roman" w:hAnsi="Times New Roman" w:cs="Times New Roman"/>
-              </w:rPr>
-            </w:pPr>
-            <w:r>
-              <w:rPr>
-                <w:rFonts w:ascii="Times New Roman" w:eastAsia="Times New Roman" w:hAnsi="Times New Roman" w:cs="Times New Roman"/>
-              </w:rPr>
-              <w:t xml:space="preserve">S4. </w:t>
+            <w:r>
+              <w:rPr>
+                <w:rFonts w:asciiTheme="minorHAnsi" w:eastAsiaTheme="minorHAnsi" w:hAnsiTheme="minorHAnsi" w:cstheme="minorBidi"/>
+                <w:b/>
+                <w:lang w:val="es-ES" w:eastAsia="en-US"/>
+              </w:rPr>
+              <w:t>:</w:t>
+            </w:r>
+          </w:p>
+        </w:tc>
+        <w:tc>
+          <w:tcPr>
+            <w:tcW w:w="4414" w:type="dxa"/>
+            <w:tcBorders>
+              <w:top w:val="single" w:sz="4" w:space="0" w:color="auto"/>
+              <w:left w:val="single" w:sz="4" w:space="0" w:color="auto"/>
+              <w:bottom w:val="single" w:sz="4" w:space="0" w:color="auto"/>
+              <w:right w:val="single" w:sz="4" w:space="0" w:color="auto"/>
+            </w:tcBorders>
+            <w:hideMark/>
+          </w:tcPr>
+          <w:p>
+            <w:pPr>
+              <w:spacing w:after="160" w:line="259" w:lineRule="auto"/>
+              <w:rPr>
+                <w:rFonts w:asciiTheme="minorHAnsi" w:eastAsiaTheme="minorHAnsi" w:hAnsiTheme="minorHAnsi" w:cstheme="minorBidi"/>
+                <w:lang w:val="en-US" w:eastAsia="en-US"/>
+              </w:rPr>
+            </w:pPr>
+            <w:r>
+              <w:rPr>
+                <w:rFonts w:asciiTheme="minorHAnsi" w:eastAsiaTheme="minorHAnsi" w:hAnsiTheme="minorHAnsi" w:cstheme="minorBidi"/>
+                <w:lang w:val="en-US" w:eastAsia="en-US"/>
+              </w:rPr>
+              <w:t>R</w:t>
+            </w:r>
+            <w:r>
+              <w:rPr>
+                <w:rFonts w:asciiTheme="minorHAnsi" w:eastAsiaTheme="minorHAnsi" w:hAnsiTheme="minorHAnsi" w:cstheme="minorBidi"/>
+                <w:lang w:val="en-US" w:eastAsia="en-US"/>
+              </w:rPr>
+              <w:t>.</w:t>
+            </w:r>
+            <w:r>
+              <w:rPr>
+                <w:rFonts w:asciiTheme="minorHAnsi" w:eastAsiaTheme="minorHAnsi" w:hAnsiTheme="minorHAnsi" w:cstheme="minorBidi"/>
+                <w:lang w:val="en-US" w:eastAsia="en-US"/>
+              </w:rPr>
+              <w:t xml:space="preserve"> #</w:t>
+            </w:r>
+            <w:r>
+              <w:rPr>
+                <w:rFonts w:asciiTheme="minorHAnsi" w:eastAsiaTheme="minorHAnsi" w:hAnsiTheme="minorHAnsi" w:cstheme="minorBidi"/>
+                <w:lang w:val="en-US" w:eastAsia="en-US"/>
+              </w:rPr>
+              <w:t xml:space="preserve">4 </w:t>
             </w:r>
             <w:proofErr w:type="spellStart"/>
             <w:r>
               <w:rPr>
-                <w:rFonts w:ascii="Times New Roman" w:eastAsia="Times New Roman" w:hAnsi="Times New Roman" w:cs="Times New Roman"/>
-              </w:rPr>
-              <w:t>Diferentiate</w:t>
+                <w:rFonts w:asciiTheme="minorHAnsi" w:eastAsiaTheme="minorHAnsi" w:hAnsiTheme="minorHAnsi" w:cstheme="minorBidi"/>
+                <w:lang w:val="en-US" w:eastAsia="en-US"/>
+              </w:rPr>
+              <w:t>Differeance</w:t>
             </w:r>
             <w:proofErr w:type="spellEnd"/>
             <w:r>
               <w:rPr>
-                <w:rFonts w:ascii="Times New Roman" w:eastAsia="Times New Roman" w:hAnsi="Times New Roman" w:cs="Times New Roman"/>
-              </w:rPr>
-              <w:t xml:space="preserve"> primes.</w:t>
+                <w:rFonts w:asciiTheme="minorHAnsi" w:eastAsiaTheme="minorHAnsi" w:hAnsiTheme="minorHAnsi" w:cstheme="minorBidi"/>
+                <w:lang w:val="en-US" w:eastAsia="en-US"/>
+              </w:rPr>
+              <w:t xml:space="preserve"> the primes n</w:t>
+            </w:r>
+            <w:r>
+              <w:rPr>
+                <w:rFonts w:asciiTheme="minorHAnsi" w:eastAsiaTheme="minorHAnsi" w:hAnsiTheme="minorHAnsi" w:cstheme="minorBidi"/>
+                <w:lang w:val="en-US" w:eastAsia="en-US"/>
+              </w:rPr>
+              <w:t>umbers</w:t>
             </w:r>
           </w:p>
         </w:tc>
@@ -1648,73 +1789,81 @@
       <w:tr>
         <w:tc>
           <w:tcPr>
-            <w:tcW w:w="1755" w:type="dxa"/>
-            <w:shd w:val="clear" w:color="auto" w:fill="auto"/>
-            <w:tcMar>
-              <w:top w:w="100" w:type="dxa"/>
-              <w:left w:w="100" w:type="dxa"/>
-              <w:bottom w:w="100" w:type="dxa"/>
-              <w:right w:w="100" w:type="dxa"/>
-            </w:tcMar>
-          </w:tcPr>
-          <w:p>
-            <w:pPr>
-              <w:widowControl w:val="0"/>
-              <w:pBdr>
-                <w:top w:val="nil"/>
-                <w:left w:val="nil"/>
-                <w:bottom w:val="nil"/>
-                <w:right w:val="nil"/>
-                <w:between w:val="nil"/>
-              </w:pBdr>
-              <w:spacing w:line="360" w:lineRule="auto"/>
-              <w:rPr>
-                <w:rFonts w:ascii="Times New Roman" w:eastAsia="Times New Roman" w:hAnsi="Times New Roman" w:cs="Times New Roman"/>
-              </w:rPr>
-            </w:pPr>
-            <w:proofErr w:type="spellStart"/>
-            <w:r>
-              <w:rPr>
-                <w:rFonts w:ascii="Times New Roman" w:eastAsia="Times New Roman" w:hAnsi="Times New Roman" w:cs="Times New Roman"/>
+            <w:tcW w:w="4414" w:type="dxa"/>
+            <w:tcBorders>
+              <w:top w:val="single" w:sz="4" w:space="0" w:color="auto"/>
+              <w:left w:val="single" w:sz="4" w:space="0" w:color="auto"/>
+              <w:bottom w:val="single" w:sz="4" w:space="0" w:color="auto"/>
+              <w:right w:val="single" w:sz="4" w:space="0" w:color="auto"/>
+            </w:tcBorders>
+            <w:hideMark/>
+          </w:tcPr>
+          <w:p>
+            <w:pPr>
+              <w:spacing w:after="160" w:line="259" w:lineRule="auto"/>
+              <w:rPr>
+                <w:rFonts w:asciiTheme="minorHAnsi" w:eastAsiaTheme="minorHAnsi" w:hAnsiTheme="minorHAnsi" w:cstheme="minorBidi"/>
+                <w:b/>
+                <w:lang w:val="es-ES" w:eastAsia="en-US"/>
+              </w:rPr>
+            </w:pPr>
+            <w:r>
+              <w:rPr>
+                <w:rFonts w:asciiTheme="minorHAnsi" w:eastAsiaTheme="minorHAnsi" w:hAnsiTheme="minorHAnsi" w:cstheme="minorBidi"/>
+                <w:b/>
+                <w:lang w:val="en-US" w:eastAsia="en-US"/>
               </w:rPr>
               <w:t>Description</w:t>
             </w:r>
-            <w:proofErr w:type="spellEnd"/>
-          </w:p>
-        </w:tc>
-        <w:tc>
-          <w:tcPr>
-            <w:tcW w:w="7245" w:type="dxa"/>
-            <w:shd w:val="clear" w:color="auto" w:fill="auto"/>
-            <w:tcMar>
-              <w:top w:w="100" w:type="dxa"/>
-              <w:left w:w="100" w:type="dxa"/>
-              <w:bottom w:w="100" w:type="dxa"/>
-              <w:right w:w="100" w:type="dxa"/>
-            </w:tcMar>
-          </w:tcPr>
-          <w:p>
-            <w:pPr>
-              <w:widowControl w:val="0"/>
-              <w:pBdr>
-                <w:top w:val="nil"/>
-                <w:left w:val="nil"/>
-                <w:bottom w:val="nil"/>
-                <w:right w:val="nil"/>
-                <w:between w:val="nil"/>
-              </w:pBdr>
-              <w:spacing w:line="360" w:lineRule="auto"/>
-              <w:rPr>
-                <w:rFonts w:ascii="Times New Roman" w:eastAsia="Times New Roman" w:hAnsi="Times New Roman" w:cs="Times New Roman"/>
-                <w:lang w:val="en-US"/>
-              </w:rPr>
-            </w:pPr>
-            <w:r>
-              <w:rPr>
-                <w:rFonts w:ascii="Times New Roman" w:eastAsia="Times New Roman" w:hAnsi="Times New Roman" w:cs="Times New Roman"/>
-                <w:lang w:val="en-US"/>
-              </w:rPr>
-              <w:t xml:space="preserve">The program must </w:t>
+            <w:r>
+              <w:rPr>
+                <w:rFonts w:asciiTheme="minorHAnsi" w:eastAsiaTheme="minorHAnsi" w:hAnsiTheme="minorHAnsi" w:cstheme="minorBidi"/>
+                <w:b/>
+                <w:lang w:val="es-ES" w:eastAsia="en-US"/>
+              </w:rPr>
+              <w:t>:</w:t>
+            </w:r>
+          </w:p>
+        </w:tc>
+        <w:tc>
+          <w:tcPr>
+            <w:tcW w:w="4414" w:type="dxa"/>
+            <w:tcBorders>
+              <w:top w:val="single" w:sz="4" w:space="0" w:color="auto"/>
+              <w:left w:val="single" w:sz="4" w:space="0" w:color="auto"/>
+              <w:bottom w:val="single" w:sz="4" w:space="0" w:color="auto"/>
+              <w:right w:val="single" w:sz="4" w:space="0" w:color="auto"/>
+            </w:tcBorders>
+            <w:hideMark/>
+          </w:tcPr>
+          <w:p>
+            <w:pPr>
+              <w:spacing w:after="160" w:line="259" w:lineRule="auto"/>
+              <w:rPr>
+                <w:rFonts w:asciiTheme="minorHAnsi" w:eastAsiaTheme="minorHAnsi" w:hAnsiTheme="minorHAnsi" w:cstheme="minorBidi"/>
+                <w:lang w:val="en-US" w:eastAsia="en-US"/>
+              </w:rPr>
+            </w:pPr>
+            <w:r>
+              <w:rPr>
+                <w:rFonts w:asciiTheme="minorHAnsi" w:eastAsiaTheme="minorHAnsi" w:hAnsiTheme="minorHAnsi" w:cstheme="minorBidi"/>
+                <w:lang w:val="en-US" w:eastAsia="en-US"/>
+              </w:rPr>
+              <w:t xml:space="preserve">as the algorithm finds that the number is or is not a </w:t>
+            </w:r>
+            <w:r>
+              <w:rPr>
+                <w:rFonts w:asciiTheme="minorHAnsi" w:eastAsiaTheme="minorHAnsi" w:hAnsiTheme="minorHAnsi" w:cstheme="minorBidi"/>
+                <w:lang w:val="en-US" w:eastAsia="en-US"/>
+              </w:rPr>
+              <w:t>prime</w:t>
+            </w:r>
+            <w:r>
+              <w:rPr>
+                <w:rFonts w:asciiTheme="minorHAnsi" w:eastAsiaTheme="minorHAnsi" w:hAnsiTheme="minorHAnsi" w:cstheme="minorBidi"/>
+                <w:lang w:val="en-US" w:eastAsia="en-US"/>
+              </w:rPr>
+              <w:t>, that is, that allows to show in real time the process performed by the algorithm to find these prime numbers.</w:t>
             </w:r>
           </w:p>
         </w:tc>
@@ -1722,69 +1871,65 @@
       <w:tr>
         <w:tc>
           <w:tcPr>
-            <w:tcW w:w="1755" w:type="dxa"/>
-            <w:shd w:val="clear" w:color="auto" w:fill="E7E6E6" w:themeFill="background2"/>
-            <w:tcMar>
-              <w:top w:w="100" w:type="dxa"/>
-              <w:left w:w="100" w:type="dxa"/>
-              <w:bottom w:w="100" w:type="dxa"/>
-              <w:right w:w="100" w:type="dxa"/>
-            </w:tcMar>
-          </w:tcPr>
-          <w:p>
-            <w:pPr>
-              <w:widowControl w:val="0"/>
-              <w:pBdr>
-                <w:top w:val="nil"/>
-                <w:left w:val="nil"/>
-                <w:bottom w:val="nil"/>
-                <w:right w:val="nil"/>
-                <w:between w:val="nil"/>
-              </w:pBdr>
-              <w:spacing w:line="360" w:lineRule="auto"/>
-              <w:rPr>
-                <w:rFonts w:ascii="Times New Roman" w:eastAsia="Times New Roman" w:hAnsi="Times New Roman" w:cs="Times New Roman"/>
-              </w:rPr>
-            </w:pPr>
-            <w:r>
-              <w:rPr>
-                <w:rFonts w:ascii="Times New Roman" w:eastAsia="Times New Roman" w:hAnsi="Times New Roman" w:cs="Times New Roman"/>
-              </w:rPr>
-              <w:t>Inputs</w:t>
-            </w:r>
-          </w:p>
-        </w:tc>
-        <w:tc>
-          <w:tcPr>
-            <w:tcW w:w="7245" w:type="dxa"/>
-            <w:shd w:val="clear" w:color="auto" w:fill="E7E6E6" w:themeFill="background2"/>
-            <w:tcMar>
-              <w:top w:w="100" w:type="dxa"/>
-              <w:left w:w="100" w:type="dxa"/>
-              <w:bottom w:w="100" w:type="dxa"/>
-              <w:right w:w="100" w:type="dxa"/>
-            </w:tcMar>
-          </w:tcPr>
-          <w:p>
-            <w:pPr>
-              <w:widowControl w:val="0"/>
-              <w:pBdr>
-                <w:top w:val="nil"/>
-                <w:left w:val="nil"/>
-                <w:bottom w:val="nil"/>
-                <w:right w:val="nil"/>
-                <w:between w:val="nil"/>
-              </w:pBdr>
-              <w:spacing w:line="360" w:lineRule="auto"/>
-              <w:rPr>
-                <w:rFonts w:ascii="Times New Roman" w:eastAsia="Times New Roman" w:hAnsi="Times New Roman" w:cs="Times New Roman"/>
-              </w:rPr>
-            </w:pPr>
-            <w:r>
-              <w:rPr>
-                <w:rFonts w:ascii="Times New Roman" w:eastAsia="Times New Roman" w:hAnsi="Times New Roman" w:cs="Times New Roman"/>
-              </w:rPr>
-              <w:t>Input (n)</w:t>
+            <w:tcW w:w="4414" w:type="dxa"/>
+            <w:tcBorders>
+              <w:top w:val="single" w:sz="4" w:space="0" w:color="auto"/>
+              <w:left w:val="single" w:sz="4" w:space="0" w:color="auto"/>
+              <w:bottom w:val="single" w:sz="4" w:space="0" w:color="auto"/>
+              <w:right w:val="single" w:sz="4" w:space="0" w:color="auto"/>
+            </w:tcBorders>
+            <w:shd w:val="clear" w:color="auto" w:fill="767171" w:themeFill="background2" w:themeFillShade="80"/>
+            <w:hideMark/>
+          </w:tcPr>
+          <w:p>
+            <w:pPr>
+              <w:spacing w:after="160" w:line="259" w:lineRule="auto"/>
+              <w:rPr>
+                <w:rFonts w:asciiTheme="minorHAnsi" w:eastAsiaTheme="minorHAnsi" w:hAnsiTheme="minorHAnsi" w:cstheme="minorBidi"/>
+                <w:lang w:val="es-ES" w:eastAsia="en-US"/>
+              </w:rPr>
+            </w:pPr>
+            <w:r>
+              <w:rPr>
+                <w:rFonts w:asciiTheme="minorHAnsi" w:eastAsiaTheme="minorHAnsi" w:hAnsiTheme="minorHAnsi" w:cstheme="minorBidi"/>
+                <w:color w:val="FFFFFF" w:themeColor="background1"/>
+                <w:lang w:val="es-ES" w:eastAsia="en-US"/>
+              </w:rPr>
+              <w:t>Input:</w:t>
+            </w:r>
+          </w:p>
+        </w:tc>
+        <w:tc>
+          <w:tcPr>
+            <w:tcW w:w="4414" w:type="dxa"/>
+            <w:tcBorders>
+              <w:top w:val="single" w:sz="4" w:space="0" w:color="auto"/>
+              <w:left w:val="single" w:sz="4" w:space="0" w:color="auto"/>
+              <w:bottom w:val="single" w:sz="4" w:space="0" w:color="auto"/>
+              <w:right w:val="single" w:sz="4" w:space="0" w:color="auto"/>
+            </w:tcBorders>
+            <w:shd w:val="clear" w:color="auto" w:fill="767171" w:themeFill="background2" w:themeFillShade="80"/>
+            <w:hideMark/>
+          </w:tcPr>
+          <w:p>
+            <w:pPr>
+              <w:tabs>
+                <w:tab w:val="left" w:pos="2865"/>
+              </w:tabs>
+              <w:spacing w:after="160" w:line="259" w:lineRule="auto"/>
+              <w:rPr>
+                <w:rFonts w:asciiTheme="minorHAnsi" w:eastAsiaTheme="minorHAnsi" w:hAnsiTheme="minorHAnsi" w:cstheme="minorBidi"/>
+                <w:color w:val="FFFFFF" w:themeColor="background1"/>
+                <w:lang w:val="en-US" w:eastAsia="en-US"/>
+              </w:rPr>
+            </w:pPr>
+            <w:r>
+              <w:rPr>
+                <w:rFonts w:asciiTheme="minorHAnsi" w:eastAsiaTheme="minorHAnsi" w:hAnsiTheme="minorHAnsi" w:cstheme="minorBidi"/>
+                <w:color w:val="FFFFFF" w:themeColor="background1"/>
+                <w:lang w:val="en-US" w:eastAsia="en-US"/>
+              </w:rPr>
+              <w:t>&lt;None&gt;</w:t>
             </w:r>
           </w:p>
         </w:tc>
@@ -1792,79 +1937,154 @@
       <w:tr>
         <w:tc>
           <w:tcPr>
-            <w:tcW w:w="1755" w:type="dxa"/>
-            <w:shd w:val="clear" w:color="auto" w:fill="auto"/>
-            <w:tcMar>
-              <w:top w:w="100" w:type="dxa"/>
-              <w:left w:w="100" w:type="dxa"/>
-              <w:bottom w:w="100" w:type="dxa"/>
-              <w:right w:w="100" w:type="dxa"/>
-            </w:tcMar>
-          </w:tcPr>
-          <w:p>
-            <w:pPr>
-              <w:widowControl w:val="0"/>
-              <w:pBdr>
-                <w:top w:val="nil"/>
-                <w:left w:val="nil"/>
-                <w:bottom w:val="nil"/>
-                <w:right w:val="nil"/>
-                <w:between w:val="nil"/>
-              </w:pBdr>
-              <w:spacing w:line="360" w:lineRule="auto"/>
-              <w:rPr>
-                <w:rFonts w:ascii="Times New Roman" w:eastAsia="Times New Roman" w:hAnsi="Times New Roman" w:cs="Times New Roman"/>
-              </w:rPr>
-            </w:pPr>
-            <w:r>
-              <w:rPr>
-                <w:rFonts w:ascii="Times New Roman" w:eastAsia="Times New Roman" w:hAnsi="Times New Roman" w:cs="Times New Roman"/>
+            <w:tcW w:w="4414" w:type="dxa"/>
+            <w:tcBorders>
+              <w:top w:val="single" w:sz="4" w:space="0" w:color="auto"/>
+              <w:left w:val="single" w:sz="4" w:space="0" w:color="auto"/>
+              <w:bottom w:val="single" w:sz="4" w:space="0" w:color="auto"/>
+              <w:right w:val="single" w:sz="4" w:space="0" w:color="auto"/>
+            </w:tcBorders>
+          </w:tcPr>
+          <w:p>
+            <w:pPr>
+              <w:spacing w:after="160" w:line="259" w:lineRule="auto"/>
+              <w:rPr>
+                <w:rFonts w:asciiTheme="minorHAnsi" w:eastAsiaTheme="minorHAnsi" w:hAnsiTheme="minorHAnsi" w:cstheme="minorBidi"/>
+                <w:lang w:val="en-US" w:eastAsia="en-US"/>
+              </w:rPr>
+            </w:pPr>
+          </w:p>
+        </w:tc>
+        <w:tc>
+          <w:tcPr>
+            <w:tcW w:w="4414" w:type="dxa"/>
+            <w:tcBorders>
+              <w:top w:val="single" w:sz="4" w:space="0" w:color="auto"/>
+              <w:left w:val="single" w:sz="4" w:space="0" w:color="auto"/>
+              <w:bottom w:val="single" w:sz="4" w:space="0" w:color="auto"/>
+              <w:right w:val="single" w:sz="4" w:space="0" w:color="auto"/>
+            </w:tcBorders>
+          </w:tcPr>
+          <w:p>
+            <w:pPr>
+              <w:spacing w:after="160" w:line="259" w:lineRule="auto"/>
+              <w:rPr>
+                <w:rFonts w:asciiTheme="minorHAnsi" w:eastAsiaTheme="minorHAnsi" w:hAnsiTheme="minorHAnsi" w:cstheme="minorBidi"/>
+                <w:lang w:val="en-US" w:eastAsia="en-US"/>
+              </w:rPr>
+            </w:pPr>
+          </w:p>
+        </w:tc>
+      </w:tr>
+      <w:tr>
+        <w:tc>
+          <w:tcPr>
+            <w:tcW w:w="4414" w:type="dxa"/>
+            <w:tcBorders>
+              <w:top w:val="single" w:sz="4" w:space="0" w:color="auto"/>
+              <w:left w:val="single" w:sz="4" w:space="0" w:color="auto"/>
+              <w:bottom w:val="single" w:sz="4" w:space="0" w:color="auto"/>
+              <w:right w:val="single" w:sz="4" w:space="0" w:color="auto"/>
+            </w:tcBorders>
+            <w:shd w:val="clear" w:color="auto" w:fill="767171" w:themeFill="background2" w:themeFillShade="80"/>
+            <w:hideMark/>
+          </w:tcPr>
+          <w:p>
+            <w:pPr>
+              <w:spacing w:after="160" w:line="259" w:lineRule="auto"/>
+              <w:rPr>
+                <w:rFonts w:asciiTheme="minorHAnsi" w:eastAsiaTheme="minorHAnsi" w:hAnsiTheme="minorHAnsi" w:cstheme="minorBidi"/>
+                <w:lang w:val="es-ES" w:eastAsia="en-US"/>
+              </w:rPr>
+            </w:pPr>
+            <w:r>
+              <w:rPr>
+                <w:rFonts w:asciiTheme="minorHAnsi" w:eastAsiaTheme="minorHAnsi" w:hAnsiTheme="minorHAnsi" w:cstheme="minorBidi"/>
+                <w:color w:val="FFFFFF" w:themeColor="background1"/>
+                <w:lang w:val="es-ES" w:eastAsia="en-US"/>
               </w:rPr>
               <w:lastRenderedPageBreak/>
-              <w:t>Outputs</w:t>
-            </w:r>
-          </w:p>
-        </w:tc>
-        <w:tc>
-          <w:tcPr>
-            <w:tcW w:w="7245" w:type="dxa"/>
-            <w:shd w:val="clear" w:color="auto" w:fill="auto"/>
-            <w:tcMar>
-              <w:top w:w="100" w:type="dxa"/>
-              <w:left w:w="100" w:type="dxa"/>
-              <w:bottom w:w="100" w:type="dxa"/>
-              <w:right w:w="100" w:type="dxa"/>
-            </w:tcMar>
-          </w:tcPr>
-          <w:p>
-            <w:pPr>
-              <w:widowControl w:val="0"/>
-              <w:pBdr>
-                <w:top w:val="nil"/>
-                <w:left w:val="nil"/>
-                <w:bottom w:val="nil"/>
-                <w:right w:val="nil"/>
-                <w:between w:val="nil"/>
-              </w:pBdr>
-              <w:spacing w:line="360" w:lineRule="auto"/>
-              <w:rPr>
-                <w:rFonts w:ascii="Times New Roman" w:eastAsia="Times New Roman" w:hAnsi="Times New Roman" w:cs="Times New Roman"/>
-                <w:lang w:val="en-US"/>
-              </w:rPr>
-            </w:pPr>
-            <w:r>
-              <w:rPr>
-                <w:rFonts w:ascii="Times New Roman" w:eastAsia="Times New Roman" w:hAnsi="Times New Roman" w:cs="Times New Roman"/>
-                <w:lang w:val="en-US"/>
-              </w:rPr>
-              <w:t>A matrix containing all t</w:t>
-            </w:r>
-            <w:r>
-              <w:rPr>
-                <w:rFonts w:ascii="Times New Roman" w:eastAsia="Times New Roman" w:hAnsi="Times New Roman" w:cs="Times New Roman"/>
-                <w:lang w:val="en-US"/>
-              </w:rPr>
-              <w:t>he numbers from 0 to (n)</w:t>
+              <w:t>Output:</w:t>
+            </w:r>
+          </w:p>
+        </w:tc>
+        <w:tc>
+          <w:tcPr>
+            <w:tcW w:w="4414" w:type="dxa"/>
+            <w:tcBorders>
+              <w:top w:val="single" w:sz="4" w:space="0" w:color="auto"/>
+              <w:left w:val="single" w:sz="4" w:space="0" w:color="auto"/>
+              <w:bottom w:val="single" w:sz="4" w:space="0" w:color="auto"/>
+              <w:right w:val="single" w:sz="4" w:space="0" w:color="auto"/>
+            </w:tcBorders>
+            <w:shd w:val="clear" w:color="auto" w:fill="767171" w:themeFill="background2" w:themeFillShade="80"/>
+            <w:hideMark/>
+          </w:tcPr>
+          <w:p>
+            <w:pPr>
+              <w:spacing w:after="160" w:line="259" w:lineRule="auto"/>
+              <w:rPr>
+                <w:rFonts w:asciiTheme="minorHAnsi" w:eastAsiaTheme="minorHAnsi" w:hAnsiTheme="minorHAnsi" w:cstheme="minorBidi"/>
+                <w:color w:val="FFFFFF" w:themeColor="background1"/>
+                <w:lang w:val="en-US" w:eastAsia="en-US"/>
+              </w:rPr>
+            </w:pPr>
+            <w:r>
+              <w:rPr>
+                <w:rFonts w:asciiTheme="minorHAnsi" w:eastAsiaTheme="minorHAnsi" w:hAnsiTheme="minorHAnsi" w:cstheme="minorBidi"/>
+                <w:color w:val="FFFFFF" w:themeColor="background1"/>
+                <w:lang w:val="en-US" w:eastAsia="en-US"/>
+              </w:rPr>
+              <w:t>Green: Prime numbers</w:t>
+            </w:r>
+          </w:p>
+        </w:tc>
+      </w:tr>
+      <w:tr>
+        <w:tc>
+          <w:tcPr>
+            <w:tcW w:w="4414" w:type="dxa"/>
+            <w:tcBorders>
+              <w:top w:val="single" w:sz="4" w:space="0" w:color="auto"/>
+              <w:left w:val="single" w:sz="4" w:space="0" w:color="auto"/>
+              <w:bottom w:val="single" w:sz="4" w:space="0" w:color="auto"/>
+              <w:right w:val="single" w:sz="4" w:space="0" w:color="auto"/>
+            </w:tcBorders>
+          </w:tcPr>
+          <w:p>
+            <w:pPr>
+              <w:spacing w:after="160" w:line="259" w:lineRule="auto"/>
+              <w:rPr>
+                <w:rFonts w:asciiTheme="minorHAnsi" w:eastAsiaTheme="minorHAnsi" w:hAnsiTheme="minorHAnsi" w:cstheme="minorBidi"/>
+                <w:lang w:val="en-US" w:eastAsia="en-US"/>
+              </w:rPr>
+            </w:pPr>
+          </w:p>
+        </w:tc>
+        <w:tc>
+          <w:tcPr>
+            <w:tcW w:w="4414" w:type="dxa"/>
+            <w:tcBorders>
+              <w:top w:val="single" w:sz="4" w:space="0" w:color="auto"/>
+              <w:left w:val="single" w:sz="4" w:space="0" w:color="auto"/>
+              <w:bottom w:val="single" w:sz="4" w:space="0" w:color="auto"/>
+              <w:right w:val="single" w:sz="4" w:space="0" w:color="auto"/>
+            </w:tcBorders>
+          </w:tcPr>
+          <w:p>
+            <w:pPr>
+              <w:spacing w:after="160" w:line="259" w:lineRule="auto"/>
+              <w:rPr>
+                <w:rFonts w:asciiTheme="minorHAnsi" w:eastAsiaTheme="minorHAnsi" w:hAnsiTheme="minorHAnsi" w:cstheme="minorBidi"/>
+                <w:lang w:val="en-US" w:eastAsia="en-US"/>
+              </w:rPr>
+            </w:pPr>
+            <w:r>
+              <w:rPr>
+                <w:rFonts w:asciiTheme="minorHAnsi" w:eastAsiaTheme="minorHAnsi" w:hAnsiTheme="minorHAnsi" w:cstheme="minorBidi"/>
+                <w:lang w:val="en-US" w:eastAsia="en-US"/>
+              </w:rPr>
+              <w:t>Red: Numbers not prime</w:t>
             </w:r>
           </w:p>
         </w:tc>
@@ -1876,13 +2096,8 @@
           <w:lang w:val="en-US"/>
         </w:rPr>
       </w:pPr>
-    </w:p>
-    <w:p>
-      <w:pPr>
-        <w:rPr>
-          <w:lang w:val="en-US"/>
-        </w:rPr>
-      </w:pPr>
+      <w:bookmarkStart w:id="0" w:name="_GoBack"/>
+      <w:bookmarkEnd w:id="0"/>
     </w:p>
     <w:p>
       <w:pPr>
@@ -2037,7 +2252,7 @@
           <w:shd w:val="clear" w:color="auto" w:fill="FFFFFF"/>
           <w:lang w:val="en-US"/>
         </w:rPr>
-        <w:t>P</w:t>
+        <w:t>Prime number</w:t>
       </w:r>
       <w:r>
         <w:rPr>
@@ -2048,17 +2263,6 @@
           <w:shd w:val="clear" w:color="auto" w:fill="FFFFFF"/>
           <w:lang w:val="en-US"/>
         </w:rPr>
-        <w:t>rime number</w:t>
-      </w:r>
-      <w:r>
-        <w:rPr>
-          <w:color w:val="242729"/>
-          <w:sz w:val="23"/>
-          <w:szCs w:val="23"/>
-          <w:u w:val="single"/>
-          <w:shd w:val="clear" w:color="auto" w:fill="FFFFFF"/>
-          <w:lang w:val="en-US"/>
-        </w:rPr>
         <w:t>:</w:t>
       </w:r>
     </w:p>
@@ -2125,7 +2329,7 @@
           <w:lang w:val="en-US"/>
         </w:rPr>
         <w:drawing>
-          <wp:inline distT="0" distB="0" distL="0" distR="0">
+          <wp:inline distT="0" distB="0" distL="0" distR="0" wp14:anchorId="0777D7D3" wp14:editId="1B9F687C">
             <wp:extent cx="2491874" cy="2003817"/>
             <wp:effectExtent l="0" t="0" r="3810" b="0"/>
             <wp:docPr id="1" name="Imagen 1" descr="Imagen que contiene captura de pantalla&#10;&#10;Descripción generada automáticamente"/>
@@ -2416,8 +2620,6 @@
           <w:lang w:val="en-US"/>
         </w:rPr>
       </w:pPr>
-      <w:bookmarkStart w:id="0" w:name="_GoBack"/>
-      <w:bookmarkEnd w:id="0"/>
     </w:p>
     <w:p>
       <w:pPr>
@@ -2581,11 +2783,9 @@
     <w:r>
       <w:t xml:space="preserve">Antonio </w:t>
     </w:r>
-    <w:proofErr w:type="spellStart"/>
     <w:r>
-      <w:t>Jose</w:t>
+      <w:t>José</w:t>
     </w:r>
-    <w:proofErr w:type="spellEnd"/>
     <w:r>
       <w:t xml:space="preserve"> Cadavid– A00354484</w:t>
     </w:r>
@@ -2594,32 +2794,17 @@
     <w:pPr>
       <w:pStyle w:val="Encabezado"/>
     </w:pPr>
-    <w:proofErr w:type="spellStart"/>
     <w:r>
-      <w:t>Juand</w:t>
-    </w:r>
-    <w:proofErr w:type="spellEnd"/>
-    <w:r>
-      <w:t xml:space="preserve"> David </w:t>
-    </w:r>
-    <w:proofErr w:type="spellStart"/>
-    <w:r>
-      <w:t>Hernandez</w:t>
-    </w:r>
-    <w:proofErr w:type="spellEnd"/>
-    <w:r>
-      <w:t xml:space="preserve"> </w:t>
-    </w:r>
-    <w:proofErr w:type="gramStart"/>
-    <w:r>
-      <w:t xml:space="preserve">-  </w:t>
+      <w:t>Juan David Hern</w:t>
     </w:r>
     <w:r>
-      <w:t>A</w:t>
+      <w:t>á</w:t>
     </w:r>
-    <w:proofErr w:type="gramEnd"/>
     <w:r>
-      <w:t>00356210</w:t>
+      <w:t xml:space="preserve">ndez - </w:t>
+    </w:r>
+    <w:r>
+      <w:t>A00356210</w:t>
     </w:r>
   </w:p>
   <w:p>
@@ -2660,7 +2845,7 @@
       </w:pPr>
     </w:pPrDefault>
   </w:docDefaults>
-  <w:latentStyles w:defLockedState="0" w:defUIPriority="99" w:defSemiHidden="0" w:defUnhideWhenUsed="0" w:defQFormat="0" w:count="377">
+  <w:latentStyles w:defLockedState="0" w:defUIPriority="99" w:defSemiHidden="0" w:defUnhideWhenUsed="0" w:defQFormat="0" w:count="376">
     <w:lsdException w:name="Normal" w:uiPriority="0" w:qFormat="1"/>
     <w:lsdException w:name="heading 1" w:uiPriority="9" w:qFormat="1"/>
     <w:lsdException w:name="heading 2" w:semiHidden="1" w:uiPriority="9" w:unhideWhenUsed="1" w:qFormat="1"/>
@@ -3037,7 +3222,6 @@
     <w:lsdException w:name="Hashtag" w:semiHidden="1" w:unhideWhenUsed="1"/>
     <w:lsdException w:name="Unresolved Mention" w:semiHidden="1" w:unhideWhenUsed="1"/>
     <w:lsdException w:name="Smart Link" w:semiHidden="1" w:unhideWhenUsed="1"/>
-    <w:lsdException w:name="Smart Link Error" w:semiHidden="1" w:unhideWhenUsed="1"/>
   </w:latentStyles>
   <w:style w:type="paragraph" w:default="1" w:styleId="Normal">
     <w:name w:val="Normal"/>
@@ -3054,6 +3238,7 @@
   <w:style w:type="character" w:default="1" w:styleId="Fuentedeprrafopredeter">
     <w:name w:val="Default Paragraph Font"/>
     <w:uiPriority w:val="1"/>
+    <w:semiHidden/>
     <w:unhideWhenUsed/>
   </w:style>
   <w:style w:type="table" w:default="1" w:styleId="Tablanormal">
@@ -3151,6 +3336,26 @@
       <w:color w:val="605E5C"/>
       <w:shd w:val="clear" w:color="auto" w:fill="E1DFDD"/>
     </w:rPr>
+  </w:style>
+  <w:style w:type="table" w:styleId="Tablaconcuadrcula">
+    <w:name w:val="Table Grid"/>
+    <w:basedOn w:val="Tablanormal"/>
+    <w:uiPriority w:val="39"/>
+    <w:rsid w:val="00CB5B19"/>
+    <w:pPr>
+      <w:spacing w:after="0" w:line="240" w:lineRule="auto"/>
+    </w:pPr>
+    <w:tblPr>
+      <w:tblInd w:w="0" w:type="nil"/>
+      <w:tblBorders>
+        <w:top w:val="single" w:sz="4" w:space="0" w:color="auto"/>
+        <w:left w:val="single" w:sz="4" w:space="0" w:color="auto"/>
+        <w:bottom w:val="single" w:sz="4" w:space="0" w:color="auto"/>
+        <w:right w:val="single" w:sz="4" w:space="0" w:color="auto"/>
+        <w:insideH w:val="single" w:sz="4" w:space="0" w:color="auto"/>
+        <w:insideV w:val="single" w:sz="4" w:space="0" w:color="auto"/>
+      </w:tblBorders>
+    </w:tblPr>
   </w:style>
 </w:styles>
 </file>

</xml_diff>

<commit_message>
created custom exception in order to set the maximum input
</commit_message>
<xml_diff>
--- a/docs/ENGIENEERING METHOD PROYECT REPORT.docx
+++ b/docs/ENGIENEERING METHOD PROYECT REPORT.docx
@@ -157,8 +157,10 @@
         <w:rPr>
           <w:lang w:val="en-US"/>
         </w:rPr>
-        <w:t>program</w:t>
-      </w:r>
+        <w:t>software module</w:t>
+      </w:r>
+      <w:bookmarkStart w:id="0" w:name="_GoBack"/>
+      <w:bookmarkEnd w:id="0"/>
       <w:r>
         <w:rPr>
           <w:lang w:val="en-US"/>
@@ -305,23 +307,13 @@
                 <w:lang w:val="es-ES" w:eastAsia="en-US"/>
               </w:rPr>
             </w:pPr>
-            <w:proofErr w:type="spellStart"/>
             <w:r>
               <w:rPr>
                 <w:rFonts w:asciiTheme="minorHAnsi" w:eastAsiaTheme="minorHAnsi" w:hAnsiTheme="minorHAnsi" w:cstheme="minorBidi"/>
                 <w:b/>
                 <w:lang w:val="es-ES" w:eastAsia="en-US"/>
               </w:rPr>
-              <w:t>Name</w:t>
-            </w:r>
-            <w:proofErr w:type="spellEnd"/>
-            <w:r>
-              <w:rPr>
-                <w:rFonts w:asciiTheme="minorHAnsi" w:eastAsiaTheme="minorHAnsi" w:hAnsiTheme="minorHAnsi" w:cstheme="minorBidi"/>
-                <w:b/>
-                <w:lang w:val="es-ES" w:eastAsia="en-US"/>
-              </w:rPr>
-              <w:t>:</w:t>
+              <w:t>Name:</w:t>
             </w:r>
           </w:p>
         </w:tc>
@@ -377,39 +369,7 @@
                 <w:rFonts w:asciiTheme="minorHAnsi" w:eastAsiaTheme="minorHAnsi" w:hAnsiTheme="minorHAnsi" w:cstheme="minorBidi"/>
                 <w:lang w:val="es-ES" w:eastAsia="en-US"/>
               </w:rPr>
-              <w:t xml:space="preserve"> </w:t>
-            </w:r>
-            <w:proofErr w:type="spellStart"/>
-            <w:r>
-              <w:rPr>
-                <w:rFonts w:asciiTheme="minorHAnsi" w:eastAsiaTheme="minorHAnsi" w:hAnsiTheme="minorHAnsi" w:cstheme="minorBidi"/>
-                <w:lang w:val="es-ES" w:eastAsia="en-US"/>
-              </w:rPr>
-              <w:t>Generate</w:t>
-            </w:r>
-            <w:proofErr w:type="spellEnd"/>
-            <w:r>
-              <w:rPr>
-                <w:rFonts w:asciiTheme="minorHAnsi" w:eastAsiaTheme="minorHAnsi" w:hAnsiTheme="minorHAnsi" w:cstheme="minorBidi"/>
-                <w:lang w:val="es-ES" w:eastAsia="en-US"/>
-              </w:rPr>
-              <w:t xml:space="preserve"> prime </w:t>
-            </w:r>
-            <w:proofErr w:type="spellStart"/>
-            <w:r>
-              <w:rPr>
-                <w:rFonts w:asciiTheme="minorHAnsi" w:eastAsiaTheme="minorHAnsi" w:hAnsiTheme="minorHAnsi" w:cstheme="minorBidi"/>
-                <w:lang w:val="es-ES" w:eastAsia="en-US"/>
-              </w:rPr>
-              <w:t>numbers</w:t>
-            </w:r>
-            <w:proofErr w:type="spellEnd"/>
-            <w:r>
-              <w:rPr>
-                <w:rFonts w:asciiTheme="minorHAnsi" w:eastAsiaTheme="minorHAnsi" w:hAnsiTheme="minorHAnsi" w:cstheme="minorBidi"/>
-                <w:lang w:val="es-ES" w:eastAsia="en-US"/>
-              </w:rPr>
-              <w:t>.</w:t>
+              <w:t xml:space="preserve"> Generate prime numbers.</w:t>
             </w:r>
           </w:p>
         </w:tc>
@@ -834,7 +794,6 @@
                 <w:lang w:val="es-ES" w:eastAsia="en-US"/>
               </w:rPr>
             </w:pPr>
-            <w:proofErr w:type="spellStart"/>
             <w:r>
               <w:rPr>
                 <w:rFonts w:asciiTheme="minorHAnsi" w:eastAsiaTheme="minorHAnsi" w:hAnsiTheme="minorHAnsi" w:cstheme="minorBidi"/>
@@ -842,16 +801,7 @@
                 <w:lang w:val="es-ES" w:eastAsia="en-US"/>
               </w:rPr>
               <w:lastRenderedPageBreak/>
-              <w:t>Name</w:t>
-            </w:r>
-            <w:proofErr w:type="spellEnd"/>
-            <w:r>
-              <w:rPr>
-                <w:rFonts w:asciiTheme="minorHAnsi" w:eastAsiaTheme="minorHAnsi" w:hAnsiTheme="minorHAnsi" w:cstheme="minorBidi"/>
-                <w:b/>
-                <w:lang w:val="es-ES" w:eastAsia="en-US"/>
-              </w:rPr>
-              <w:t>:</w:t>
+              <w:t>Name:</w:t>
             </w:r>
           </w:p>
         </w:tc>
@@ -907,23 +857,7 @@
                 <w:rFonts w:asciiTheme="minorHAnsi" w:eastAsiaTheme="minorHAnsi" w:hAnsiTheme="minorHAnsi" w:cstheme="minorBidi"/>
                 <w:lang w:val="es-ES" w:eastAsia="en-US"/>
               </w:rPr>
-              <w:t xml:space="preserve"> </w:t>
-            </w:r>
-            <w:proofErr w:type="spellStart"/>
-            <w:r>
-              <w:rPr>
-                <w:rFonts w:asciiTheme="minorHAnsi" w:eastAsiaTheme="minorHAnsi" w:hAnsiTheme="minorHAnsi" w:cstheme="minorBidi"/>
-                <w:lang w:val="es-ES" w:eastAsia="en-US"/>
-              </w:rPr>
-              <w:t>Get</w:t>
-            </w:r>
-            <w:proofErr w:type="spellEnd"/>
-            <w:r>
-              <w:rPr>
-                <w:rFonts w:asciiTheme="minorHAnsi" w:eastAsiaTheme="minorHAnsi" w:hAnsiTheme="minorHAnsi" w:cstheme="minorBidi"/>
-                <w:lang w:val="es-ES" w:eastAsia="en-US"/>
-              </w:rPr>
-              <w:t xml:space="preserve"> input</w:t>
+              <w:t xml:space="preserve"> Get input</w:t>
             </w:r>
           </w:p>
         </w:tc>
@@ -1279,23 +1213,13 @@
                 <w:lang w:val="es-ES" w:eastAsia="en-US"/>
               </w:rPr>
             </w:pPr>
-            <w:proofErr w:type="spellStart"/>
             <w:r>
               <w:rPr>
                 <w:rFonts w:asciiTheme="minorHAnsi" w:eastAsiaTheme="minorHAnsi" w:hAnsiTheme="minorHAnsi" w:cstheme="minorBidi"/>
                 <w:b/>
                 <w:lang w:val="es-ES" w:eastAsia="en-US"/>
               </w:rPr>
-              <w:t>Name</w:t>
-            </w:r>
-            <w:proofErr w:type="spellEnd"/>
-            <w:r>
-              <w:rPr>
-                <w:rFonts w:asciiTheme="minorHAnsi" w:eastAsiaTheme="minorHAnsi" w:hAnsiTheme="minorHAnsi" w:cstheme="minorBidi"/>
-                <w:b/>
-                <w:lang w:val="es-ES" w:eastAsia="en-US"/>
-              </w:rPr>
-              <w:t>:</w:t>
+              <w:t>Name:</w:t>
             </w:r>
           </w:p>
         </w:tc>
@@ -1337,37 +1261,7 @@
                 <w:rFonts w:asciiTheme="minorHAnsi" w:eastAsiaTheme="minorHAnsi" w:hAnsiTheme="minorHAnsi" w:cstheme="minorBidi"/>
                 <w:lang w:val="es-ES" w:eastAsia="en-US"/>
               </w:rPr>
-              <w:t xml:space="preserve"> #</w:t>
-            </w:r>
-            <w:r>
-              <w:rPr>
-                <w:rFonts w:asciiTheme="minorHAnsi" w:eastAsiaTheme="minorHAnsi" w:hAnsiTheme="minorHAnsi" w:cstheme="minorBidi"/>
-                <w:lang w:val="es-ES" w:eastAsia="en-US"/>
-              </w:rPr>
-              <w:t xml:space="preserve">3 </w:t>
-            </w:r>
-            <w:proofErr w:type="spellStart"/>
-            <w:r>
-              <w:rPr>
-                <w:rFonts w:asciiTheme="minorHAnsi" w:eastAsiaTheme="minorHAnsi" w:hAnsiTheme="minorHAnsi" w:cstheme="minorBidi"/>
-                <w:lang w:val="es-ES" w:eastAsia="en-US"/>
-              </w:rPr>
-              <w:t>Generate</w:t>
-            </w:r>
-            <w:proofErr w:type="spellEnd"/>
-            <w:r>
-              <w:rPr>
-                <w:rFonts w:asciiTheme="minorHAnsi" w:eastAsiaTheme="minorHAnsi" w:hAnsiTheme="minorHAnsi" w:cstheme="minorBidi"/>
-                <w:lang w:val="es-ES" w:eastAsia="en-US"/>
-              </w:rPr>
-              <w:t xml:space="preserve"> Matrix</w:t>
-            </w:r>
-            <w:r>
-              <w:rPr>
-                <w:rFonts w:asciiTheme="minorHAnsi" w:eastAsiaTheme="minorHAnsi" w:hAnsiTheme="minorHAnsi" w:cstheme="minorBidi"/>
-                <w:lang w:val="es-ES" w:eastAsia="en-US"/>
-              </w:rPr>
-              <w:t xml:space="preserve"> </w:t>
+              <w:t xml:space="preserve"> #3 Generate Matrix </w:t>
             </w:r>
           </w:p>
         </w:tc>
@@ -1693,23 +1587,13 @@
                 <w:lang w:val="es-ES" w:eastAsia="en-US"/>
               </w:rPr>
             </w:pPr>
-            <w:proofErr w:type="spellStart"/>
             <w:r>
               <w:rPr>
                 <w:rFonts w:asciiTheme="minorHAnsi" w:eastAsiaTheme="minorHAnsi" w:hAnsiTheme="minorHAnsi" w:cstheme="minorBidi"/>
                 <w:b/>
                 <w:lang w:val="es-ES" w:eastAsia="en-US"/>
               </w:rPr>
-              <w:t>Name</w:t>
-            </w:r>
-            <w:proofErr w:type="spellEnd"/>
-            <w:r>
-              <w:rPr>
-                <w:rFonts w:asciiTheme="minorHAnsi" w:eastAsiaTheme="minorHAnsi" w:hAnsiTheme="minorHAnsi" w:cstheme="minorBidi"/>
-                <w:b/>
-                <w:lang w:val="es-ES" w:eastAsia="en-US"/>
-              </w:rPr>
-              <w:t>:</w:t>
+              <w:t>Name:</w:t>
             </w:r>
           </w:p>
         </w:tc>
@@ -1751,30 +1635,7 @@
                 <w:rFonts w:asciiTheme="minorHAnsi" w:eastAsiaTheme="minorHAnsi" w:hAnsiTheme="minorHAnsi" w:cstheme="minorBidi"/>
                 <w:lang w:val="en-US" w:eastAsia="en-US"/>
               </w:rPr>
-              <w:t xml:space="preserve"> #</w:t>
-            </w:r>
-            <w:r>
-              <w:rPr>
-                <w:rFonts w:asciiTheme="minorHAnsi" w:eastAsiaTheme="minorHAnsi" w:hAnsiTheme="minorHAnsi" w:cstheme="minorBidi"/>
-                <w:lang w:val="en-US" w:eastAsia="en-US"/>
-              </w:rPr>
-              <w:t xml:space="preserve">4 </w:t>
-            </w:r>
-            <w:proofErr w:type="spellStart"/>
-            <w:r>
-              <w:rPr>
-                <w:rFonts w:asciiTheme="minorHAnsi" w:eastAsiaTheme="minorHAnsi" w:hAnsiTheme="minorHAnsi" w:cstheme="minorBidi"/>
-                <w:lang w:val="en-US" w:eastAsia="en-US"/>
-              </w:rPr>
-              <w:t>Differeance</w:t>
-            </w:r>
-            <w:proofErr w:type="spellEnd"/>
-            <w:r>
-              <w:rPr>
-                <w:rFonts w:asciiTheme="minorHAnsi" w:eastAsiaTheme="minorHAnsi" w:hAnsiTheme="minorHAnsi" w:cstheme="minorBidi"/>
-                <w:lang w:val="en-US" w:eastAsia="en-US"/>
-              </w:rPr>
-              <w:t xml:space="preserve"> the primes n</w:t>
+              <w:t xml:space="preserve"> #4 Differeance the primes n</w:t>
             </w:r>
             <w:r>
               <w:rPr>
@@ -2096,8 +1957,6 @@
           <w:lang w:val="en-US"/>
         </w:rPr>
       </w:pPr>
-      <w:bookmarkStart w:id="0" w:name="_GoBack"/>
-      <w:bookmarkEnd w:id="0"/>
     </w:p>
     <w:p>
       <w:pPr>
@@ -2157,7 +2016,7 @@
           <w:shd w:val="clear" w:color="auto" w:fill="FFFFFF"/>
           <w:lang w:val="en-US"/>
         </w:rPr>
-        <w:t>Fuente</w:t>
+        <w:t>Source</w:t>
       </w:r>
       <w:r>
         <w:rPr>
@@ -2461,9 +2320,8 @@
           <w:shd w:val="clear" w:color="auto" w:fill="FFFFFF"/>
           <w:lang w:val="en-US"/>
         </w:rPr>
-        <w:t xml:space="preserve"> need to be kept secret, but the key does. Even the most sophisticated hacker in the world will be unable to decrypt data </w:t>
-      </w:r>
-      <w:proofErr w:type="gramStart"/>
+        <w:t xml:space="preserve"> need to be kept secret, but the key does. Even the most sophisticated hacker in the world will be unable to decrypt data as long as the key remains secret and prime numbers are very useful for creating keys. For example, the strength of public/private key encryption lies in the fact that it's easy to calculate the product of two randomly chosen prime numbers, but it can be very difficult and time consuming to determine which two prime numbers were used to create an extremely large product, when only the product</w:t>
+      </w:r>
       <w:r>
         <w:rPr>
           <w:color w:val="242729"/>
@@ -2472,9 +2330,8 @@
           <w:shd w:val="clear" w:color="auto" w:fill="FFFFFF"/>
           <w:lang w:val="en-US"/>
         </w:rPr>
-        <w:t>as long as</w:t>
-      </w:r>
-      <w:proofErr w:type="gramEnd"/>
+        <w:t xml:space="preserve"> </w:t>
+      </w:r>
       <w:r>
         <w:rPr>
           <w:color w:val="242729"/>
@@ -2483,7 +2340,7 @@
           <w:shd w:val="clear" w:color="auto" w:fill="FFFFFF"/>
           <w:lang w:val="en-US"/>
         </w:rPr>
-        <w:t xml:space="preserve"> the key remains secret and prime numbers are very useful for creating keys. For example, the strength of public/private key encryption lies in the fact that it's easy to calculate the product of two randomly chosen prime numbers, but it can be very difficult and time consuming to determine which two prime numbers were used to create an extremely large product, when only the product</w:t>
+        <w:t>is known.</w:t>
       </w:r>
       <w:r>
         <w:rPr>
@@ -2503,7 +2360,7 @@
           <w:shd w:val="clear" w:color="auto" w:fill="FFFFFF"/>
           <w:lang w:val="en-US"/>
         </w:rPr>
-        <w:t>is known.</w:t>
+        <w:t xml:space="preserve">This problem is called prime </w:t>
       </w:r>
       <w:r>
         <w:rPr>
@@ -2513,9 +2370,12 @@
           <w:shd w:val="clear" w:color="auto" w:fill="FFFFFF"/>
           <w:lang w:val="en-US"/>
         </w:rPr>
-        <w:t xml:space="preserve"> </w:t>
-      </w:r>
-      <w:r>
+        <w:lastRenderedPageBreak/>
+        <w:t>factorization and finding an algorithm which does it fast is one of the unsolved problems of computer science.</w:t>
+      </w:r>
+    </w:p>
+    <w:p>
+      <w:pPr>
         <w:rPr>
           <w:color w:val="242729"/>
           <w:sz w:val="23"/>
@@ -2523,29 +2383,6 @@
           <w:shd w:val="clear" w:color="auto" w:fill="FFFFFF"/>
           <w:lang w:val="en-US"/>
         </w:rPr>
-        <w:t xml:space="preserve">This problem is called prime </w:t>
-      </w:r>
-      <w:r>
-        <w:rPr>
-          <w:color w:val="242729"/>
-          <w:sz w:val="23"/>
-          <w:szCs w:val="23"/>
-          <w:shd w:val="clear" w:color="auto" w:fill="FFFFFF"/>
-          <w:lang w:val="en-US"/>
-        </w:rPr>
-        <w:lastRenderedPageBreak/>
-        <w:t>factorization and finding an algorithm which does it fast is one of the unsolved problems of computer science.</w:t>
-      </w:r>
-    </w:p>
-    <w:p>
-      <w:pPr>
-        <w:rPr>
-          <w:color w:val="242729"/>
-          <w:sz w:val="23"/>
-          <w:szCs w:val="23"/>
-          <w:shd w:val="clear" w:color="auto" w:fill="FFFFFF"/>
-          <w:lang w:val="en-US"/>
-        </w:rPr>
       </w:pPr>
     </w:p>
     <w:p>
@@ -2575,6 +2412,15 @@
     <w:p>
       <w:pPr>
         <w:rPr>
+          <w:b/>
+          <w:bCs/>
+          <w:lang w:val="en-US"/>
+        </w:rPr>
+      </w:pPr>
+    </w:p>
+    <w:p>
+      <w:pPr>
+        <w:rPr>
           <w:lang w:val="en-US"/>
         </w:rPr>
       </w:pPr>
@@ -2584,6 +2430,98 @@
         </w:rPr>
         <w:t>We will tackle the problem of generating prime numbers using different approaches.</w:t>
       </w:r>
+    </w:p>
+    <w:p>
+      <w:pPr>
+        <w:rPr>
+          <w:lang w:val="en-US"/>
+        </w:rPr>
+      </w:pPr>
+      <w:r>
+        <w:rPr>
+          <w:lang w:val="en-US"/>
+        </w:rPr>
+        <w:t xml:space="preserve">In order to display the matrix, </w:t>
+      </w:r>
+      <w:r>
+        <w:rPr>
+          <w:lang w:val="en-US"/>
+        </w:rPr>
+        <w:t>and generate the primes.</w:t>
+      </w:r>
+    </w:p>
+    <w:p>
+      <w:pPr>
+        <w:rPr>
+          <w:lang w:val="en-US"/>
+        </w:rPr>
+      </w:pPr>
+    </w:p>
+    <w:p>
+      <w:pPr>
+        <w:rPr>
+          <w:lang w:val="en-US"/>
+        </w:rPr>
+      </w:pPr>
+      <w:r>
+        <w:rPr>
+          <w:lang w:val="en-US"/>
+        </w:rPr>
+        <w:t>Alternative 1</w:t>
+      </w:r>
+      <w:r>
+        <w:rPr>
+          <w:lang w:val="en-US"/>
+        </w:rPr>
+        <w:t>:</w:t>
+      </w:r>
+    </w:p>
+    <w:p>
+      <w:pPr>
+        <w:rPr>
+          <w:lang w:val="en-US"/>
+        </w:rPr>
+      </w:pPr>
+    </w:p>
+    <w:p>
+      <w:pPr>
+        <w:rPr>
+          <w:lang w:val="en-US"/>
+        </w:rPr>
+      </w:pPr>
+      <w:r>
+        <w:rPr>
+          <w:lang w:val="en-US"/>
+        </w:rPr>
+        <w:t>Alternative2:</w:t>
+      </w:r>
+    </w:p>
+    <w:p>
+      <w:pPr>
+        <w:rPr>
+          <w:lang w:val="en-US"/>
+        </w:rPr>
+      </w:pPr>
+    </w:p>
+    <w:p>
+      <w:pPr>
+        <w:rPr>
+          <w:lang w:val="en-US"/>
+        </w:rPr>
+      </w:pPr>
+      <w:r>
+        <w:rPr>
+          <w:lang w:val="en-US"/>
+        </w:rPr>
+        <w:t>Alternative3:</w:t>
+      </w:r>
+    </w:p>
+    <w:p>
+      <w:pPr>
+        <w:rPr>
+          <w:lang w:val="en-US"/>
+        </w:rPr>
+      </w:pPr>
     </w:p>
     <w:p>
       <w:pPr>
@@ -2845,7 +2783,7 @@
       </w:pPr>
     </w:pPrDefault>
   </w:docDefaults>
-  <w:latentStyles w:defLockedState="0" w:defUIPriority="99" w:defSemiHidden="0" w:defUnhideWhenUsed="0" w:defQFormat="0" w:count="376">
+  <w:latentStyles w:defLockedState="0" w:defUIPriority="99" w:defSemiHidden="0" w:defUnhideWhenUsed="0" w:defQFormat="0" w:count="377">
     <w:lsdException w:name="Normal" w:uiPriority="0" w:qFormat="1"/>
     <w:lsdException w:name="heading 1" w:uiPriority="9" w:qFormat="1"/>
     <w:lsdException w:name="heading 2" w:semiHidden="1" w:uiPriority="9" w:unhideWhenUsed="1" w:qFormat="1"/>
@@ -2951,7 +2889,6 @@
     <w:lsdException w:name="HTML Sample" w:semiHidden="1" w:unhideWhenUsed="1"/>
     <w:lsdException w:name="HTML Typewriter" w:semiHidden="1" w:unhideWhenUsed="1"/>
     <w:lsdException w:name="HTML Variable" w:semiHidden="1" w:unhideWhenUsed="1"/>
-    <w:lsdException w:name="Normal Table" w:semiHidden="1" w:unhideWhenUsed="1"/>
     <w:lsdException w:name="annotation subject" w:semiHidden="1" w:unhideWhenUsed="1"/>
     <w:lsdException w:name="No List" w:semiHidden="1" w:unhideWhenUsed="1"/>
     <w:lsdException w:name="Outline List 1" w:semiHidden="1" w:unhideWhenUsed="1"/>
@@ -2998,10 +2935,8 @@
     <w:lsdException w:name="Table Subtle 2" w:semiHidden="1" w:unhideWhenUsed="1"/>
     <w:lsdException w:name="Table Web 1" w:semiHidden="1" w:unhideWhenUsed="1"/>
     <w:lsdException w:name="Table Web 2" w:semiHidden="1" w:unhideWhenUsed="1"/>
-    <w:lsdException w:name="Table Web 3" w:semiHidden="1" w:unhideWhenUsed="1"/>
     <w:lsdException w:name="Balloon Text" w:semiHidden="1" w:unhideWhenUsed="1"/>
     <w:lsdException w:name="Table Grid" w:uiPriority="39"/>
-    <w:lsdException w:name="Table Theme" w:semiHidden="1" w:unhideWhenUsed="1"/>
     <w:lsdException w:name="Placeholder Text" w:semiHidden="1"/>
     <w:lsdException w:name="No Spacing" w:uiPriority="1" w:qFormat="1"/>
     <w:lsdException w:name="Light Shading" w:uiPriority="60"/>
@@ -3222,6 +3157,7 @@
     <w:lsdException w:name="Hashtag" w:semiHidden="1" w:unhideWhenUsed="1"/>
     <w:lsdException w:name="Unresolved Mention" w:semiHidden="1" w:unhideWhenUsed="1"/>
     <w:lsdException w:name="Smart Link" w:semiHidden="1" w:unhideWhenUsed="1"/>
+    <w:lsdException w:name="Smart Link Error" w:semiHidden="1" w:unhideWhenUsed="1"/>
   </w:latentStyles>
   <w:style w:type="paragraph" w:default="1" w:styleId="Normal">
     <w:name w:val="Normal"/>

</xml_diff>

<commit_message>
some addings on the 3rd point in the documentation
</commit_message>
<xml_diff>
--- a/docs/ENGIENEERING METHOD PROYECT REPORT.docx
+++ b/docs/ENGIENEERING METHOD PROYECT REPORT.docx
@@ -76,195 +76,76 @@
         <w:rPr>
           <w:lang w:val="en-US"/>
         </w:rPr>
-        <w:t>Since the company will i</w:t>
-      </w:r>
-      <w:r>
-        <w:rPr>
-          <w:lang w:val="en-US"/>
-        </w:rPr>
-        <w:t>mproved its security system</w:t>
-      </w:r>
-      <w:r>
-        <w:rPr>
-          <w:lang w:val="en-US"/>
-        </w:rPr>
-        <w:t>,</w:t>
-      </w:r>
-      <w:r>
-        <w:rPr>
-          <w:lang w:val="en-US"/>
-        </w:rPr>
-        <w:t xml:space="preserve"> cryptography will have a fundamental role in the process</w:t>
-      </w:r>
-      <w:r>
-        <w:rPr>
-          <w:lang w:val="en-US"/>
-        </w:rPr>
-        <w:t>, s</w:t>
-      </w:r>
-      <w:r>
-        <w:rPr>
-          <w:lang w:val="en-US"/>
-        </w:rPr>
-        <w:t xml:space="preserve">ince it is a very secure way to protect data. </w:t>
-      </w:r>
-    </w:p>
-    <w:p>
-      <w:pPr>
-        <w:rPr>
-          <w:u w:val="single"/>
-          <w:lang w:val="en-US"/>
-        </w:rPr>
-      </w:pPr>
-      <w:r>
-        <w:rPr>
-          <w:lang w:val="en-US"/>
-        </w:rPr>
-        <w:t xml:space="preserve">In order to implement the </w:t>
-      </w:r>
-      <w:r>
-        <w:rPr>
-          <w:lang w:val="en-US"/>
-        </w:rPr>
-        <w:t>cryptography-based</w:t>
-      </w:r>
-      <w:r>
-        <w:rPr>
-          <w:lang w:val="en-US"/>
-        </w:rPr>
-        <w:t xml:space="preserve"> security system, </w:t>
-      </w:r>
-      <w:r>
-        <w:rPr>
-          <w:lang w:val="en-US"/>
-        </w:rPr>
-        <w:t>they</w:t>
-      </w:r>
-      <w:r>
-        <w:rPr>
-          <w:lang w:val="en-US"/>
-        </w:rPr>
-        <w:t xml:space="preserve"> need a </w:t>
-      </w:r>
-      <w:r>
-        <w:rPr>
-          <w:lang w:val="en-US"/>
-        </w:rPr>
-        <w:t>program</w:t>
-      </w:r>
-      <w:r>
-        <w:rPr>
-          <w:lang w:val="en-US"/>
-        </w:rPr>
-        <w:t xml:space="preserve"> that generates</w:t>
-      </w:r>
-      <w:r>
-        <w:rPr>
-          <w:lang w:val="en-US"/>
-        </w:rPr>
-        <w:t xml:space="preserve"> (n) </w:t>
-      </w:r>
-      <w:r>
-        <w:rPr>
-          <w:lang w:val="en-US"/>
-        </w:rPr>
-        <w:t>prime numbers</w:t>
-      </w:r>
-      <w:r>
-        <w:rPr>
-          <w:lang w:val="en-US"/>
-        </w:rPr>
-        <w:t xml:space="preserve"> (being ‘n’ the desired amount)</w:t>
-      </w:r>
-      <w:r>
-        <w:rPr>
-          <w:lang w:val="en-US"/>
-        </w:rPr>
-        <w:t>. Since currently they don’t have any function or program within their system that can perform this task.</w:t>
-      </w:r>
-      <w:r>
-        <w:rPr>
-          <w:lang w:val="en-US"/>
-        </w:rPr>
-        <w:t xml:space="preserve"> </w:t>
-      </w:r>
-      <w:r>
-        <w:rPr>
-          <w:lang w:val="en-US"/>
-        </w:rPr>
-        <w:t>Prime numbers are needed in order to implement effective encryption algorithms.</w:t>
-      </w:r>
-    </w:p>
-    <w:p>
-      <w:pPr>
-        <w:rPr>
-          <w:lang w:val="en-US"/>
-        </w:rPr>
-      </w:pPr>
-    </w:p>
-    <w:p>
-      <w:pPr>
-        <w:rPr>
-          <w:lang w:val="en-US"/>
-        </w:rPr>
-      </w:pPr>
-      <w:r>
-        <w:rPr>
-          <w:lang w:val="en-US"/>
-        </w:rPr>
-        <w:t>The prime numbers must be</w:t>
-      </w:r>
-      <w:r>
-        <w:rPr>
-          <w:lang w:val="en-US"/>
-        </w:rPr>
-        <w:t xml:space="preserve"> </w:t>
-      </w:r>
-      <w:r>
-        <w:rPr>
-          <w:lang w:val="en-US"/>
-        </w:rPr>
-        <w:t>displayed on</w:t>
-      </w:r>
-      <w:r>
-        <w:rPr>
-          <w:lang w:val="en-US"/>
-        </w:rPr>
-        <w:t xml:space="preserve"> the screen, arranged in a matrix</w:t>
-      </w:r>
-      <w:r>
-        <w:rPr>
-          <w:lang w:val="en-US"/>
-        </w:rPr>
-        <w:t>.</w:t>
-      </w:r>
-    </w:p>
-    <w:p>
-      <w:pPr>
-        <w:rPr>
-          <w:lang w:val="en-US"/>
-        </w:rPr>
-      </w:pPr>
-    </w:p>
-    <w:p>
-      <w:pPr>
-        <w:rPr>
-          <w:lang w:val="en-US"/>
-        </w:rPr>
-      </w:pPr>
-      <w:r>
-        <w:rPr>
-          <w:lang w:val="en-US"/>
-        </w:rPr>
-        <w:t>Functional Requirements</w:t>
-      </w:r>
-    </w:p>
-    <w:p>
-      <w:pPr>
-        <w:rPr>
-          <w:lang w:val="en-US"/>
-        </w:rPr>
-      </w:pPr>
+        <w:t xml:space="preserve">Since the company will improved its security system, cryptography will have a fundamental role in the process, since it is a very secure way to protect data. </w:t>
+      </w:r>
+    </w:p>
+    <w:p>
+      <w:pPr>
+        <w:rPr>
+          <w:lang w:val="en-US"/>
+        </w:rPr>
+      </w:pPr>
+      <w:r>
+        <w:rPr>
+          <w:lang w:val="en-US"/>
+        </w:rPr>
+        <w:t>In order to implement an effective cryptography-based security system, the company needs a piece of software that generates prime numbers.</w:t>
+      </w:r>
+    </w:p>
+    <w:p>
+      <w:pPr>
+        <w:rPr>
+          <w:lang w:val="en-US"/>
+        </w:rPr>
+      </w:pPr>
+      <w:r>
+        <w:rPr>
+          <w:lang w:val="en-US"/>
+        </w:rPr>
+        <w:t xml:space="preserve">They need a software module that generates (n) prime numbers (being ‘n’ the desired amount). </w:t>
+      </w:r>
+    </w:p>
+    <w:p>
+      <w:pPr>
+        <w:rPr>
+          <w:lang w:val="en-US"/>
+        </w:rPr>
+      </w:pPr>
+    </w:p>
+    <w:p>
+      <w:pPr>
+        <w:rPr>
+          <w:lang w:val="en-US"/>
+        </w:rPr>
+      </w:pPr>
+      <w:r>
+        <w:rPr>
+          <w:lang w:val="en-US"/>
+        </w:rPr>
+        <w:t>The prime numbers must be displayed on the screen, arranged in a matrix.</w:t>
+      </w:r>
+    </w:p>
+    <w:p>
+      <w:pPr>
+        <w:rPr>
+          <w:lang w:val="en-US"/>
+        </w:rPr>
+      </w:pPr>
+    </w:p>
+    <w:p>
+      <w:pPr>
+        <w:rPr>
+          <w:lang w:val="en-US"/>
+        </w:rPr>
+      </w:pPr>
+      <w:r>
+        <w:rPr>
+          <w:lang w:val="en-US"/>
+        </w:rPr>
+        <w:t>Specifications</w:t>
+      </w:r>
+      <w:bookmarkStart w:id="0" w:name="_GoBack"/>
+      <w:bookmarkEnd w:id="0"/>
     </w:p>
     <w:tbl>
       <w:tblPr>
@@ -834,7 +715,6 @@
                 <w:b/>
                 <w:lang w:val="es-ES" w:eastAsia="en-US"/>
               </w:rPr>
-              <w:lastRenderedPageBreak/>
               <w:t>Name</w:t>
             </w:r>
             <w:proofErr w:type="spellEnd"/>
@@ -948,6 +828,7 @@
                 <w:b/>
                 <w:lang w:val="en-US" w:eastAsia="en-US"/>
               </w:rPr>
+              <w:lastRenderedPageBreak/>
               <w:t>Description</w:t>
             </w:r>
             <w:r>
@@ -1835,15 +1716,7 @@
                 <w:rFonts w:asciiTheme="minorHAnsi" w:eastAsiaTheme="minorHAnsi" w:hAnsiTheme="minorHAnsi" w:cstheme="minorBidi"/>
                 <w:lang w:val="en-US" w:eastAsia="en-US"/>
               </w:rPr>
-              <w:t xml:space="preserve">, that is, that allows to show in real time the process performed </w:t>
-            </w:r>
-            <w:r>
-              <w:rPr>
-                <w:rFonts w:asciiTheme="minorHAnsi" w:eastAsiaTheme="minorHAnsi" w:hAnsiTheme="minorHAnsi" w:cstheme="minorBidi"/>
-                <w:lang w:val="en-US" w:eastAsia="en-US"/>
-              </w:rPr>
-              <w:lastRenderedPageBreak/>
-              <w:t>by the algorithm to find these prime numbers.</w:t>
+              <w:t>, that is, that allows to show in real time the process performed by the algorithm to find these prime numbers.</w:t>
             </w:r>
           </w:p>
         </w:tc>
@@ -2444,9 +2317,8 @@
           <w:shd w:val="clear" w:color="auto" w:fill="FFFFFF"/>
           <w:lang w:val="en-US"/>
         </w:rPr>
-        <w:t xml:space="preserve"> need to be kept secret, but the key does. Even the most sophisticated hacker in the world will be unable to decrypt data </w:t>
-      </w:r>
-      <w:proofErr w:type="gramStart"/>
+        <w:t xml:space="preserve"> need to be kept secret, but the key does. Even the most sophisticated hacker in the world will be unable to decrypt data as long as the key remains secret and prime numbers are very useful for creating keys. For example, the strength of public/private key encryption lies in the fact that it's easy to calculate the product of two randomly chosen prime numbers, but it can be very difficult and time consuming to determine which two prime numbers were used to create an extremely large product, when only the product</w:t>
+      </w:r>
       <w:r>
         <w:rPr>
           <w:color w:val="242729"/>
@@ -2455,9 +2327,8 @@
           <w:shd w:val="clear" w:color="auto" w:fill="FFFFFF"/>
           <w:lang w:val="en-US"/>
         </w:rPr>
-        <w:t>as long as</w:t>
-      </w:r>
-      <w:proofErr w:type="gramEnd"/>
+        <w:t xml:space="preserve"> </w:t>
+      </w:r>
       <w:r>
         <w:rPr>
           <w:color w:val="242729"/>
@@ -2466,7 +2337,7 @@
           <w:shd w:val="clear" w:color="auto" w:fill="FFFFFF"/>
           <w:lang w:val="en-US"/>
         </w:rPr>
-        <w:t xml:space="preserve"> the key remains secret and prime numbers are very useful for creating keys. For example, the strength of public/private key encryption lies in the fact that it's easy to calculate the product of two randomly chosen prime numbers, but it can be very difficult and time consuming to determine which two prime numbers were used to create an extremely large product, when only the product</w:t>
+        <w:t>is known.</w:t>
       </w:r>
       <w:r>
         <w:rPr>
@@ -2486,38 +2357,7 @@
           <w:shd w:val="clear" w:color="auto" w:fill="FFFFFF"/>
           <w:lang w:val="en-US"/>
         </w:rPr>
-        <w:t>is known.</w:t>
-      </w:r>
-      <w:r>
-        <w:rPr>
-          <w:color w:val="242729"/>
-          <w:sz w:val="23"/>
-          <w:szCs w:val="23"/>
-          <w:shd w:val="clear" w:color="auto" w:fill="FFFFFF"/>
-          <w:lang w:val="en-US"/>
-        </w:rPr>
-        <w:t xml:space="preserve"> </w:t>
-      </w:r>
-      <w:r>
-        <w:rPr>
-          <w:color w:val="242729"/>
-          <w:sz w:val="23"/>
-          <w:szCs w:val="23"/>
-          <w:shd w:val="clear" w:color="auto" w:fill="FFFFFF"/>
-          <w:lang w:val="en-US"/>
-        </w:rPr>
-        <w:t xml:space="preserve">This problem is called </w:t>
-      </w:r>
-      <w:r>
-        <w:rPr>
-          <w:color w:val="242729"/>
-          <w:sz w:val="23"/>
-          <w:szCs w:val="23"/>
-          <w:shd w:val="clear" w:color="auto" w:fill="FFFFFF"/>
-          <w:lang w:val="en-US"/>
-        </w:rPr>
-        <w:lastRenderedPageBreak/>
-        <w:t>prime factorization and finding an algorithm which does it fast is one of the unsolved problems of computer science.</w:t>
+        <w:t>This problem is called prime factorization and finding an algorithm which does it fast is one of the unsolved problems of computer science.</w:t>
       </w:r>
     </w:p>
     <w:p>
@@ -2572,6 +2412,516 @@
         </w:rPr>
         <w:t>We will tackle the problem of generating prime numbers using different approaches.</w:t>
       </w:r>
+    </w:p>
+    <w:p>
+      <w:pPr>
+        <w:rPr>
+          <w:lang w:val="en-US"/>
+        </w:rPr>
+      </w:pPr>
+    </w:p>
+    <w:p>
+      <w:pPr>
+        <w:rPr>
+          <w:lang w:val="en-US"/>
+        </w:rPr>
+      </w:pPr>
+      <w:r>
+        <w:rPr>
+          <w:lang w:val="en-US"/>
+        </w:rPr>
+        <w:t>We will tackle the problem of generating prime numbers</w:t>
+      </w:r>
+      <w:r>
+        <w:rPr>
+          <w:lang w:val="en-US"/>
+        </w:rPr>
+        <w:t xml:space="preserve"> and displaying them</w:t>
+      </w:r>
+      <w:r>
+        <w:rPr>
+          <w:lang w:val="en-US"/>
+        </w:rPr>
+        <w:t xml:space="preserve"> using different approaches.</w:t>
+      </w:r>
+    </w:p>
+    <w:p>
+      <w:pPr>
+        <w:rPr>
+          <w:lang w:val="en-US"/>
+        </w:rPr>
+      </w:pPr>
+    </w:p>
+    <w:p>
+      <w:pPr>
+        <w:rPr>
+          <w:b/>
+          <w:bCs/>
+          <w:lang w:val="en-US"/>
+        </w:rPr>
+      </w:pPr>
+      <w:r>
+        <w:rPr>
+          <w:b/>
+          <w:bCs/>
+          <w:lang w:val="en-US"/>
+        </w:rPr>
+        <w:t>Interface of the program:</w:t>
+      </w:r>
+    </w:p>
+    <w:p>
+      <w:pPr>
+        <w:rPr>
+          <w:lang w:val="en-US"/>
+        </w:rPr>
+      </w:pPr>
+      <w:r>
+        <w:rPr>
+          <w:lang w:val="en-US"/>
+        </w:rPr>
+        <w:t>Alternative 1:</w:t>
+      </w:r>
+    </w:p>
+    <w:p>
+      <w:pPr>
+        <w:rPr>
+          <w:lang w:val="en-US"/>
+        </w:rPr>
+      </w:pPr>
+      <w:r>
+        <w:rPr>
+          <w:lang w:val="en-US"/>
+        </w:rPr>
+        <w:t>In this approach a single all-in-one interface program was thought.</w:t>
+      </w:r>
+    </w:p>
+    <w:p>
+      <w:pPr>
+        <w:rPr>
+          <w:lang w:val="en-US"/>
+        </w:rPr>
+      </w:pPr>
+      <w:r>
+        <w:rPr>
+          <w:lang w:val="en-US"/>
+        </w:rPr>
+        <w:t xml:space="preserve">In the window the scene would be displayed in a </w:t>
+      </w:r>
+      <w:proofErr w:type="spellStart"/>
+      <w:r>
+        <w:rPr>
+          <w:lang w:val="en-US"/>
+        </w:rPr>
+        <w:t>BorderPane</w:t>
+      </w:r>
+      <w:proofErr w:type="spellEnd"/>
+      <w:r>
+        <w:rPr>
+          <w:lang w:val="en-US"/>
+        </w:rPr>
+        <w:t xml:space="preserve"> layout in which on the top part one would have a </w:t>
+      </w:r>
+      <w:proofErr w:type="spellStart"/>
+      <w:r>
+        <w:rPr>
+          <w:lang w:val="en-US"/>
+        </w:rPr>
+        <w:t>TextField</w:t>
+      </w:r>
+      <w:proofErr w:type="spellEnd"/>
+      <w:r>
+        <w:rPr>
+          <w:lang w:val="en-US"/>
+        </w:rPr>
+        <w:t xml:space="preserve"> to introduce the input and generate the matrix, in the bottom part one would have three buttons, each one with a different algorithm to find the prime numbers in the matrix and in the center the matrix would be displayed.</w:t>
+      </w:r>
+    </w:p>
+    <w:p>
+      <w:pPr>
+        <w:rPr>
+          <w:lang w:val="en-US"/>
+        </w:rPr>
+      </w:pPr>
+      <w:r>
+        <w:rPr>
+          <w:noProof/>
+          <w:lang w:val="en-US"/>
+        </w:rPr>
+        <w:drawing>
+          <wp:inline distT="0" distB="0" distL="0" distR="0" wp14:anchorId="44A90153" wp14:editId="22A49982">
+            <wp:extent cx="2164080" cy="1760220"/>
+            <wp:effectExtent l="0" t="0" r="7620" b="0"/>
+            <wp:docPr id="8" name="Imagen 8" descr="Imagen que contiene captura de pantalla&#10;&#10;Descripción generada automáticamente"/>
+            <wp:cNvGraphicFramePr>
+              <a:graphicFrameLocks xmlns:a="http://schemas.openxmlformats.org/drawingml/2006/main" noChangeAspect="1"/>
+            </wp:cNvGraphicFramePr>
+            <a:graphic xmlns:a="http://schemas.openxmlformats.org/drawingml/2006/main">
+              <a:graphicData uri="http://schemas.openxmlformats.org/drawingml/2006/picture">
+                <pic:pic xmlns:pic="http://schemas.openxmlformats.org/drawingml/2006/picture">
+                  <pic:nvPicPr>
+                    <pic:cNvPr id="0" name="Imagen 2" descr="Imagen que contiene captura de pantalla&#10;&#10;Descripción generada automáticamente"/>
+                    <pic:cNvPicPr>
+                      <a:picLocks noChangeAspect="1" noChangeArrowheads="1"/>
+                    </pic:cNvPicPr>
+                  </pic:nvPicPr>
+                  <pic:blipFill>
+                    <a:blip r:embed="rId10" cstate="print">
+                      <a:extLst>
+                        <a:ext uri="{28A0092B-C50C-407E-A947-70E740481C1C}">
+                          <a14:useLocalDpi xmlns:a14="http://schemas.microsoft.com/office/drawing/2010/main" val="0"/>
+                        </a:ext>
+                      </a:extLst>
+                    </a:blip>
+                    <a:srcRect l="12949" t="12463" r="24733" b="9975"/>
+                    <a:stretch>
+                      <a:fillRect/>
+                    </a:stretch>
+                  </pic:blipFill>
+                  <pic:spPr bwMode="auto">
+                    <a:xfrm>
+                      <a:off x="0" y="0"/>
+                      <a:ext cx="2164080" cy="1760220"/>
+                    </a:xfrm>
+                    <a:prstGeom prst="rect">
+                      <a:avLst/>
+                    </a:prstGeom>
+                    <a:noFill/>
+                    <a:ln>
+                      <a:noFill/>
+                    </a:ln>
+                  </pic:spPr>
+                </pic:pic>
+              </a:graphicData>
+            </a:graphic>
+          </wp:inline>
+        </w:drawing>
+      </w:r>
+    </w:p>
+    <w:p>
+      <w:pPr>
+        <w:rPr>
+          <w:lang w:val="en-US"/>
+        </w:rPr>
+      </w:pPr>
+      <w:r>
+        <w:rPr>
+          <w:lang w:val="en-US"/>
+        </w:rPr>
+        <w:t xml:space="preserve">      </w:t>
+      </w:r>
+      <w:r>
+        <w:rPr>
+          <w:sz w:val="16"/>
+          <w:szCs w:val="16"/>
+          <w:lang w:val="en-US"/>
+        </w:rPr>
+        <w:t>Mockup of the interface</w:t>
+      </w:r>
+    </w:p>
+    <w:p>
+      <w:pPr>
+        <w:rPr>
+          <w:lang w:val="en-US"/>
+        </w:rPr>
+      </w:pPr>
+    </w:p>
+    <w:p>
+      <w:pPr>
+        <w:rPr>
+          <w:lang w:val="en-US"/>
+        </w:rPr>
+      </w:pPr>
+      <w:r>
+        <w:rPr>
+          <w:lang w:val="en-US"/>
+        </w:rPr>
+        <w:t>Alternative2:</w:t>
+      </w:r>
+    </w:p>
+    <w:p>
+      <w:pPr>
+        <w:rPr>
+          <w:lang w:val="en-US"/>
+        </w:rPr>
+      </w:pPr>
+      <w:r>
+        <w:rPr>
+          <w:lang w:val="en-US"/>
+        </w:rPr>
+        <w:t>In this approach we thought about a two scene interface.</w:t>
+      </w:r>
+    </w:p>
+    <w:p>
+      <w:pPr>
+        <w:rPr>
+          <w:lang w:val="en-US"/>
+        </w:rPr>
+      </w:pPr>
+      <w:r>
+        <w:rPr>
+          <w:lang w:val="en-US"/>
+        </w:rPr>
+        <w:t xml:space="preserve">In the first scene there is a </w:t>
+      </w:r>
+      <w:proofErr w:type="spellStart"/>
+      <w:r>
+        <w:rPr>
+          <w:lang w:val="en-US"/>
+        </w:rPr>
+        <w:t>Textfield</w:t>
+      </w:r>
+      <w:proofErr w:type="spellEnd"/>
+      <w:r>
+        <w:rPr>
+          <w:lang w:val="en-US"/>
+        </w:rPr>
+        <w:t xml:space="preserve"> (to get the user input) and a Button (to generate the matrix).</w:t>
+      </w:r>
+    </w:p>
+    <w:p>
+      <w:pPr>
+        <w:rPr>
+          <w:lang w:val="en-US"/>
+        </w:rPr>
+      </w:pPr>
+      <w:r>
+        <w:rPr>
+          <w:lang w:val="en-US"/>
+        </w:rPr>
+        <w:t xml:space="preserve">Once the user generates the matrix the scene changes and now there is a </w:t>
+      </w:r>
+      <w:proofErr w:type="spellStart"/>
+      <w:r>
+        <w:rPr>
+          <w:lang w:val="en-US"/>
+        </w:rPr>
+        <w:t>BorderPane</w:t>
+      </w:r>
+      <w:proofErr w:type="spellEnd"/>
+      <w:r>
+        <w:rPr>
+          <w:lang w:val="en-US"/>
+        </w:rPr>
+        <w:t xml:space="preserve"> layout in </w:t>
+      </w:r>
+      <w:proofErr w:type="spellStart"/>
+      <w:r>
+        <w:rPr>
+          <w:lang w:val="en-US"/>
+        </w:rPr>
+        <w:t>wich</w:t>
+      </w:r>
+      <w:proofErr w:type="spellEnd"/>
+      <w:r>
+        <w:rPr>
+          <w:lang w:val="en-US"/>
+        </w:rPr>
+        <w:t xml:space="preserve"> on the left side there are four </w:t>
+      </w:r>
+      <w:proofErr w:type="spellStart"/>
+      <w:r>
+        <w:rPr>
+          <w:lang w:val="en-US"/>
+        </w:rPr>
+        <w:t>butons</w:t>
+      </w:r>
+      <w:proofErr w:type="spellEnd"/>
+      <w:r>
+        <w:rPr>
+          <w:lang w:val="en-US"/>
+        </w:rPr>
+        <w:t>, three for filling up the matrix with primes and one for going back. In the center of the pane the matrix is displayed.</w:t>
+      </w:r>
+    </w:p>
+    <w:p>
+      <w:pPr>
+        <w:rPr>
+          <w:lang w:val="en-US"/>
+        </w:rPr>
+      </w:pPr>
+      <w:r>
+        <w:rPr>
+          <w:noProof/>
+          <w:lang w:val="en-US"/>
+        </w:rPr>
+        <w:lastRenderedPageBreak/>
+        <w:drawing>
+          <wp:inline distT="0" distB="0" distL="0" distR="0" wp14:anchorId="1FA1C73A" wp14:editId="1C64BBFD">
+            <wp:extent cx="1935480" cy="2255520"/>
+            <wp:effectExtent l="0" t="0" r="7620" b="0"/>
+            <wp:docPr id="10" name="Imagen 10" descr="Imagen que contiene captura de pantalla&#10;&#10;Descripción generada automáticamente"/>
+            <wp:cNvGraphicFramePr>
+              <a:graphicFrameLocks xmlns:a="http://schemas.openxmlformats.org/drawingml/2006/main" noChangeAspect="1"/>
+            </wp:cNvGraphicFramePr>
+            <a:graphic xmlns:a="http://schemas.openxmlformats.org/drawingml/2006/main">
+              <a:graphicData uri="http://schemas.openxmlformats.org/drawingml/2006/picture">
+                <pic:pic xmlns:pic="http://schemas.openxmlformats.org/drawingml/2006/picture">
+                  <pic:nvPicPr>
+                    <pic:cNvPr id="0" name="Imagen 3" descr="Imagen que contiene captura de pantalla&#10;&#10;Descripción generada automáticamente"/>
+                    <pic:cNvPicPr>
+                      <a:picLocks noChangeAspect="1" noChangeArrowheads="1"/>
+                    </pic:cNvPicPr>
+                  </pic:nvPicPr>
+                  <pic:blipFill>
+                    <a:blip r:embed="rId11" cstate="print">
+                      <a:extLst>
+                        <a:ext uri="{28A0092B-C50C-407E-A947-70E740481C1C}">
+                          <a14:useLocalDpi xmlns:a14="http://schemas.microsoft.com/office/drawing/2010/main" val="0"/>
+                        </a:ext>
+                      </a:extLst>
+                    </a:blip>
+                    <a:srcRect l="25829" t="11703" r="27728" b="9317"/>
+                    <a:stretch>
+                      <a:fillRect/>
+                    </a:stretch>
+                  </pic:blipFill>
+                  <pic:spPr bwMode="auto">
+                    <a:xfrm>
+                      <a:off x="0" y="0"/>
+                      <a:ext cx="1935480" cy="2255520"/>
+                    </a:xfrm>
+                    <a:prstGeom prst="rect">
+                      <a:avLst/>
+                    </a:prstGeom>
+                    <a:noFill/>
+                    <a:ln>
+                      <a:noFill/>
+                    </a:ln>
+                  </pic:spPr>
+                </pic:pic>
+              </a:graphicData>
+            </a:graphic>
+          </wp:inline>
+        </w:drawing>
+      </w:r>
+      <w:r>
+        <w:rPr>
+          <w:lang w:val="en-US"/>
+        </w:rPr>
+        <w:t xml:space="preserve">                 </w:t>
+      </w:r>
+      <w:r>
+        <w:rPr>
+          <w:noProof/>
+          <w:lang w:val="en-US"/>
+        </w:rPr>
+        <w:drawing>
+          <wp:inline distT="0" distB="0" distL="0" distR="0" wp14:anchorId="5F8C8A10" wp14:editId="2D9967A6">
+            <wp:extent cx="2385060" cy="2217420"/>
+            <wp:effectExtent l="0" t="0" r="0" b="0"/>
+            <wp:docPr id="11" name="Imagen 11" descr="Imagen que contiene captura de pantalla&#10;&#10;Descripción generada automáticamente"/>
+            <wp:cNvGraphicFramePr>
+              <a:graphicFrameLocks xmlns:a="http://schemas.openxmlformats.org/drawingml/2006/main" noChangeAspect="1"/>
+            </wp:cNvGraphicFramePr>
+            <a:graphic xmlns:a="http://schemas.openxmlformats.org/drawingml/2006/main">
+              <a:graphicData uri="http://schemas.openxmlformats.org/drawingml/2006/picture">
+                <pic:pic xmlns:pic="http://schemas.openxmlformats.org/drawingml/2006/picture">
+                  <pic:nvPicPr>
+                    <pic:cNvPr id="0" name="Imagen 4" descr="Imagen que contiene captura de pantalla&#10;&#10;Descripción generada automáticamente"/>
+                    <pic:cNvPicPr>
+                      <a:picLocks noChangeAspect="1" noChangeArrowheads="1"/>
+                    </pic:cNvPicPr>
+                  </pic:nvPicPr>
+                  <pic:blipFill>
+                    <a:blip r:embed="rId12" cstate="print">
+                      <a:extLst>
+                        <a:ext uri="{28A0092B-C50C-407E-A947-70E740481C1C}">
+                          <a14:useLocalDpi xmlns:a14="http://schemas.microsoft.com/office/drawing/2010/main" val="0"/>
+                        </a:ext>
+                      </a:extLst>
+                    </a:blip>
+                    <a:srcRect l="17943" t="10393" r="25909" b="9213"/>
+                    <a:stretch>
+                      <a:fillRect/>
+                    </a:stretch>
+                  </pic:blipFill>
+                  <pic:spPr bwMode="auto">
+                    <a:xfrm>
+                      <a:off x="0" y="0"/>
+                      <a:ext cx="2385060" cy="2217420"/>
+                    </a:xfrm>
+                    <a:prstGeom prst="rect">
+                      <a:avLst/>
+                    </a:prstGeom>
+                    <a:noFill/>
+                    <a:ln>
+                      <a:noFill/>
+                    </a:ln>
+                  </pic:spPr>
+                </pic:pic>
+              </a:graphicData>
+            </a:graphic>
+          </wp:inline>
+        </w:drawing>
+      </w:r>
+    </w:p>
+    <w:p>
+      <w:pPr>
+        <w:rPr>
+          <w:noProof/>
+          <w:sz w:val="16"/>
+          <w:szCs w:val="16"/>
+          <w:lang w:val="en-US"/>
+        </w:rPr>
+      </w:pPr>
+      <w:r>
+        <w:rPr>
+          <w:sz w:val="16"/>
+          <w:szCs w:val="16"/>
+          <w:lang w:val="en-US"/>
+        </w:rPr>
+        <w:t xml:space="preserve">      Mockup scene 1</w:t>
+      </w:r>
+      <w:r>
+        <w:rPr>
+          <w:sz w:val="16"/>
+          <w:szCs w:val="16"/>
+          <w:lang w:val="en-US"/>
+        </w:rPr>
+        <w:tab/>
+      </w:r>
+      <w:r>
+        <w:rPr>
+          <w:sz w:val="16"/>
+          <w:szCs w:val="16"/>
+          <w:lang w:val="en-US"/>
+        </w:rPr>
+        <w:tab/>
+      </w:r>
+      <w:r>
+        <w:rPr>
+          <w:sz w:val="16"/>
+          <w:szCs w:val="16"/>
+          <w:lang w:val="en-US"/>
+        </w:rPr>
+        <w:tab/>
+      </w:r>
+      <w:r>
+        <w:rPr>
+          <w:sz w:val="16"/>
+          <w:szCs w:val="16"/>
+          <w:lang w:val="en-US"/>
+        </w:rPr>
+        <w:tab/>
+        <w:t xml:space="preserve">    Mockup scene 2</w:t>
+      </w:r>
+    </w:p>
+    <w:p>
+      <w:pPr>
+        <w:rPr>
+          <w:noProof/>
+          <w:sz w:val="22"/>
+          <w:szCs w:val="22"/>
+          <w:lang w:val="en-US"/>
+        </w:rPr>
+      </w:pPr>
+    </w:p>
+    <w:p>
+      <w:pPr>
+        <w:rPr>
+          <w:lang w:val="en-US"/>
+        </w:rPr>
+      </w:pPr>
     </w:p>
     <w:p>
       <w:pPr>
@@ -2631,7 +2981,7 @@
                     </pic:cNvPicPr>
                   </pic:nvPicPr>
                   <pic:blipFill>
-                    <a:blip r:embed="rId10">
+                    <a:blip r:embed="rId13">
                       <a:extLst>
                         <a:ext uri="{28A0092B-C50C-407E-A947-70E740481C1C}">
                           <a14:useLocalDpi xmlns:a14="http://schemas.microsoft.com/office/drawing/2010/main" val="0"/>
@@ -2698,6 +3048,7 @@
         <w:rPr>
           <w:lang w:val="en-US"/>
         </w:rPr>
+        <w:lastRenderedPageBreak/>
         <w:t xml:space="preserve">This algorithm adds numbers 2 and 3 to the </w:t>
       </w:r>
       <w:r>
@@ -2770,42 +3121,7 @@
           <w:rStyle w:val="tlid-translation"/>
           <w:lang w:val="en"/>
         </w:rPr>
-        <w:t>I</w:t>
-      </w:r>
-      <w:r>
-        <w:rPr>
-          <w:rStyle w:val="tlid-translation"/>
-          <w:lang w:val="en"/>
-        </w:rPr>
-        <w:t>n the square indices</w:t>
-      </w:r>
-      <w:r>
-        <w:rPr>
-          <w:rStyle w:val="tlid-translation"/>
-          <w:lang w:val="en"/>
-        </w:rPr>
-        <w:t>, t</w:t>
-      </w:r>
-      <w:r>
-        <w:rPr>
-          <w:rStyle w:val="tlid-translation"/>
-          <w:lang w:val="en"/>
-        </w:rPr>
-        <w:t>he</w:t>
-      </w:r>
-      <w:r>
-        <w:rPr>
-          <w:rStyle w:val="tlid-translation"/>
-          <w:lang w:val="en"/>
-        </w:rPr>
-        <w:t>re</w:t>
-      </w:r>
-      <w:r>
-        <w:rPr>
-          <w:rStyle w:val="tlid-translation"/>
-          <w:lang w:val="en"/>
-        </w:rPr>
-        <w:t xml:space="preserve"> are indicated as false</w:t>
+        <w:t>In the square indices, there are indicated as false</w:t>
       </w:r>
     </w:p>
     <w:p>
@@ -2973,7 +3289,7 @@
                     </pic:cNvPicPr>
                   </pic:nvPicPr>
                   <pic:blipFill>
-                    <a:blip r:embed="rId11">
+                    <a:blip r:embed="rId14">
                       <a:extLst>
                         <a:ext uri="{28A0092B-C50C-407E-A947-70E740481C1C}">
                           <a14:useLocalDpi xmlns:a14="http://schemas.microsoft.com/office/drawing/2010/main" val="0"/>
@@ -3250,7 +3566,6 @@
         <w:rPr>
           <w:noProof/>
         </w:rPr>
-        <w:lastRenderedPageBreak/>
         <w:drawing>
           <wp:inline distT="0" distB="0" distL="0" distR="0" wp14:anchorId="095CE2D2" wp14:editId="59BD64A1">
             <wp:extent cx="3631505" cy="2778051"/>
@@ -3269,7 +3584,7 @@
                     </pic:cNvPicPr>
                   </pic:nvPicPr>
                   <pic:blipFill>
-                    <a:blip r:embed="rId12">
+                    <a:blip r:embed="rId15">
                       <a:extLst>
                         <a:ext uri="{28A0092B-C50C-407E-A947-70E740481C1C}">
                           <a14:useLocalDpi xmlns:a14="http://schemas.microsoft.com/office/drawing/2010/main" val="0"/>
@@ -3327,13 +3642,7 @@
         <w:rPr>
           <w:lang w:val="en-US"/>
         </w:rPr>
-        <w:t xml:space="preserve">This method fills an array of Boolean with </w:t>
-      </w:r>
-      <w:r>
-        <w:rPr>
-          <w:lang w:val="en-US"/>
-        </w:rPr>
-        <w:t>true</w:t>
+        <w:t>This method fills an array of Boolean with true</w:t>
       </w:r>
     </w:p>
     <w:p>
@@ -3455,6 +3764,7 @@
         <w:rPr>
           <w:noProof/>
         </w:rPr>
+        <w:lastRenderedPageBreak/>
         <w:drawing>
           <wp:inline distT="0" distB="0" distL="0" distR="0" wp14:anchorId="0CCE3EDB" wp14:editId="0280D171">
             <wp:extent cx="3706126" cy="3174054"/>
@@ -3473,7 +3783,7 @@
                     </pic:cNvPicPr>
                   </pic:nvPicPr>
                   <pic:blipFill>
-                    <a:blip r:embed="rId13">
+                    <a:blip r:embed="rId16">
                       <a:extLst>
                         <a:ext uri="{28A0092B-C50C-407E-A947-70E740481C1C}">
                           <a14:useLocalDpi xmlns:a14="http://schemas.microsoft.com/office/drawing/2010/main" val="0"/>
@@ -3538,7 +3848,6 @@
         <w:rPr>
           <w:lang w:val="en-US"/>
         </w:rPr>
-        <w:lastRenderedPageBreak/>
         <w:t>To know if a number is a prime first look if is divisible by 2 and 3 and if it’s the square of another prime number</w:t>
       </w:r>
     </w:p>
@@ -3621,7 +3930,7 @@
                     </pic:cNvPicPr>
                   </pic:nvPicPr>
                   <pic:blipFill>
-                    <a:blip r:embed="rId14">
+                    <a:blip r:embed="rId17">
                       <a:extLst>
                         <a:ext uri="{28A0092B-C50C-407E-A947-70E740481C1C}">
                           <a14:useLocalDpi xmlns:a14="http://schemas.microsoft.com/office/drawing/2010/main" val="0"/>
@@ -3694,13 +4003,8 @@
         <w:rPr>
           <w:lang w:val="en-US"/>
         </w:rPr>
-        <w:t xml:space="preserve">To know if a number is a prime </w:t>
-      </w:r>
-      <w:r>
-        <w:rPr>
-          <w:lang w:val="en-US"/>
-        </w:rPr>
-        <w:t>look if the number is divisible by another number since 2 to n</w:t>
+        <w:lastRenderedPageBreak/>
+        <w:t>To know if a number is a prime look if the number is divisible by another number since 2 to n</w:t>
       </w:r>
     </w:p>
     <w:p>
@@ -3879,7 +4183,7 @@
                     </pic:cNvPicPr>
                   </pic:nvPicPr>
                   <pic:blipFill>
-                    <a:blip r:embed="rId15">
+                    <a:blip r:embed="rId18">
                       <a:extLst>
                         <a:ext uri="{28A0092B-C50C-407E-A947-70E740481C1C}">
                           <a14:useLocalDpi xmlns:a14="http://schemas.microsoft.com/office/drawing/2010/main" val="0"/>
@@ -3942,28 +4246,7 @@
           <w:rStyle w:val="tlid-translation"/>
           <w:lang w:val="en"/>
         </w:rPr>
-        <w:t>take</w:t>
-      </w:r>
-      <w:r>
-        <w:rPr>
-          <w:rStyle w:val="tlid-translation"/>
-          <w:lang w:val="en"/>
-        </w:rPr>
-        <w:t>s</w:t>
-      </w:r>
-      <w:r>
-        <w:rPr>
-          <w:rStyle w:val="tlid-translation"/>
-          <w:lang w:val="en"/>
-        </w:rPr>
-        <w:t xml:space="preserve"> the square root of</w:t>
-      </w:r>
-      <w:r>
-        <w:rPr>
-          <w:rStyle w:val="tlid-translation"/>
-          <w:lang w:val="en"/>
-        </w:rPr>
-        <w:t xml:space="preserve"> the input and find all primes since 2 to that number with the simple sieve and add the numbers to an array list</w:t>
+        <w:t>takes the square root of the input and find all primes since 2 to that number with the simple sieve and add the numbers to an array list</w:t>
       </w:r>
     </w:p>
     <w:p>
@@ -4104,7 +4387,7 @@
                     </pic:cNvPicPr>
                   </pic:nvPicPr>
                   <pic:blipFill>
-                    <a:blip r:embed="rId16">
+                    <a:blip r:embed="rId19">
                       <a:extLst>
                         <a:ext uri="{28A0092B-C50C-407E-A947-70E740481C1C}">
                           <a14:useLocalDpi xmlns:a14="http://schemas.microsoft.com/office/drawing/2010/main" val="0"/>
@@ -4422,29 +4705,10 @@
           <w:lang w:val="en"/>
         </w:rPr>
         <w:lastRenderedPageBreak/>
-        <w:t>E</w:t>
-      </w:r>
-      <w:r>
-        <w:rPr>
-          <w:rStyle w:val="tlid-translation"/>
-          <w:b/>
-          <w:bCs/>
-          <w:lang w:val="en"/>
-        </w:rPr>
-        <w:t>valuation criteria</w:t>
-      </w:r>
-      <w:r>
-        <w:rPr>
-          <w:rStyle w:val="tlid-translation"/>
-          <w:b/>
-          <w:bCs/>
-          <w:lang w:val="en"/>
-        </w:rPr>
-        <w:t xml:space="preserve"> #1:</w:t>
-      </w:r>
-      <w:r>
-        <w:rPr>
-          <w:rStyle w:val="Encabezado"/>
+        <w:t>Evaluation criteria #1:</w:t>
+      </w:r>
+      <w:r>
+        <w:rPr>
           <w:lang w:val="en"/>
         </w:rPr>
         <w:t xml:space="preserve"> </w:t>
@@ -4483,14 +4747,7 @@
           <w:rStyle w:val="tlid-translation"/>
           <w:lang w:val="en"/>
         </w:rPr>
-        <w:t>Give a solution by executing a ridiculous amount of lines</w:t>
-      </w:r>
-      <w:r>
-        <w:rPr>
-          <w:rStyle w:val="tlid-translation"/>
-          <w:lang w:val="en"/>
-        </w:rPr>
-        <w:t>.</w:t>
+        <w:t>Give a solution by executing a ridiculous amount of lines.</w:t>
       </w:r>
     </w:p>
     <w:p>
@@ -4512,28 +4769,7 @@
           <w:rStyle w:val="tlid-translation"/>
           <w:lang w:val="en"/>
         </w:rPr>
-        <w:t xml:space="preserve">Give a solution by running </w:t>
-      </w:r>
-      <w:r>
-        <w:rPr>
-          <w:rStyle w:val="tlid-translation"/>
-          <w:lang w:val="en"/>
-        </w:rPr>
-        <w:t>many</w:t>
-      </w:r>
-      <w:r>
-        <w:rPr>
-          <w:rStyle w:val="tlid-translation"/>
-          <w:lang w:val="en"/>
-        </w:rPr>
-        <w:t xml:space="preserve"> lines</w:t>
-      </w:r>
-      <w:r>
-        <w:rPr>
-          <w:rStyle w:val="tlid-translation"/>
-          <w:lang w:val="en"/>
-        </w:rPr>
-        <w:t>.</w:t>
+        <w:t>Give a solution by running many lines.</w:t>
       </w:r>
     </w:p>
     <w:p>
@@ -4598,14 +4834,7 @@
           <w:rStyle w:val="tlid-translation"/>
           <w:lang w:val="en"/>
         </w:rPr>
-        <w:t>Code decoupling</w:t>
-      </w:r>
-      <w:r>
-        <w:rPr>
-          <w:rStyle w:val="tlid-translation"/>
-          <w:lang w:val="en"/>
-        </w:rPr>
-        <w:t>.</w:t>
+        <w:t>Code decoupling.</w:t>
       </w:r>
     </w:p>
     <w:p>
@@ -4716,6 +4945,7 @@
                 <w:color w:val="000000"/>
                 <w:sz w:val="22"/>
                 <w:szCs w:val="22"/>
+                <w:lang w:val="en-US"/>
               </w:rPr>
             </w:pPr>
             <w:r>
@@ -4724,6 +4954,7 @@
                 <w:color w:val="000000"/>
                 <w:sz w:val="22"/>
                 <w:szCs w:val="22"/>
+                <w:lang w:val="en-US"/>
               </w:rPr>
               <w:t> </w:t>
             </w:r>
@@ -5918,11 +6149,9 @@
           <w:lang w:val="en"/>
         </w:rPr>
       </w:pPr>
-      <w:bookmarkStart w:id="0" w:name="_GoBack"/>
-      <w:bookmarkEnd w:id="0"/>
     </w:p>
     <w:sectPr>
-      <w:headerReference w:type="default" r:id="rId17"/>
+      <w:headerReference w:type="default" r:id="rId20"/>
       <w:pgSz w:w="12240" w:h="15840"/>
       <w:pgMar w:top="1417" w:right="1701" w:bottom="1417" w:left="1701" w:header="708" w:footer="708" w:gutter="0"/>
       <w:cols w:space="708"/>
@@ -7257,7 +7486,7 @@
       </w:pPr>
     </w:pPrDefault>
   </w:docDefaults>
-  <w:latentStyles w:defLockedState="0" w:defUIPriority="99" w:defSemiHidden="0" w:defUnhideWhenUsed="0" w:defQFormat="0" w:count="376">
+  <w:latentStyles w:defLockedState="0" w:defUIPriority="99" w:defSemiHidden="0" w:defUnhideWhenUsed="0" w:defQFormat="0" w:count="377">
     <w:lsdException w:name="Normal" w:uiPriority="0" w:qFormat="1"/>
     <w:lsdException w:name="heading 1" w:uiPriority="9" w:qFormat="1"/>
     <w:lsdException w:name="heading 2" w:semiHidden="1" w:uiPriority="9" w:unhideWhenUsed="1" w:qFormat="1"/>
@@ -7363,7 +7592,6 @@
     <w:lsdException w:name="HTML Sample" w:semiHidden="1" w:unhideWhenUsed="1"/>
     <w:lsdException w:name="HTML Typewriter" w:semiHidden="1" w:unhideWhenUsed="1"/>
     <w:lsdException w:name="HTML Variable" w:semiHidden="1" w:unhideWhenUsed="1"/>
-    <w:lsdException w:name="Normal Table" w:semiHidden="1" w:unhideWhenUsed="1"/>
     <w:lsdException w:name="annotation subject" w:semiHidden="1" w:unhideWhenUsed="1"/>
     <w:lsdException w:name="No List" w:semiHidden="1" w:unhideWhenUsed="1"/>
     <w:lsdException w:name="Outline List 1" w:semiHidden="1" w:unhideWhenUsed="1"/>
@@ -7410,10 +7638,8 @@
     <w:lsdException w:name="Table Subtle 2" w:semiHidden="1" w:unhideWhenUsed="1"/>
     <w:lsdException w:name="Table Web 1" w:semiHidden="1" w:unhideWhenUsed="1"/>
     <w:lsdException w:name="Table Web 2" w:semiHidden="1" w:unhideWhenUsed="1"/>
-    <w:lsdException w:name="Table Web 3" w:semiHidden="1" w:unhideWhenUsed="1"/>
     <w:lsdException w:name="Balloon Text" w:semiHidden="1" w:unhideWhenUsed="1"/>
     <w:lsdException w:name="Table Grid" w:uiPriority="39"/>
-    <w:lsdException w:name="Table Theme" w:semiHidden="1" w:unhideWhenUsed="1"/>
     <w:lsdException w:name="Placeholder Text" w:semiHidden="1"/>
     <w:lsdException w:name="No Spacing" w:uiPriority="1" w:qFormat="1"/>
     <w:lsdException w:name="Light Shading" w:uiPriority="60"/>
@@ -7634,6 +7860,7 @@
     <w:lsdException w:name="Hashtag" w:semiHidden="1" w:unhideWhenUsed="1"/>
     <w:lsdException w:name="Unresolved Mention" w:semiHidden="1" w:unhideWhenUsed="1"/>
     <w:lsdException w:name="Smart Link" w:semiHidden="1" w:unhideWhenUsed="1"/>
+    <w:lsdException w:name="Smart Link Error" w:semiHidden="1" w:unhideWhenUsed="1"/>
   </w:latentStyles>
   <w:style w:type="paragraph" w:default="1" w:styleId="Normal">
     <w:name w:val="Normal"/>

</xml_diff>